<commit_message>
lanjut bagian kajian teori format text masih belum diatur
</commit_message>
<xml_diff>
--- a/Proposal.docx
+++ b/Proposal.docx
@@ -4081,6 +4081,1298 @@
           <w:lang w:val="en-US"/>
         </w:rPr>
         <w:t>Untuk menghindari duplikasi dari pihak lain, penulis melakukan penelusuran terhadap penelitian-penelitian terdahulu. Dari hasil penelusuran penelitian terdahulu, diperoleh beberapa masalah yang berkaitan dengan masalah yang akan diteliti, yaitu:</w:t>
+      </w:r>
+    </w:p>
+    <w:p>
+      <w:pPr>
+        <w:pStyle w:val="ListParagraph"/>
+        <w:numPr>
+          <w:ilvl w:val="1"/>
+          <w:numId w:val="14"/>
+        </w:numPr>
+        <w:tabs>
+          <w:tab w:val="left" w:pos="1440"/>
+          <w:tab w:val="left" w:pos="1800"/>
+        </w:tabs>
+        <w:rPr>
+          <w:rFonts w:ascii="Times New Roman" w:hAnsi="Times New Roman" w:cs="Times New Roman"/>
+          <w:sz w:val="24"/>
+          <w:szCs w:val="24"/>
+        </w:rPr>
+      </w:pPr>
+      <w:r>
+        <w:rPr>
+          <w:rFonts w:ascii="Times New Roman" w:hAnsi="Times New Roman" w:cs="Times New Roman"/>
+          <w:sz w:val="24"/>
+          <w:szCs w:val="24"/>
+        </w:rPr>
+        <w:lastRenderedPageBreak/>
+        <w:t>Penelitian yang dilakukan oleh juniwati</w:t>
+      </w:r>
+      <w:r>
+        <w:rPr>
+          <w:rFonts w:ascii="Times New Roman" w:hAnsi="Times New Roman" w:cs="Times New Roman"/>
+          <w:sz w:val="24"/>
+          <w:szCs w:val="24"/>
+        </w:rPr>
+        <w:t>, STMIK Palangka raya, pada tahun 2015</w:t>
+      </w:r>
+      <w:r>
+        <w:rPr>
+          <w:rFonts w:ascii="Times New Roman" w:hAnsi="Times New Roman" w:cs="Times New Roman"/>
+          <w:sz w:val="24"/>
+          <w:szCs w:val="24"/>
+        </w:rPr>
+        <w:t xml:space="preserve"> dengan judul Implementasi Pengolah Data Berbasis Client Server Pada SMAN-3 Palangka Raya penelitian ini membahas tentang pengolaha</w:t>
+      </w:r>
+      <w:r>
+        <w:rPr>
+          <w:rFonts w:ascii="Times New Roman" w:hAnsi="Times New Roman" w:cs="Times New Roman"/>
+          <w:sz w:val="24"/>
+          <w:szCs w:val="24"/>
+        </w:rPr>
+        <w:t>n</w:t>
+      </w:r>
+      <w:r>
+        <w:rPr>
+          <w:rFonts w:ascii="Times New Roman" w:hAnsi="Times New Roman" w:cs="Times New Roman"/>
+          <w:sz w:val="24"/>
+          <w:szCs w:val="24"/>
+        </w:rPr>
+        <w:t xml:space="preserve"> data siswa, data guru maupun data nilai</w:t>
+      </w:r>
+      <w:r>
+        <w:rPr>
+          <w:rFonts w:ascii="Times New Roman" w:hAnsi="Times New Roman" w:cs="Times New Roman"/>
+          <w:sz w:val="24"/>
+          <w:szCs w:val="24"/>
+        </w:rPr>
+        <w:t xml:space="preserve"> pada SMAN-3 Palangka Raya</w:t>
+      </w:r>
+      <w:r>
+        <w:rPr>
+          <w:rFonts w:ascii="Times New Roman" w:hAnsi="Times New Roman" w:cs="Times New Roman"/>
+          <w:sz w:val="24"/>
+          <w:szCs w:val="24"/>
+        </w:rPr>
+        <w:t xml:space="preserve"> yang saling berhubungan </w:t>
+      </w:r>
+      <w:r>
+        <w:rPr>
+          <w:rFonts w:ascii="Times New Roman" w:hAnsi="Times New Roman" w:cs="Times New Roman"/>
+          <w:sz w:val="24"/>
+          <w:szCs w:val="24"/>
+        </w:rPr>
+        <w:t>dalam hal penginputan data kelas dimana seorang guru bertindak sebagai walikelas yang membimbing atau menilai seorang siswa.</w:t>
+      </w:r>
+    </w:p>
+    <w:tbl>
+      <w:tblPr>
+        <w:tblStyle w:val="TableGrid1"/>
+        <w:tblW w:w="0" w:type="auto"/>
+        <w:tblInd w:w="1080" w:type="dxa"/>
+        <w:tblLook w:val="04A0"/>
+      </w:tblPr>
+      <w:tblGrid>
+        <w:gridCol w:w="1908"/>
+        <w:gridCol w:w="2520"/>
+        <w:gridCol w:w="2645"/>
+      </w:tblGrid>
+      <w:tr>
+        <w:trPr>
+          <w:trHeight w:val="1025"/>
+        </w:trPr>
+        <w:tc>
+          <w:tcPr>
+            <w:tcW w:w="1908" w:type="dxa"/>
+            <w:vAlign w:val="center"/>
+          </w:tcPr>
+          <w:p>
+            <w:pPr>
+              <w:pStyle w:val="ListParagraph"/>
+              <w:tabs>
+                <w:tab w:val="left" w:pos="1440"/>
+                <w:tab w:val="left" w:pos="1800"/>
+              </w:tabs>
+              <w:spacing w:before="240" w:line="360" w:lineRule="auto"/>
+              <w:ind w:left="0"/>
+              <w:jc w:val="center"/>
+              <w:rPr>
+                <w:rFonts w:ascii="Times New Roman" w:hAnsi="Times New Roman" w:cs="Times New Roman"/>
+                <w:sz w:val="24"/>
+                <w:szCs w:val="24"/>
+                <w:lang w:val="en-US"/>
+              </w:rPr>
+            </w:pPr>
+            <w:r>
+              <w:rPr>
+                <w:rFonts w:ascii="Times New Roman" w:hAnsi="Times New Roman" w:cs="Times New Roman"/>
+                <w:sz w:val="24"/>
+                <w:szCs w:val="24"/>
+                <w:lang w:val="en-US"/>
+              </w:rPr>
+              <w:t>Perbedaan</w:t>
+            </w:r>
+          </w:p>
+          <w:p>
+            <w:pPr>
+              <w:pStyle w:val="ListParagraph"/>
+              <w:tabs>
+                <w:tab w:val="left" w:pos="1440"/>
+                <w:tab w:val="left" w:pos="1800"/>
+              </w:tabs>
+              <w:spacing w:before="240" w:line="360" w:lineRule="auto"/>
+              <w:ind w:left="0"/>
+              <w:jc w:val="center"/>
+              <w:rPr>
+                <w:rFonts w:ascii="Times New Roman" w:hAnsi="Times New Roman" w:cs="Times New Roman"/>
+                <w:sz w:val="24"/>
+                <w:szCs w:val="24"/>
+                <w:lang w:val="en-US"/>
+              </w:rPr>
+            </w:pPr>
+            <w:r>
+              <w:rPr>
+                <w:rFonts w:ascii="Times New Roman" w:hAnsi="Times New Roman" w:cs="Times New Roman"/>
+                <w:sz w:val="24"/>
+                <w:szCs w:val="24"/>
+                <w:lang w:val="en-US"/>
+              </w:rPr>
+              <w:t>dan</w:t>
+            </w:r>
+          </w:p>
+          <w:p>
+            <w:pPr>
+              <w:pStyle w:val="ListParagraph"/>
+              <w:tabs>
+                <w:tab w:val="left" w:pos="1440"/>
+                <w:tab w:val="left" w:pos="1800"/>
+              </w:tabs>
+              <w:spacing w:before="240" w:line="360" w:lineRule="auto"/>
+              <w:ind w:left="0"/>
+              <w:jc w:val="center"/>
+              <w:rPr>
+                <w:rFonts w:ascii="Times New Roman" w:hAnsi="Times New Roman" w:cs="Times New Roman"/>
+                <w:sz w:val="24"/>
+                <w:szCs w:val="24"/>
+                <w:lang w:val="en-US"/>
+              </w:rPr>
+            </w:pPr>
+            <w:r>
+              <w:rPr>
+                <w:rFonts w:ascii="Times New Roman" w:hAnsi="Times New Roman" w:cs="Times New Roman"/>
+                <w:sz w:val="24"/>
+                <w:szCs w:val="24"/>
+                <w:lang w:val="en-US"/>
+              </w:rPr>
+              <w:t>Persamaan</w:t>
+            </w:r>
+          </w:p>
+        </w:tc>
+        <w:tc>
+          <w:tcPr>
+            <w:tcW w:w="2520" w:type="dxa"/>
+            <w:vAlign w:val="center"/>
+          </w:tcPr>
+          <w:p>
+            <w:pPr>
+              <w:tabs>
+                <w:tab w:val="left" w:pos="1440"/>
+                <w:tab w:val="left" w:pos="1800"/>
+              </w:tabs>
+              <w:spacing w:line="360" w:lineRule="auto"/>
+              <w:jc w:val="center"/>
+              <w:rPr>
+                <w:rFonts w:ascii="Times New Roman" w:hAnsi="Times New Roman" w:cs="Times New Roman"/>
+                <w:sz w:val="24"/>
+                <w:szCs w:val="24"/>
+                <w:lang w:val="en-US"/>
+              </w:rPr>
+            </w:pPr>
+            <w:r>
+              <w:rPr>
+                <w:rFonts w:ascii="Times New Roman" w:hAnsi="Times New Roman" w:cs="Times New Roman"/>
+                <w:sz w:val="24"/>
+                <w:szCs w:val="24"/>
+              </w:rPr>
+              <w:t>Juniwati</w:t>
+            </w:r>
+          </w:p>
+        </w:tc>
+        <w:tc>
+          <w:tcPr>
+            <w:tcW w:w="2645" w:type="dxa"/>
+            <w:vAlign w:val="center"/>
+          </w:tcPr>
+          <w:p>
+            <w:pPr>
+              <w:pStyle w:val="ListParagraph"/>
+              <w:tabs>
+                <w:tab w:val="left" w:pos="1440"/>
+                <w:tab w:val="left" w:pos="1800"/>
+              </w:tabs>
+              <w:spacing w:before="240" w:line="480" w:lineRule="auto"/>
+              <w:ind w:left="0"/>
+              <w:jc w:val="center"/>
+              <w:rPr>
+                <w:rFonts w:ascii="Times New Roman" w:hAnsi="Times New Roman" w:cs="Times New Roman"/>
+                <w:sz w:val="24"/>
+                <w:szCs w:val="24"/>
+              </w:rPr>
+            </w:pPr>
+            <w:r>
+              <w:rPr>
+                <w:rFonts w:ascii="Times New Roman" w:hAnsi="Times New Roman" w:cs="Times New Roman"/>
+                <w:sz w:val="24"/>
+                <w:szCs w:val="24"/>
+                <w:lang w:val="en-US"/>
+              </w:rPr>
+              <w:t>Penelitian Penulis</w:t>
+            </w:r>
+          </w:p>
+        </w:tc>
+      </w:tr>
+      <w:tr>
+        <w:trPr>
+          <w:trHeight w:val="314"/>
+        </w:trPr>
+        <w:tc>
+          <w:tcPr>
+            <w:tcW w:w="1908" w:type="dxa"/>
+            <w:vAlign w:val="center"/>
+          </w:tcPr>
+          <w:p>
+            <w:pPr>
+              <w:pStyle w:val="ListParagraph"/>
+              <w:tabs>
+                <w:tab w:val="left" w:pos="1440"/>
+                <w:tab w:val="left" w:pos="1800"/>
+              </w:tabs>
+              <w:spacing w:line="276" w:lineRule="auto"/>
+              <w:ind w:left="0"/>
+              <w:jc w:val="center"/>
+              <w:rPr>
+                <w:rFonts w:ascii="Times New Roman" w:hAnsi="Times New Roman" w:cs="Times New Roman"/>
+                <w:sz w:val="24"/>
+                <w:szCs w:val="24"/>
+                <w:lang w:val="en-US"/>
+              </w:rPr>
+            </w:pPr>
+            <w:r>
+              <w:rPr>
+                <w:rFonts w:ascii="Times New Roman" w:hAnsi="Times New Roman" w:cs="Times New Roman"/>
+                <w:sz w:val="24"/>
+                <w:szCs w:val="24"/>
+                <w:lang w:val="en-US"/>
+              </w:rPr>
+              <w:t>1</w:t>
+            </w:r>
+          </w:p>
+        </w:tc>
+        <w:tc>
+          <w:tcPr>
+            <w:tcW w:w="2520" w:type="dxa"/>
+            <w:vAlign w:val="center"/>
+          </w:tcPr>
+          <w:p>
+            <w:pPr>
+              <w:pStyle w:val="ListParagraph"/>
+              <w:tabs>
+                <w:tab w:val="left" w:pos="1440"/>
+                <w:tab w:val="left" w:pos="1800"/>
+              </w:tabs>
+              <w:spacing w:line="276" w:lineRule="auto"/>
+              <w:ind w:left="0"/>
+              <w:jc w:val="center"/>
+              <w:rPr>
+                <w:rFonts w:ascii="Times New Roman" w:hAnsi="Times New Roman" w:cs="Times New Roman"/>
+                <w:sz w:val="24"/>
+                <w:szCs w:val="24"/>
+                <w:lang w:val="en-US"/>
+              </w:rPr>
+            </w:pPr>
+            <w:r>
+              <w:rPr>
+                <w:rFonts w:ascii="Times New Roman" w:hAnsi="Times New Roman" w:cs="Times New Roman"/>
+                <w:sz w:val="24"/>
+                <w:szCs w:val="24"/>
+                <w:lang w:val="en-US"/>
+              </w:rPr>
+              <w:t>2</w:t>
+            </w:r>
+          </w:p>
+        </w:tc>
+        <w:tc>
+          <w:tcPr>
+            <w:tcW w:w="2645" w:type="dxa"/>
+            <w:vAlign w:val="center"/>
+          </w:tcPr>
+          <w:p>
+            <w:pPr>
+              <w:pStyle w:val="ListParagraph"/>
+              <w:tabs>
+                <w:tab w:val="left" w:pos="1440"/>
+                <w:tab w:val="left" w:pos="1800"/>
+              </w:tabs>
+              <w:spacing w:line="276" w:lineRule="auto"/>
+              <w:ind w:left="0"/>
+              <w:jc w:val="center"/>
+              <w:rPr>
+                <w:rFonts w:ascii="Times New Roman" w:hAnsi="Times New Roman" w:cs="Times New Roman"/>
+                <w:sz w:val="24"/>
+                <w:szCs w:val="24"/>
+                <w:lang w:val="en-US"/>
+              </w:rPr>
+            </w:pPr>
+            <w:r>
+              <w:rPr>
+                <w:rFonts w:ascii="Times New Roman" w:hAnsi="Times New Roman" w:cs="Times New Roman"/>
+                <w:sz w:val="24"/>
+                <w:szCs w:val="24"/>
+                <w:lang w:val="en-US"/>
+              </w:rPr>
+              <w:t>3</w:t>
+            </w:r>
+          </w:p>
+        </w:tc>
+      </w:tr>
+      <w:tr>
+        <w:trPr>
+          <w:trHeight w:val="2798"/>
+        </w:trPr>
+        <w:tc>
+          <w:tcPr>
+            <w:tcW w:w="1908" w:type="dxa"/>
+          </w:tcPr>
+          <w:p>
+            <w:pPr>
+              <w:pStyle w:val="ListParagraph"/>
+              <w:tabs>
+                <w:tab w:val="left" w:pos="1440"/>
+                <w:tab w:val="left" w:pos="1800"/>
+              </w:tabs>
+              <w:spacing w:line="360" w:lineRule="auto"/>
+              <w:ind w:left="0"/>
+              <w:rPr>
+                <w:rFonts w:ascii="Times New Roman" w:hAnsi="Times New Roman" w:cs="Times New Roman"/>
+                <w:sz w:val="24"/>
+                <w:szCs w:val="24"/>
+                <w:lang w:val="en-US"/>
+              </w:rPr>
+            </w:pPr>
+            <w:r>
+              <w:rPr>
+                <w:rFonts w:ascii="Times New Roman" w:hAnsi="Times New Roman" w:cs="Times New Roman"/>
+                <w:sz w:val="24"/>
+                <w:szCs w:val="24"/>
+                <w:lang w:val="en-US"/>
+              </w:rPr>
+              <w:t>Topik</w:t>
+            </w:r>
+          </w:p>
+          <w:p>
+            <w:pPr>
+              <w:pStyle w:val="ListParagraph"/>
+              <w:tabs>
+                <w:tab w:val="left" w:pos="1440"/>
+                <w:tab w:val="left" w:pos="1800"/>
+              </w:tabs>
+              <w:spacing w:line="360" w:lineRule="auto"/>
+              <w:ind w:left="0"/>
+              <w:rPr>
+                <w:rFonts w:ascii="Times New Roman" w:hAnsi="Times New Roman" w:cs="Times New Roman"/>
+                <w:sz w:val="24"/>
+                <w:szCs w:val="24"/>
+                <w:lang w:val="en-US"/>
+              </w:rPr>
+            </w:pPr>
+            <w:r>
+              <w:rPr>
+                <w:rFonts w:ascii="Times New Roman" w:hAnsi="Times New Roman" w:cs="Times New Roman"/>
+                <w:sz w:val="24"/>
+                <w:szCs w:val="24"/>
+                <w:lang w:val="en-US"/>
+              </w:rPr>
+              <w:t>Penelitian</w:t>
+            </w:r>
+          </w:p>
+        </w:tc>
+        <w:tc>
+          <w:tcPr>
+            <w:tcW w:w="2520" w:type="dxa"/>
+          </w:tcPr>
+          <w:p>
+            <w:pPr>
+              <w:tabs>
+                <w:tab w:val="left" w:pos="1440"/>
+                <w:tab w:val="left" w:pos="1800"/>
+              </w:tabs>
+              <w:spacing w:line="360" w:lineRule="auto"/>
+              <w:rPr>
+                <w:rFonts w:ascii="Times New Roman" w:hAnsi="Times New Roman" w:cs="Times New Roman"/>
+                <w:sz w:val="24"/>
+                <w:szCs w:val="24"/>
+              </w:rPr>
+            </w:pPr>
+            <w:r>
+              <w:rPr>
+                <w:rFonts w:ascii="Times New Roman" w:hAnsi="Times New Roman" w:cs="Times New Roman"/>
+                <w:sz w:val="24"/>
+                <w:szCs w:val="24"/>
+              </w:rPr>
+              <w:t xml:space="preserve">Implementasi Pengolahan Data Berbasis </w:t>
+            </w:r>
+            <w:r>
+              <w:rPr>
+                <w:rFonts w:ascii="Times New Roman" w:hAnsi="Times New Roman" w:cs="Times New Roman"/>
+                <w:i/>
+                <w:sz w:val="24"/>
+                <w:szCs w:val="24"/>
+              </w:rPr>
+              <w:t>Client Server</w:t>
+            </w:r>
+            <w:r>
+              <w:rPr>
+                <w:rFonts w:ascii="Times New Roman" w:hAnsi="Times New Roman" w:cs="Times New Roman"/>
+                <w:sz w:val="24"/>
+                <w:szCs w:val="24"/>
+              </w:rPr>
+              <w:t xml:space="preserve"> Pada SMAN-3 Palangka Raya</w:t>
+            </w:r>
+          </w:p>
+        </w:tc>
+        <w:tc>
+          <w:tcPr>
+            <w:tcW w:w="2645" w:type="dxa"/>
+          </w:tcPr>
+          <w:p>
+            <w:pPr>
+              <w:pStyle w:val="ListParagraph"/>
+              <w:tabs>
+                <w:tab w:val="left" w:pos="1440"/>
+                <w:tab w:val="left" w:pos="1800"/>
+              </w:tabs>
+              <w:spacing w:before="240" w:line="360" w:lineRule="auto"/>
+              <w:ind w:left="0"/>
+              <w:rPr>
+                <w:rFonts w:ascii="Times New Roman" w:hAnsi="Times New Roman" w:cs="Times New Roman"/>
+                <w:sz w:val="24"/>
+                <w:szCs w:val="24"/>
+              </w:rPr>
+            </w:pPr>
+            <w:r>
+              <w:rPr>
+                <w:rFonts w:ascii="Times New Roman" w:hAnsi="Times New Roman" w:cs="Times New Roman"/>
+                <w:color w:val="000000"/>
+                <w:sz w:val="24"/>
+                <w:szCs w:val="24"/>
+              </w:rPr>
+              <w:t>Aplikasi pengelolaan matakuliah teknik informatika berbasis Client server pada STMIK Palangka Raya</w:t>
+            </w:r>
+          </w:p>
+        </w:tc>
+      </w:tr>
+      <w:tr>
+        <w:trPr>
+          <w:trHeight w:val="1421"/>
+        </w:trPr>
+        <w:tc>
+          <w:tcPr>
+            <w:tcW w:w="1908" w:type="dxa"/>
+          </w:tcPr>
+          <w:p>
+            <w:pPr>
+              <w:pStyle w:val="ListParagraph"/>
+              <w:tabs>
+                <w:tab w:val="left" w:pos="1440"/>
+                <w:tab w:val="left" w:pos="1800"/>
+              </w:tabs>
+              <w:spacing w:before="240" w:line="360" w:lineRule="auto"/>
+              <w:ind w:left="0"/>
+              <w:rPr>
+                <w:rFonts w:ascii="Times New Roman" w:hAnsi="Times New Roman" w:cs="Times New Roman"/>
+                <w:sz w:val="24"/>
+                <w:szCs w:val="24"/>
+                <w:lang w:val="en-US"/>
+              </w:rPr>
+            </w:pPr>
+            <w:r>
+              <w:rPr>
+                <w:rFonts w:ascii="Times New Roman" w:hAnsi="Times New Roman" w:cs="Times New Roman"/>
+                <w:sz w:val="24"/>
+                <w:szCs w:val="24"/>
+              </w:rPr>
+              <w:t xml:space="preserve">Metode </w:t>
+            </w:r>
+            <w:r>
+              <w:rPr>
+                <w:rFonts w:ascii="Times New Roman" w:hAnsi="Times New Roman" w:cs="Times New Roman"/>
+                <w:sz w:val="24"/>
+                <w:szCs w:val="24"/>
+                <w:lang w:val="en-US"/>
+              </w:rPr>
+              <w:t>Pengumpulan Data</w:t>
+            </w:r>
+          </w:p>
+        </w:tc>
+        <w:tc>
+          <w:tcPr>
+            <w:tcW w:w="2520" w:type="dxa"/>
+          </w:tcPr>
+          <w:p>
+            <w:pPr>
+              <w:pStyle w:val="ListParagraph"/>
+              <w:tabs>
+                <w:tab w:val="left" w:pos="1440"/>
+                <w:tab w:val="left" w:pos="1800"/>
+              </w:tabs>
+              <w:spacing w:before="240" w:line="360" w:lineRule="auto"/>
+              <w:ind w:left="0"/>
+              <w:rPr>
+                <w:rFonts w:ascii="Times New Roman" w:hAnsi="Times New Roman" w:cs="Times New Roman"/>
+                <w:sz w:val="24"/>
+                <w:szCs w:val="24"/>
+              </w:rPr>
+            </w:pPr>
+            <w:r>
+              <w:rPr>
+                <w:rFonts w:ascii="Times New Roman" w:hAnsi="Times New Roman" w:cs="Times New Roman"/>
+                <w:i/>
+                <w:sz w:val="24"/>
+                <w:szCs w:val="24"/>
+              </w:rPr>
+              <w:t>Observasi</w:t>
+            </w:r>
+            <w:r>
+              <w:rPr>
+                <w:rFonts w:ascii="Times New Roman" w:hAnsi="Times New Roman" w:cs="Times New Roman"/>
+                <w:sz w:val="24"/>
+                <w:szCs w:val="24"/>
+              </w:rPr>
+              <w:t xml:space="preserve"> dan kepustakaan</w:t>
+            </w:r>
+          </w:p>
+        </w:tc>
+        <w:tc>
+          <w:tcPr>
+            <w:tcW w:w="2645" w:type="dxa"/>
+          </w:tcPr>
+          <w:p>
+            <w:pPr>
+              <w:pStyle w:val="ListParagraph"/>
+              <w:tabs>
+                <w:tab w:val="left" w:pos="1440"/>
+                <w:tab w:val="left" w:pos="1800"/>
+              </w:tabs>
+              <w:spacing w:line="360" w:lineRule="auto"/>
+              <w:ind w:left="0"/>
+              <w:rPr>
+                <w:rFonts w:ascii="Times New Roman" w:hAnsi="Times New Roman" w:cs="Times New Roman"/>
+                <w:i/>
+                <w:sz w:val="24"/>
+                <w:szCs w:val="24"/>
+                <w:lang w:val="en-US"/>
+              </w:rPr>
+            </w:pPr>
+            <w:r>
+              <w:rPr>
+                <w:rFonts w:ascii="Times New Roman" w:hAnsi="Times New Roman" w:cs="Times New Roman"/>
+                <w:i/>
+                <w:sz w:val="24"/>
+                <w:szCs w:val="24"/>
+              </w:rPr>
+              <w:t>Observasi</w:t>
+            </w:r>
+            <w:r>
+              <w:rPr>
+                <w:rFonts w:ascii="Times New Roman" w:hAnsi="Times New Roman" w:cs="Times New Roman"/>
+                <w:sz w:val="24"/>
+                <w:szCs w:val="24"/>
+              </w:rPr>
+              <w:t xml:space="preserve"> dan kepustakaan</w:t>
+            </w:r>
+          </w:p>
+        </w:tc>
+      </w:tr>
+      <w:tr>
+        <w:trPr>
+          <w:trHeight w:val="890"/>
+        </w:trPr>
+        <w:tc>
+          <w:tcPr>
+            <w:tcW w:w="1908" w:type="dxa"/>
+          </w:tcPr>
+          <w:p>
+            <w:pPr>
+              <w:pStyle w:val="ListParagraph"/>
+              <w:tabs>
+                <w:tab w:val="left" w:pos="1440"/>
+                <w:tab w:val="left" w:pos="1800"/>
+              </w:tabs>
+              <w:spacing w:line="360" w:lineRule="auto"/>
+              <w:ind w:left="0"/>
+              <w:rPr>
+                <w:rFonts w:ascii="Times New Roman" w:hAnsi="Times New Roman" w:cs="Times New Roman"/>
+                <w:sz w:val="24"/>
+                <w:szCs w:val="24"/>
+                <w:lang w:val="en-US"/>
+              </w:rPr>
+            </w:pPr>
+            <w:r>
+              <w:rPr>
+                <w:rFonts w:ascii="Times New Roman" w:hAnsi="Times New Roman" w:cs="Times New Roman"/>
+                <w:sz w:val="24"/>
+                <w:szCs w:val="24"/>
+                <w:lang w:val="en-US"/>
+              </w:rPr>
+              <w:t>Bahasa</w:t>
+            </w:r>
+          </w:p>
+          <w:p>
+            <w:pPr>
+              <w:pStyle w:val="ListParagraph"/>
+              <w:tabs>
+                <w:tab w:val="left" w:pos="1440"/>
+                <w:tab w:val="left" w:pos="1800"/>
+              </w:tabs>
+              <w:spacing w:line="360" w:lineRule="auto"/>
+              <w:ind w:left="0"/>
+              <w:rPr>
+                <w:rFonts w:ascii="Times New Roman" w:hAnsi="Times New Roman" w:cs="Times New Roman"/>
+                <w:sz w:val="24"/>
+                <w:szCs w:val="24"/>
+                <w:lang w:val="en-US"/>
+              </w:rPr>
+            </w:pPr>
+            <w:r>
+              <w:rPr>
+                <w:rFonts w:ascii="Times New Roman" w:hAnsi="Times New Roman" w:cs="Times New Roman"/>
+                <w:sz w:val="24"/>
+                <w:szCs w:val="24"/>
+                <w:lang w:val="en-US"/>
+              </w:rPr>
+              <w:t>Pemrograman</w:t>
+            </w:r>
+          </w:p>
+        </w:tc>
+        <w:tc>
+          <w:tcPr>
+            <w:tcW w:w="2520" w:type="dxa"/>
+          </w:tcPr>
+          <w:p>
+            <w:pPr>
+              <w:pStyle w:val="ListParagraph"/>
+              <w:tabs>
+                <w:tab w:val="left" w:pos="1440"/>
+                <w:tab w:val="left" w:pos="1800"/>
+              </w:tabs>
+              <w:spacing w:line="360" w:lineRule="auto"/>
+              <w:ind w:left="0"/>
+              <w:rPr>
+                <w:rFonts w:ascii="Times New Roman" w:hAnsi="Times New Roman" w:cs="Times New Roman"/>
+                <w:sz w:val="24"/>
+                <w:szCs w:val="24"/>
+                <w:lang w:val="en-US"/>
+              </w:rPr>
+            </w:pPr>
+            <w:r>
+              <w:rPr>
+                <w:rFonts w:ascii="Times New Roman" w:hAnsi="Times New Roman" w:cs="Times New Roman"/>
+                <w:i/>
+                <w:sz w:val="24"/>
+                <w:szCs w:val="24"/>
+              </w:rPr>
+              <w:t>Microsoft Visual Basic 6.0, Database MySQL</w:t>
+            </w:r>
+            <w:r>
+              <w:rPr>
+                <w:rFonts w:ascii="Times New Roman" w:hAnsi="Times New Roman" w:cs="Times New Roman"/>
+                <w:i/>
+                <w:sz w:val="24"/>
+                <w:szCs w:val="24"/>
+              </w:rPr>
+              <w:t xml:space="preserve"> </w:t>
+            </w:r>
+            <w:r>
+              <w:rPr>
+                <w:rFonts w:ascii="Times New Roman" w:hAnsi="Times New Roman" w:cs="Times New Roman"/>
+                <w:sz w:val="24"/>
+                <w:szCs w:val="24"/>
+              </w:rPr>
+              <w:t>dan</w:t>
+            </w:r>
+            <w:r>
+              <w:rPr>
+                <w:rFonts w:ascii="Times New Roman" w:hAnsi="Times New Roman" w:cs="Times New Roman"/>
+                <w:i/>
+                <w:sz w:val="24"/>
+                <w:szCs w:val="24"/>
+              </w:rPr>
+              <w:t xml:space="preserve"> Crytal Report 8.5</w:t>
+            </w:r>
+          </w:p>
+        </w:tc>
+        <w:tc>
+          <w:tcPr>
+            <w:tcW w:w="2645" w:type="dxa"/>
+          </w:tcPr>
+          <w:p>
+            <w:pPr>
+              <w:pStyle w:val="ListParagraph"/>
+              <w:tabs>
+                <w:tab w:val="left" w:pos="1440"/>
+                <w:tab w:val="left" w:pos="1800"/>
+              </w:tabs>
+              <w:spacing w:line="360" w:lineRule="auto"/>
+              <w:ind w:left="0"/>
+              <w:rPr>
+                <w:rFonts w:ascii="Times New Roman" w:hAnsi="Times New Roman" w:cs="Times New Roman"/>
+                <w:i/>
+                <w:sz w:val="24"/>
+                <w:szCs w:val="24"/>
+              </w:rPr>
+            </w:pPr>
+            <w:r>
+              <w:rPr>
+                <w:rFonts w:ascii="Times New Roman" w:hAnsi="Times New Roman" w:cs="Times New Roman"/>
+                <w:i/>
+                <w:sz w:val="24"/>
+                <w:szCs w:val="24"/>
+              </w:rPr>
+              <w:t>Ionic Framework</w:t>
+            </w:r>
+            <w:r>
+              <w:rPr>
+                <w:rFonts w:ascii="Times New Roman" w:hAnsi="Times New Roman" w:cs="Times New Roman"/>
+                <w:i/>
+                <w:sz w:val="24"/>
+                <w:szCs w:val="24"/>
+              </w:rPr>
+              <w:t xml:space="preserve">, database MySQL, PHP </w:t>
+            </w:r>
+            <w:r>
+              <w:rPr>
+                <w:rFonts w:ascii="Times New Roman" w:hAnsi="Times New Roman" w:cs="Times New Roman"/>
+                <w:sz w:val="24"/>
+                <w:szCs w:val="24"/>
+              </w:rPr>
+              <w:t>dan</w:t>
+            </w:r>
+            <w:r>
+              <w:rPr>
+                <w:rFonts w:ascii="Times New Roman" w:hAnsi="Times New Roman" w:cs="Times New Roman"/>
+                <w:i/>
+                <w:sz w:val="24"/>
+                <w:szCs w:val="24"/>
+              </w:rPr>
+              <w:t xml:space="preserve"> HTML</w:t>
+            </w:r>
+          </w:p>
+        </w:tc>
+      </w:tr>
+      <w:tr>
+        <w:tc>
+          <w:tcPr>
+            <w:tcW w:w="1908" w:type="dxa"/>
+          </w:tcPr>
+          <w:p>
+            <w:pPr>
+              <w:pStyle w:val="ListParagraph"/>
+              <w:tabs>
+                <w:tab w:val="left" w:pos="1440"/>
+                <w:tab w:val="left" w:pos="1800"/>
+              </w:tabs>
+              <w:spacing w:line="360" w:lineRule="auto"/>
+              <w:ind w:left="0"/>
+              <w:rPr>
+                <w:rFonts w:ascii="Times New Roman" w:hAnsi="Times New Roman" w:cs="Times New Roman"/>
+                <w:sz w:val="24"/>
+                <w:szCs w:val="24"/>
+                <w:lang w:val="en-US"/>
+              </w:rPr>
+            </w:pPr>
+            <w:r>
+              <w:rPr>
+                <w:rFonts w:ascii="Times New Roman" w:hAnsi="Times New Roman" w:cs="Times New Roman"/>
+                <w:sz w:val="24"/>
+                <w:szCs w:val="24"/>
+                <w:lang w:val="en-US"/>
+              </w:rPr>
+              <w:t>Lokasi</w:t>
+            </w:r>
+          </w:p>
+          <w:p>
+            <w:pPr>
+              <w:pStyle w:val="ListParagraph"/>
+              <w:tabs>
+                <w:tab w:val="left" w:pos="1440"/>
+                <w:tab w:val="left" w:pos="1800"/>
+              </w:tabs>
+              <w:spacing w:line="360" w:lineRule="auto"/>
+              <w:ind w:left="0"/>
+              <w:rPr>
+                <w:rFonts w:ascii="Times New Roman" w:hAnsi="Times New Roman" w:cs="Times New Roman"/>
+                <w:sz w:val="24"/>
+                <w:szCs w:val="24"/>
+                <w:lang w:val="en-US"/>
+              </w:rPr>
+            </w:pPr>
+            <w:r>
+              <w:rPr>
+                <w:rFonts w:ascii="Times New Roman" w:hAnsi="Times New Roman" w:cs="Times New Roman"/>
+                <w:sz w:val="24"/>
+                <w:szCs w:val="24"/>
+                <w:lang w:val="en-US"/>
+              </w:rPr>
+              <w:t>Penelitian</w:t>
+            </w:r>
+          </w:p>
+        </w:tc>
+        <w:tc>
+          <w:tcPr>
+            <w:tcW w:w="2520" w:type="dxa"/>
+          </w:tcPr>
+          <w:p>
+            <w:pPr>
+              <w:pStyle w:val="ListParagraph"/>
+              <w:tabs>
+                <w:tab w:val="left" w:pos="1440"/>
+                <w:tab w:val="left" w:pos="1800"/>
+              </w:tabs>
+              <w:spacing w:before="240" w:line="360" w:lineRule="auto"/>
+              <w:ind w:left="0"/>
+              <w:rPr>
+                <w:rFonts w:ascii="Times New Roman" w:hAnsi="Times New Roman" w:cs="Times New Roman"/>
+                <w:sz w:val="24"/>
+                <w:szCs w:val="24"/>
+              </w:rPr>
+            </w:pPr>
+            <w:r>
+              <w:rPr>
+                <w:rFonts w:ascii="Times New Roman" w:hAnsi="Times New Roman" w:cs="Times New Roman"/>
+                <w:sz w:val="24"/>
+                <w:szCs w:val="24"/>
+              </w:rPr>
+              <w:t>SMAN-3 Palangka Raya</w:t>
+            </w:r>
+          </w:p>
+        </w:tc>
+        <w:tc>
+          <w:tcPr>
+            <w:tcW w:w="2645" w:type="dxa"/>
+          </w:tcPr>
+          <w:p>
+            <w:pPr>
+              <w:pStyle w:val="ListParagraph"/>
+              <w:tabs>
+                <w:tab w:val="left" w:pos="1440"/>
+                <w:tab w:val="left" w:pos="1800"/>
+              </w:tabs>
+              <w:spacing w:before="240" w:line="360" w:lineRule="auto"/>
+              <w:ind w:left="0"/>
+              <w:rPr>
+                <w:rFonts w:ascii="Times New Roman" w:hAnsi="Times New Roman" w:cs="Times New Roman"/>
+                <w:sz w:val="24"/>
+                <w:szCs w:val="24"/>
+              </w:rPr>
+            </w:pPr>
+            <w:r>
+              <w:rPr>
+                <w:rFonts w:ascii="Times New Roman" w:hAnsi="Times New Roman" w:cs="Times New Roman"/>
+                <w:sz w:val="24"/>
+                <w:szCs w:val="24"/>
+              </w:rPr>
+              <w:t>STMIK Palangka Raya</w:t>
+            </w:r>
+          </w:p>
+        </w:tc>
+      </w:tr>
+      <w:tr>
+        <w:tc>
+          <w:tcPr>
+            <w:tcW w:w="1908" w:type="dxa"/>
+          </w:tcPr>
+          <w:p>
+            <w:pPr>
+              <w:pStyle w:val="ListParagraph"/>
+              <w:tabs>
+                <w:tab w:val="left" w:pos="1440"/>
+                <w:tab w:val="left" w:pos="1800"/>
+              </w:tabs>
+              <w:spacing w:line="360" w:lineRule="auto"/>
+              <w:ind w:left="0"/>
+              <w:rPr>
+                <w:rFonts w:ascii="Times New Roman" w:hAnsi="Times New Roman" w:cs="Times New Roman"/>
+                <w:sz w:val="24"/>
+                <w:szCs w:val="24"/>
+                <w:lang w:val="en-US"/>
+              </w:rPr>
+            </w:pPr>
+            <w:r>
+              <w:rPr>
+                <w:rFonts w:ascii="Times New Roman" w:hAnsi="Times New Roman" w:cs="Times New Roman"/>
+                <w:sz w:val="24"/>
+                <w:szCs w:val="24"/>
+                <w:lang w:val="en-US"/>
+              </w:rPr>
+              <w:t>Pemodelan</w:t>
+            </w:r>
+          </w:p>
+          <w:p>
+            <w:pPr>
+              <w:pStyle w:val="ListParagraph"/>
+              <w:tabs>
+                <w:tab w:val="left" w:pos="1440"/>
+                <w:tab w:val="left" w:pos="1800"/>
+              </w:tabs>
+              <w:spacing w:line="360" w:lineRule="auto"/>
+              <w:ind w:left="0"/>
+              <w:rPr>
+                <w:rFonts w:ascii="Times New Roman" w:hAnsi="Times New Roman" w:cs="Times New Roman"/>
+                <w:sz w:val="24"/>
+                <w:szCs w:val="24"/>
+                <w:lang w:val="en-US"/>
+              </w:rPr>
+            </w:pPr>
+            <w:r>
+              <w:rPr>
+                <w:rFonts w:ascii="Times New Roman" w:hAnsi="Times New Roman" w:cs="Times New Roman"/>
+                <w:sz w:val="24"/>
+                <w:szCs w:val="24"/>
+                <w:lang w:val="en-US"/>
+              </w:rPr>
+              <w:lastRenderedPageBreak/>
+              <w:t>Sistem</w:t>
+            </w:r>
+          </w:p>
+        </w:tc>
+        <w:tc>
+          <w:tcPr>
+            <w:tcW w:w="2520" w:type="dxa"/>
+          </w:tcPr>
+          <w:p>
+            <w:pPr>
+              <w:pStyle w:val="ListParagraph"/>
+              <w:tabs>
+                <w:tab w:val="left" w:pos="1440"/>
+                <w:tab w:val="left" w:pos="1800"/>
+              </w:tabs>
+              <w:spacing w:line="360" w:lineRule="auto"/>
+              <w:ind w:left="0"/>
+              <w:rPr>
+                <w:rFonts w:ascii="Times New Roman" w:hAnsi="Times New Roman" w:cs="Times New Roman"/>
+                <w:sz w:val="24"/>
+                <w:szCs w:val="24"/>
+                <w:lang w:val="en-US"/>
+              </w:rPr>
+            </w:pPr>
+            <w:r>
+              <w:rPr>
+                <w:rFonts w:ascii="Times New Roman" w:hAnsi="Times New Roman" w:cs="Times New Roman"/>
+                <w:sz w:val="24"/>
+                <w:szCs w:val="24"/>
+                <w:lang w:val="en-US"/>
+              </w:rPr>
+              <w:lastRenderedPageBreak/>
+              <w:t>DFD</w:t>
+            </w:r>
+          </w:p>
+        </w:tc>
+        <w:tc>
+          <w:tcPr>
+            <w:tcW w:w="2645" w:type="dxa"/>
+          </w:tcPr>
+          <w:p>
+            <w:pPr>
+              <w:pStyle w:val="ListParagraph"/>
+              <w:tabs>
+                <w:tab w:val="left" w:pos="1440"/>
+                <w:tab w:val="left" w:pos="1800"/>
+              </w:tabs>
+              <w:spacing w:line="360" w:lineRule="auto"/>
+              <w:ind w:left="0"/>
+              <w:rPr>
+                <w:rFonts w:ascii="Times New Roman" w:hAnsi="Times New Roman" w:cs="Times New Roman"/>
+                <w:sz w:val="24"/>
+                <w:szCs w:val="24"/>
+                <w:lang w:val="en-US"/>
+              </w:rPr>
+            </w:pPr>
+            <w:r>
+              <w:rPr>
+                <w:rFonts w:ascii="Times New Roman" w:hAnsi="Times New Roman" w:cs="Times New Roman"/>
+                <w:sz w:val="24"/>
+                <w:szCs w:val="24"/>
+                <w:lang w:val="en-US"/>
+              </w:rPr>
+              <w:t>UML</w:t>
+            </w:r>
+          </w:p>
+        </w:tc>
+      </w:tr>
+      <w:tr>
+        <w:tc>
+          <w:tcPr>
+            <w:tcW w:w="1908" w:type="dxa"/>
+          </w:tcPr>
+          <w:p>
+            <w:pPr>
+              <w:pStyle w:val="ListParagraph"/>
+              <w:tabs>
+                <w:tab w:val="left" w:pos="1440"/>
+                <w:tab w:val="left" w:pos="1800"/>
+              </w:tabs>
+              <w:spacing w:line="360" w:lineRule="auto"/>
+              <w:ind w:left="0"/>
+              <w:rPr>
+                <w:rFonts w:ascii="Times New Roman" w:hAnsi="Times New Roman" w:cs="Times New Roman"/>
+                <w:sz w:val="24"/>
+                <w:szCs w:val="24"/>
+                <w:lang w:val="en-US"/>
+              </w:rPr>
+            </w:pPr>
+            <w:r>
+              <w:rPr>
+                <w:rFonts w:ascii="Times New Roman" w:hAnsi="Times New Roman" w:cs="Times New Roman"/>
+                <w:sz w:val="24"/>
+                <w:szCs w:val="24"/>
+                <w:lang w:val="en-US"/>
+              </w:rPr>
+              <w:lastRenderedPageBreak/>
+              <w:t>Aplikasi</w:t>
+            </w:r>
+          </w:p>
+          <w:p>
+            <w:pPr>
+              <w:pStyle w:val="ListParagraph"/>
+              <w:tabs>
+                <w:tab w:val="left" w:pos="1440"/>
+                <w:tab w:val="left" w:pos="1800"/>
+              </w:tabs>
+              <w:spacing w:line="360" w:lineRule="auto"/>
+              <w:ind w:left="0"/>
+              <w:rPr>
+                <w:rFonts w:ascii="Times New Roman" w:hAnsi="Times New Roman" w:cs="Times New Roman"/>
+                <w:sz w:val="24"/>
+                <w:szCs w:val="24"/>
+                <w:lang w:val="en-US"/>
+              </w:rPr>
+            </w:pPr>
+            <w:r>
+              <w:rPr>
+                <w:rFonts w:ascii="Times New Roman" w:hAnsi="Times New Roman" w:cs="Times New Roman"/>
+                <w:sz w:val="24"/>
+                <w:szCs w:val="24"/>
+                <w:lang w:val="en-US"/>
+              </w:rPr>
+              <w:t>berbasis</w:t>
+            </w:r>
+          </w:p>
+        </w:tc>
+        <w:tc>
+          <w:tcPr>
+            <w:tcW w:w="2520" w:type="dxa"/>
+          </w:tcPr>
+          <w:p>
+            <w:pPr>
+              <w:pStyle w:val="ListParagraph"/>
+              <w:tabs>
+                <w:tab w:val="left" w:pos="1440"/>
+                <w:tab w:val="left" w:pos="1800"/>
+              </w:tabs>
+              <w:spacing w:before="240" w:line="360" w:lineRule="auto"/>
+              <w:ind w:left="0"/>
+              <w:rPr>
+                <w:rFonts w:ascii="Times New Roman" w:hAnsi="Times New Roman" w:cs="Times New Roman"/>
+                <w:i/>
+                <w:sz w:val="24"/>
+                <w:szCs w:val="24"/>
+              </w:rPr>
+            </w:pPr>
+            <w:r>
+              <w:rPr>
+                <w:rFonts w:ascii="Times New Roman" w:hAnsi="Times New Roman" w:cs="Times New Roman"/>
+                <w:i/>
+                <w:sz w:val="24"/>
+                <w:szCs w:val="24"/>
+              </w:rPr>
+              <w:t>Client Server</w:t>
+            </w:r>
+          </w:p>
+        </w:tc>
+        <w:tc>
+          <w:tcPr>
+            <w:tcW w:w="2645" w:type="dxa"/>
+          </w:tcPr>
+          <w:p>
+            <w:pPr>
+              <w:pStyle w:val="ListParagraph"/>
+              <w:tabs>
+                <w:tab w:val="left" w:pos="1440"/>
+                <w:tab w:val="left" w:pos="1800"/>
+              </w:tabs>
+              <w:spacing w:before="240" w:line="360" w:lineRule="auto"/>
+              <w:ind w:left="0"/>
+              <w:rPr>
+                <w:rFonts w:ascii="Times New Roman" w:hAnsi="Times New Roman" w:cs="Times New Roman"/>
+                <w:sz w:val="24"/>
+                <w:szCs w:val="24"/>
+              </w:rPr>
+            </w:pPr>
+            <w:r>
+              <w:rPr>
+                <w:rFonts w:ascii="Times New Roman" w:hAnsi="Times New Roman" w:cs="Times New Roman"/>
+                <w:i/>
+                <w:sz w:val="24"/>
+                <w:szCs w:val="24"/>
+              </w:rPr>
+              <w:t>Client Server</w:t>
+            </w:r>
+          </w:p>
+        </w:tc>
+      </w:tr>
+      <w:tr>
+        <w:tc>
+          <w:tcPr>
+            <w:tcW w:w="1908" w:type="dxa"/>
+          </w:tcPr>
+          <w:p>
+            <w:pPr>
+              <w:pStyle w:val="ListParagraph"/>
+              <w:tabs>
+                <w:tab w:val="left" w:pos="1440"/>
+                <w:tab w:val="left" w:pos="1800"/>
+              </w:tabs>
+              <w:spacing w:line="360" w:lineRule="auto"/>
+              <w:ind w:left="0"/>
+              <w:rPr>
+                <w:rFonts w:ascii="Times New Roman" w:hAnsi="Times New Roman" w:cs="Times New Roman"/>
+                <w:sz w:val="24"/>
+                <w:szCs w:val="24"/>
+              </w:rPr>
+            </w:pPr>
+            <w:r>
+              <w:rPr>
+                <w:rFonts w:ascii="Times New Roman" w:hAnsi="Times New Roman" w:cs="Times New Roman"/>
+                <w:sz w:val="24"/>
+                <w:szCs w:val="24"/>
+              </w:rPr>
+              <w:t>Metode Pengembangan</w:t>
+            </w:r>
+          </w:p>
+        </w:tc>
+        <w:tc>
+          <w:tcPr>
+            <w:tcW w:w="2520" w:type="dxa"/>
+          </w:tcPr>
+          <w:p>
+            <w:pPr>
+              <w:pStyle w:val="ListParagraph"/>
+              <w:tabs>
+                <w:tab w:val="left" w:pos="1440"/>
+                <w:tab w:val="left" w:pos="1800"/>
+              </w:tabs>
+              <w:spacing w:line="360" w:lineRule="auto"/>
+              <w:ind w:left="0"/>
+              <w:rPr>
+                <w:rFonts w:ascii="Times New Roman" w:hAnsi="Times New Roman" w:cs="Times New Roman"/>
+                <w:i/>
+                <w:sz w:val="24"/>
+                <w:szCs w:val="24"/>
+              </w:rPr>
+            </w:pPr>
+            <w:r>
+              <w:rPr>
+                <w:rFonts w:ascii="Times New Roman" w:hAnsi="Times New Roman" w:cs="Times New Roman"/>
+                <w:i/>
+                <w:sz w:val="24"/>
+                <w:szCs w:val="24"/>
+              </w:rPr>
+              <w:t>Waterfall</w:t>
+            </w:r>
+          </w:p>
+        </w:tc>
+        <w:tc>
+          <w:tcPr>
+            <w:tcW w:w="2645" w:type="dxa"/>
+          </w:tcPr>
+          <w:p>
+            <w:pPr>
+              <w:pStyle w:val="ListParagraph"/>
+              <w:tabs>
+                <w:tab w:val="left" w:pos="1440"/>
+                <w:tab w:val="left" w:pos="1800"/>
+              </w:tabs>
+              <w:spacing w:line="360" w:lineRule="auto"/>
+              <w:ind w:left="0"/>
+              <w:rPr>
+                <w:rFonts w:ascii="Times New Roman" w:hAnsi="Times New Roman" w:cs="Times New Roman"/>
+                <w:i/>
+                <w:sz w:val="24"/>
+                <w:szCs w:val="24"/>
+                <w:lang w:val="en-US"/>
+              </w:rPr>
+            </w:pPr>
+            <w:r>
+              <w:rPr>
+                <w:rFonts w:ascii="Times New Roman" w:hAnsi="Times New Roman" w:cs="Times New Roman"/>
+                <w:i/>
+                <w:sz w:val="24"/>
+                <w:szCs w:val="24"/>
+                <w:lang w:val="en-US"/>
+              </w:rPr>
+              <w:t>Waterfall</w:t>
+            </w:r>
+          </w:p>
+        </w:tc>
+      </w:tr>
+    </w:tbl>
+    <w:p>
+      <w:pPr>
+        <w:tabs>
+          <w:tab w:val="left" w:pos="1440"/>
+          <w:tab w:val="left" w:pos="1800"/>
+        </w:tabs>
+        <w:ind w:left="0"/>
+        <w:rPr>
+          <w:rFonts w:ascii="Times New Roman" w:hAnsi="Times New Roman" w:cs="Times New Roman"/>
+          <w:sz w:val="24"/>
+          <w:szCs w:val="24"/>
+        </w:rPr>
+      </w:pPr>
+      <w:r>
+        <w:rPr>
+          <w:rFonts w:ascii="Times New Roman" w:hAnsi="Times New Roman" w:cs="Times New Roman"/>
+          <w:sz w:val="24"/>
+          <w:szCs w:val="24"/>
+        </w:rPr>
+        <w:br w:type="textWrapping" w:clear="all"/>
+      </w:r>
+    </w:p>
+    <w:p>
+      <w:pPr>
+        <w:pStyle w:val="ListParagraph"/>
+        <w:numPr>
+          <w:ilvl w:val="1"/>
+          <w:numId w:val="14"/>
+        </w:numPr>
+        <w:tabs>
+          <w:tab w:val="left" w:pos="1440"/>
+          <w:tab w:val="left" w:pos="1800"/>
+        </w:tabs>
+        <w:rPr>
+          <w:rFonts w:ascii="Times New Roman" w:hAnsi="Times New Roman" w:cs="Times New Roman"/>
+          <w:sz w:val="24"/>
+          <w:szCs w:val="24"/>
+        </w:rPr>
+      </w:pPr>
+      <w:r>
+        <w:rPr>
+          <w:rFonts w:ascii="Times New Roman" w:hAnsi="Times New Roman" w:cs="Times New Roman"/>
+          <w:sz w:val="24"/>
+          <w:szCs w:val="24"/>
+        </w:rPr>
+        <w:t xml:space="preserve">Penelitian berikutnya dilakukan oleh </w:t>
       </w:r>
     </w:p>
     <w:p>
@@ -4109,7 +5401,6 @@
           <w:szCs w:val="24"/>
           <w:lang w:val="en-US"/>
         </w:rPr>
-        <w:lastRenderedPageBreak/>
         <w:t>Kajian Teori</w:t>
       </w:r>
     </w:p>
@@ -4430,7 +5721,16 @@
           <w:sz w:val="24"/>
           <w:szCs w:val="24"/>
         </w:rPr>
-        <w:t xml:space="preserve"> adalah dapat melakukan pengembagan aplikasi menjadi seragam, dimana pengembang dituntut untuk mengikuti alur kerja yang ditetapkan oleh </w:t>
+        <w:t xml:space="preserve"> adalah dapat </w:t>
+      </w:r>
+      <w:r>
+        <w:rPr>
+          <w:rFonts w:ascii="Times New Roman" w:hAnsi="Times New Roman"/>
+          <w:sz w:val="24"/>
+          <w:szCs w:val="24"/>
+        </w:rPr>
+        <w:lastRenderedPageBreak/>
+        <w:t xml:space="preserve">melakukan pengembagan aplikasi menjadi seragam, dimana pengembang dituntut untuk mengikuti alur kerja yang ditetapkan oleh </w:t>
       </w:r>
       <w:r>
         <w:rPr>
@@ -4636,16 +5936,7 @@
           <w:sz w:val="24"/>
           <w:szCs w:val="24"/>
         </w:rPr>
-        <w:t xml:space="preserve"> </w:t>
-      </w:r>
-      <w:r>
-        <w:rPr>
-          <w:rFonts w:ascii="Times New Roman" w:hAnsi="Times New Roman" w:cs="Times New Roman"/>
-          <w:sz w:val="24"/>
-          <w:szCs w:val="24"/>
-        </w:rPr>
-        <w:lastRenderedPageBreak/>
-        <w:t xml:space="preserve">adalah kombinasi dari alat dan utilitas yang memungkinkan pengembang untuk segera membangun aplikasi </w:t>
+        <w:t xml:space="preserve"> adalah kombinasi dari alat dan utilitas yang memungkinkan pengembang untuk segera membangun aplikasi </w:t>
       </w:r>
       <w:r>
         <w:rPr>
@@ -5261,6 +6552,7 @@
           <w:sz w:val="24"/>
           <w:szCs w:val="24"/>
         </w:rPr>
+        <w:lastRenderedPageBreak/>
         <w:t xml:space="preserve">Versi yang ketiga ini dikenal sebagai </w:t>
       </w:r>
       <w:r>
@@ -5382,16 +6674,7 @@
           <w:sz w:val="24"/>
           <w:szCs w:val="24"/>
         </w:rPr>
-        <w:t xml:space="preserve"> dapat diakses pada perangkat, bahkan di prediksi tidak hanya perangkat ponsel </w:t>
-      </w:r>
-      <w:r>
-        <w:rPr>
-          <w:rFonts w:ascii="Times New Roman" w:hAnsi="Times New Roman"/>
-          <w:sz w:val="24"/>
-          <w:szCs w:val="24"/>
-        </w:rPr>
-        <w:lastRenderedPageBreak/>
-        <w:t>saja melainkan dapat diakses melalui jam tangan, televisi dan lain-lain.</w:t>
+        <w:t xml:space="preserve"> dapat diakses pada perangkat, bahkan di prediksi tidak hanya perangkat ponsel saja melainkan dapat diakses melalui jam tangan, televisi dan lain-lain.</w:t>
       </w:r>
     </w:p>
     <w:p>
@@ -5770,7 +7053,7 @@
             <w:rPr>
               <w:noProof/>
             </w:rPr>
-            <w:t>12</w:t>
+            <w:t>13</w:t>
           </w:r>
         </w:fldSimple>
       </w:p>
@@ -6850,6 +8133,95 @@
     </w:lvl>
   </w:abstractNum>
   <w:abstractNum w:abstractNumId="12">
+    <w:nsid w:val="31D741CD"/>
+    <w:multiLevelType w:val="hybridMultilevel"/>
+    <w:tmpl w:val="DED2B58A"/>
+    <w:lvl w:ilvl="0" w:tplc="82905A12">
+      <w:start w:val="1"/>
+      <w:numFmt w:val="decimal"/>
+      <w:lvlText w:val="%1."/>
+      <w:lvlJc w:val="left"/>
+      <w:pPr>
+        <w:ind w:left="1211" w:hanging="360"/>
+      </w:pPr>
+      <w:rPr>
+        <w:rFonts w:hint="default"/>
+      </w:rPr>
+    </w:lvl>
+    <w:lvl w:ilvl="1" w:tplc="08090019" w:tentative="1">
+      <w:start w:val="1"/>
+      <w:numFmt w:val="lowerLetter"/>
+      <w:lvlText w:val="%2."/>
+      <w:lvlJc w:val="left"/>
+      <w:pPr>
+        <w:ind w:left="1931" w:hanging="360"/>
+      </w:pPr>
+    </w:lvl>
+    <w:lvl w:ilvl="2" w:tplc="0809001B" w:tentative="1">
+      <w:start w:val="1"/>
+      <w:numFmt w:val="lowerRoman"/>
+      <w:lvlText w:val="%3."/>
+      <w:lvlJc w:val="right"/>
+      <w:pPr>
+        <w:ind w:left="2651" w:hanging="180"/>
+      </w:pPr>
+    </w:lvl>
+    <w:lvl w:ilvl="3" w:tplc="0809000F" w:tentative="1">
+      <w:start w:val="1"/>
+      <w:numFmt w:val="decimal"/>
+      <w:lvlText w:val="%4."/>
+      <w:lvlJc w:val="left"/>
+      <w:pPr>
+        <w:ind w:left="3371" w:hanging="360"/>
+      </w:pPr>
+    </w:lvl>
+    <w:lvl w:ilvl="4" w:tplc="08090019" w:tentative="1">
+      <w:start w:val="1"/>
+      <w:numFmt w:val="lowerLetter"/>
+      <w:lvlText w:val="%5."/>
+      <w:lvlJc w:val="left"/>
+      <w:pPr>
+        <w:ind w:left="4091" w:hanging="360"/>
+      </w:pPr>
+    </w:lvl>
+    <w:lvl w:ilvl="5" w:tplc="0809001B" w:tentative="1">
+      <w:start w:val="1"/>
+      <w:numFmt w:val="lowerRoman"/>
+      <w:lvlText w:val="%6."/>
+      <w:lvlJc w:val="right"/>
+      <w:pPr>
+        <w:ind w:left="4811" w:hanging="180"/>
+      </w:pPr>
+    </w:lvl>
+    <w:lvl w:ilvl="6" w:tplc="0809000F" w:tentative="1">
+      <w:start w:val="1"/>
+      <w:numFmt w:val="decimal"/>
+      <w:lvlText w:val="%7."/>
+      <w:lvlJc w:val="left"/>
+      <w:pPr>
+        <w:ind w:left="5531" w:hanging="360"/>
+      </w:pPr>
+    </w:lvl>
+    <w:lvl w:ilvl="7" w:tplc="08090019" w:tentative="1">
+      <w:start w:val="1"/>
+      <w:numFmt w:val="lowerLetter"/>
+      <w:lvlText w:val="%8."/>
+      <w:lvlJc w:val="left"/>
+      <w:pPr>
+        <w:ind w:left="6251" w:hanging="360"/>
+      </w:pPr>
+    </w:lvl>
+    <w:lvl w:ilvl="8" w:tplc="0809001B" w:tentative="1">
+      <w:start w:val="1"/>
+      <w:numFmt w:val="lowerRoman"/>
+      <w:lvlText w:val="%9."/>
+      <w:lvlJc w:val="right"/>
+      <w:pPr>
+        <w:ind w:left="6971" w:hanging="180"/>
+      </w:pPr>
+    </w:lvl>
+  </w:abstractNum>
+  <w:abstractNum w:abstractNumId="13">
     <w:nsid w:val="353B537C"/>
     <w:multiLevelType w:val="hybridMultilevel"/>
     <w:tmpl w:val="30A810E2"/>
@@ -6938,7 +8310,7 @@
       </w:pPr>
     </w:lvl>
   </w:abstractNum>
-  <w:abstractNum w:abstractNumId="13">
+  <w:abstractNum w:abstractNumId="14">
     <w:nsid w:val="372013E6"/>
     <w:multiLevelType w:val="hybridMultilevel"/>
     <w:tmpl w:val="A04636EC"/>
@@ -7030,7 +8402,7 @@
       </w:pPr>
     </w:lvl>
   </w:abstractNum>
-  <w:abstractNum w:abstractNumId="14">
+  <w:abstractNum w:abstractNumId="15">
     <w:nsid w:val="3A1753E3"/>
     <w:multiLevelType w:val="hybridMultilevel"/>
     <w:tmpl w:val="C61218AA"/>
@@ -7116,7 +8488,7 @@
       </w:pPr>
     </w:lvl>
   </w:abstractNum>
-  <w:abstractNum w:abstractNumId="15">
+  <w:abstractNum w:abstractNumId="16">
     <w:nsid w:val="3A57650E"/>
     <w:multiLevelType w:val="hybridMultilevel"/>
     <w:tmpl w:val="C11CC330"/>
@@ -7205,7 +8577,7 @@
       </w:pPr>
     </w:lvl>
   </w:abstractNum>
-  <w:abstractNum w:abstractNumId="16">
+  <w:abstractNum w:abstractNumId="17">
     <w:nsid w:val="3C815EBE"/>
     <w:multiLevelType w:val="hybridMultilevel"/>
     <w:tmpl w:val="17068C7E"/>
@@ -7294,7 +8666,7 @@
       </w:pPr>
     </w:lvl>
   </w:abstractNum>
-  <w:abstractNum w:abstractNumId="17">
+  <w:abstractNum w:abstractNumId="18">
     <w:nsid w:val="3CDD17FB"/>
     <w:multiLevelType w:val="hybridMultilevel"/>
     <w:tmpl w:val="96D60610"/>
@@ -7383,7 +8755,7 @@
       </w:pPr>
     </w:lvl>
   </w:abstractNum>
-  <w:abstractNum w:abstractNumId="18">
+  <w:abstractNum w:abstractNumId="19">
     <w:nsid w:val="405C5361"/>
     <w:multiLevelType w:val="hybridMultilevel"/>
     <w:tmpl w:val="303CC320"/>
@@ -7469,7 +8841,7 @@
       </w:pPr>
     </w:lvl>
   </w:abstractNum>
-  <w:abstractNum w:abstractNumId="19">
+  <w:abstractNum w:abstractNumId="20">
     <w:nsid w:val="41063331"/>
     <w:multiLevelType w:val="hybridMultilevel"/>
     <w:tmpl w:val="A2D8B704"/>
@@ -7558,7 +8930,7 @@
       </w:pPr>
     </w:lvl>
   </w:abstractNum>
-  <w:abstractNum w:abstractNumId="20">
+  <w:abstractNum w:abstractNumId="21">
     <w:nsid w:val="443C7E22"/>
     <w:multiLevelType w:val="hybridMultilevel"/>
     <w:tmpl w:val="20129D0A"/>
@@ -7647,7 +9019,7 @@
       </w:pPr>
     </w:lvl>
   </w:abstractNum>
-  <w:abstractNum w:abstractNumId="21">
+  <w:abstractNum w:abstractNumId="22">
     <w:nsid w:val="48703B1B"/>
     <w:multiLevelType w:val="hybridMultilevel"/>
     <w:tmpl w:val="60C86F06"/>
@@ -7733,7 +9105,7 @@
       </w:pPr>
     </w:lvl>
   </w:abstractNum>
-  <w:abstractNum w:abstractNumId="22">
+  <w:abstractNum w:abstractNumId="23">
     <w:nsid w:val="53AB0DC4"/>
     <w:multiLevelType w:val="hybridMultilevel"/>
     <w:tmpl w:val="6C684A94"/>
@@ -7819,7 +9191,7 @@
       </w:pPr>
     </w:lvl>
   </w:abstractNum>
-  <w:abstractNum w:abstractNumId="23">
+  <w:abstractNum w:abstractNumId="24">
     <w:nsid w:val="554A3E65"/>
     <w:multiLevelType w:val="hybridMultilevel"/>
     <w:tmpl w:val="5D6A3404"/>
@@ -7932,7 +9304,7 @@
       </w:rPr>
     </w:lvl>
   </w:abstractNum>
-  <w:abstractNum w:abstractNumId="24">
+  <w:abstractNum w:abstractNumId="25">
     <w:nsid w:val="55E20702"/>
     <w:multiLevelType w:val="hybridMultilevel"/>
     <w:tmpl w:val="F7143C32"/>
@@ -8021,7 +9393,7 @@
       </w:pPr>
     </w:lvl>
   </w:abstractNum>
-  <w:abstractNum w:abstractNumId="25">
+  <w:abstractNum w:abstractNumId="26">
     <w:nsid w:val="560D65CC"/>
     <w:multiLevelType w:val="hybridMultilevel"/>
     <w:tmpl w:val="1C7AEF8E"/>
@@ -8107,7 +9479,7 @@
       </w:pPr>
     </w:lvl>
   </w:abstractNum>
-  <w:abstractNum w:abstractNumId="26">
+  <w:abstractNum w:abstractNumId="27">
     <w:nsid w:val="573304EF"/>
     <w:multiLevelType w:val="hybridMultilevel"/>
     <w:tmpl w:val="75D84042"/>
@@ -8197,7 +9569,7 @@
       </w:pPr>
     </w:lvl>
   </w:abstractNum>
-  <w:abstractNum w:abstractNumId="27">
+  <w:abstractNum w:abstractNumId="28">
     <w:nsid w:val="627434C1"/>
     <w:multiLevelType w:val="hybridMultilevel"/>
     <w:tmpl w:val="DD020F66"/>
@@ -8286,7 +9658,7 @@
       </w:pPr>
     </w:lvl>
   </w:abstractNum>
-  <w:abstractNum w:abstractNumId="28">
+  <w:abstractNum w:abstractNumId="29">
     <w:nsid w:val="66D260AD"/>
     <w:multiLevelType w:val="hybridMultilevel"/>
     <w:tmpl w:val="EA74E46E"/>
@@ -8375,7 +9747,7 @@
       </w:pPr>
     </w:lvl>
   </w:abstractNum>
-  <w:abstractNum w:abstractNumId="29">
+  <w:abstractNum w:abstractNumId="30">
     <w:nsid w:val="6EA80236"/>
     <w:multiLevelType w:val="hybridMultilevel"/>
     <w:tmpl w:val="5716603C"/>
@@ -8464,7 +9836,7 @@
       </w:pPr>
     </w:lvl>
   </w:abstractNum>
-  <w:abstractNum w:abstractNumId="30">
+  <w:abstractNum w:abstractNumId="31">
     <w:nsid w:val="6ED40B41"/>
     <w:multiLevelType w:val="hybridMultilevel"/>
     <w:tmpl w:val="3838049A"/>
@@ -8556,7 +9928,7 @@
       </w:pPr>
     </w:lvl>
   </w:abstractNum>
-  <w:abstractNum w:abstractNumId="31">
+  <w:abstractNum w:abstractNumId="32">
     <w:nsid w:val="7AD47BFE"/>
     <w:multiLevelType w:val="hybridMultilevel"/>
     <w:tmpl w:val="0F8E027E"/>
@@ -8642,7 +10014,7 @@
       </w:pPr>
     </w:lvl>
   </w:abstractNum>
-  <w:abstractNum w:abstractNumId="32">
+  <w:abstractNum w:abstractNumId="33">
     <w:nsid w:val="7CAF0956"/>
     <w:multiLevelType w:val="hybridMultilevel"/>
     <w:tmpl w:val="FC529C42"/>
@@ -8732,10 +10104,10 @@
     </w:lvl>
   </w:abstractNum>
   <w:num w:numId="1">
-    <w:abstractNumId w:val="17"/>
+    <w:abstractNumId w:val="18"/>
   </w:num>
   <w:num w:numId="2">
-    <w:abstractNumId w:val="24"/>
+    <w:abstractNumId w:val="25"/>
   </w:num>
   <w:num w:numId="3">
     <w:abstractNumId w:val="4"/>
@@ -8747,55 +10119,55 @@
     <w:abstractNumId w:val="9"/>
   </w:num>
   <w:num w:numId="6">
-    <w:abstractNumId w:val="15"/>
+    <w:abstractNumId w:val="16"/>
   </w:num>
   <w:num w:numId="7">
     <w:abstractNumId w:val="8"/>
   </w:num>
   <w:num w:numId="8">
+    <w:abstractNumId w:val="22"/>
+  </w:num>
+  <w:num w:numId="9">
+    <w:abstractNumId w:val="13"/>
+  </w:num>
+  <w:num w:numId="10">
+    <w:abstractNumId w:val="28"/>
+  </w:num>
+  <w:num w:numId="11">
     <w:abstractNumId w:val="21"/>
   </w:num>
-  <w:num w:numId="9">
-    <w:abstractNumId w:val="12"/>
-  </w:num>
-  <w:num w:numId="10">
+  <w:num w:numId="12">
     <w:abstractNumId w:val="27"/>
-  </w:num>
-  <w:num w:numId="11">
-    <w:abstractNumId w:val="20"/>
-  </w:num>
-  <w:num w:numId="12">
-    <w:abstractNumId w:val="26"/>
   </w:num>
   <w:num w:numId="13">
     <w:abstractNumId w:val="6"/>
   </w:num>
   <w:num w:numId="14">
-    <w:abstractNumId w:val="28"/>
+    <w:abstractNumId w:val="29"/>
   </w:num>
   <w:num w:numId="15">
     <w:abstractNumId w:val="1"/>
   </w:num>
   <w:num w:numId="16">
-    <w:abstractNumId w:val="16"/>
+    <w:abstractNumId w:val="17"/>
   </w:num>
   <w:num w:numId="17">
     <w:abstractNumId w:val="0"/>
   </w:num>
   <w:num w:numId="18">
-    <w:abstractNumId w:val="13"/>
+    <w:abstractNumId w:val="14"/>
   </w:num>
   <w:num w:numId="19">
-    <w:abstractNumId w:val="29"/>
+    <w:abstractNumId w:val="30"/>
   </w:num>
   <w:num w:numId="20">
     <w:abstractNumId w:val="7"/>
   </w:num>
   <w:num w:numId="21">
-    <w:abstractNumId w:val="14"/>
+    <w:abstractNumId w:val="15"/>
   </w:num>
   <w:num w:numId="22">
-    <w:abstractNumId w:val="22"/>
+    <w:abstractNumId w:val="23"/>
   </w:num>
   <w:num w:numId="23">
     <w:abstractNumId w:val="10"/>
@@ -8804,7 +10176,7 @@
     <w:abstractNumId w:val="5"/>
   </w:num>
   <w:num w:numId="25">
-    <w:abstractNumId w:val="18"/>
+    <w:abstractNumId w:val="19"/>
   </w:num>
   <w:num w:numId="26">
     <w:abstractNumId w:val="3"/>
@@ -8813,22 +10185,25 @@
     <w:abstractNumId w:val="2"/>
   </w:num>
   <w:num w:numId="28">
+    <w:abstractNumId w:val="33"/>
+  </w:num>
+  <w:num w:numId="29">
+    <w:abstractNumId w:val="20"/>
+  </w:num>
+  <w:num w:numId="30">
+    <w:abstractNumId w:val="26"/>
+  </w:num>
+  <w:num w:numId="31">
+    <w:abstractNumId w:val="24"/>
+  </w:num>
+  <w:num w:numId="32">
     <w:abstractNumId w:val="32"/>
   </w:num>
-  <w:num w:numId="29">
-    <w:abstractNumId w:val="19"/>
-  </w:num>
-  <w:num w:numId="30">
-    <w:abstractNumId w:val="25"/>
-  </w:num>
-  <w:num w:numId="31">
-    <w:abstractNumId w:val="23"/>
-  </w:num>
-  <w:num w:numId="32">
+  <w:num w:numId="33">
     <w:abstractNumId w:val="31"/>
   </w:num>
-  <w:num w:numId="33">
-    <w:abstractNumId w:val="30"/>
+  <w:num w:numId="34">
+    <w:abstractNumId w:val="12"/>
   </w:num>
 </w:numbering>
 </file>
@@ -9213,6 +10588,61 @@
       <w:iCs/>
     </w:rPr>
   </w:style>
+  <w:style w:type="table" w:styleId="TableGrid">
+    <w:name w:val="Table Grid"/>
+    <w:basedOn w:val="TableNormal"/>
+    <w:uiPriority w:val="59"/>
+    <w:rsid w:val="005C3B55"/>
+    <w:pPr>
+      <w:spacing w:line="240" w:lineRule="auto"/>
+    </w:pPr>
+    <w:tblPr>
+      <w:tblInd w:w="0" w:type="dxa"/>
+      <w:tblBorders>
+        <w:top w:val="single" w:sz="4" w:space="0" w:color="000000" w:themeColor="text1"/>
+        <w:left w:val="single" w:sz="4" w:space="0" w:color="000000" w:themeColor="text1"/>
+        <w:bottom w:val="single" w:sz="4" w:space="0" w:color="000000" w:themeColor="text1"/>
+        <w:right w:val="single" w:sz="4" w:space="0" w:color="000000" w:themeColor="text1"/>
+        <w:insideH w:val="single" w:sz="4" w:space="0" w:color="000000" w:themeColor="text1"/>
+        <w:insideV w:val="single" w:sz="4" w:space="0" w:color="000000" w:themeColor="text1"/>
+      </w:tblBorders>
+      <w:tblCellMar>
+        <w:top w:w="0" w:type="dxa"/>
+        <w:left w:w="108" w:type="dxa"/>
+        <w:bottom w:w="0" w:type="dxa"/>
+        <w:right w:w="108" w:type="dxa"/>
+      </w:tblCellMar>
+    </w:tblPr>
+  </w:style>
+  <w:style w:type="table" w:customStyle="1" w:styleId="TableGrid1">
+    <w:name w:val="Table Grid1"/>
+    <w:basedOn w:val="TableNormal"/>
+    <w:next w:val="TableGrid"/>
+    <w:uiPriority w:val="59"/>
+    <w:rsid w:val="003174DE"/>
+    <w:pPr>
+      <w:spacing w:line="240" w:lineRule="auto"/>
+      <w:ind w:left="0"/>
+      <w:jc w:val="left"/>
+    </w:pPr>
+    <w:tblPr>
+      <w:tblInd w:w="0" w:type="dxa"/>
+      <w:tblBorders>
+        <w:top w:val="single" w:sz="4" w:space="0" w:color="000000" w:themeColor="text1"/>
+        <w:left w:val="single" w:sz="4" w:space="0" w:color="000000" w:themeColor="text1"/>
+        <w:bottom w:val="single" w:sz="4" w:space="0" w:color="000000" w:themeColor="text1"/>
+        <w:right w:val="single" w:sz="4" w:space="0" w:color="000000" w:themeColor="text1"/>
+        <w:insideH w:val="single" w:sz="4" w:space="0" w:color="000000" w:themeColor="text1"/>
+        <w:insideV w:val="single" w:sz="4" w:space="0" w:color="000000" w:themeColor="text1"/>
+      </w:tblBorders>
+      <w:tblCellMar>
+        <w:top w:w="0" w:type="dxa"/>
+        <w:left w:w="108" w:type="dxa"/>
+        <w:bottom w:w="0" w:type="dxa"/>
+        <w:right w:w="108" w:type="dxa"/>
+      </w:tblCellMar>
+    </w:tblPr>
+  </w:style>
 </w:styles>
 </file>
 

</xml_diff>

<commit_message>
proposal selesai tinggal revisi
</commit_message>
<xml_diff>
--- a/Proposal.docx
+++ b/Proposal.docx
@@ -745,12 +745,19 @@
           <w:sz w:val="24"/>
           <w:szCs w:val="24"/>
         </w:rPr>
-        <w:t>Pembatasan masalah dilakukan agar pembuatan dan pengolahan sistem lebih te</w:t>
-      </w:r>
-      <w:r>
-        <w:rPr>
-          <w:rFonts w:ascii="Times New Roman" w:hAnsi="Times New Roman" w:cs="Times New Roman"/>
-          <w:i/>
+        <w:t>Pembatasan masalah dilakukan agar pembuatan dan pengolahan sistem lebih</w:t>
+      </w:r>
+      <w:r>
+        <w:rPr>
+          <w:rFonts w:ascii="Times New Roman" w:hAnsi="Times New Roman" w:cs="Times New Roman"/>
+          <w:sz w:val="24"/>
+          <w:szCs w:val="24"/>
+        </w:rPr>
+        <w:t xml:space="preserve"> te</w:t>
+      </w:r>
+      <w:r>
+        <w:rPr>
+          <w:rFonts w:ascii="Times New Roman" w:hAnsi="Times New Roman" w:cs="Times New Roman"/>
           <w:sz w:val="24"/>
           <w:szCs w:val="24"/>
         </w:rPr>
@@ -762,7 +769,15 @@
           <w:sz w:val="24"/>
           <w:szCs w:val="24"/>
         </w:rPr>
-        <w:t>ah, dapat memenuhi tujuan yang ditentukan agar pembahasan masalah tidak menyimpang dari pokok bahasan. Adapun batasan masalah yang akan dibahas adalah sebagai berikut :</w:t>
+        <w:t>ah</w:t>
+      </w:r>
+      <w:r>
+        <w:rPr>
+          <w:rFonts w:ascii="Times New Roman" w:hAnsi="Times New Roman" w:cs="Times New Roman"/>
+          <w:sz w:val="24"/>
+          <w:szCs w:val="24"/>
+        </w:rPr>
+        <w:t>, dapat memenuhi tujuan yang ditentukan agar pembahasan masalah tidak menyimpang dari pokok bahasan. Adapun batasan masalah yang akan dibahas adalah sebagai berikut :</w:t>
       </w:r>
     </w:p>
     <w:p>
@@ -14741,7 +14756,7 @@
                     <a:blip r:embed="rId12">
                       <a:extLst>
                         <a:ext uri="{28A0092B-C50C-407E-A947-70E740481C1C}">
-                          <a14:useLocalDpi xmlns="" xmlns:wpc="http://schemas.microsoft.com/office/word/2010/wordprocessingCanvas" xmlns:mc="http://schemas.openxmlformats.org/markup-compatibility/2006" xmlns:o="urn:schemas-microsoft-com:office:office" xmlns:v="urn:schemas-microsoft-com:vml" xmlns:wp14="http://schemas.microsoft.com/office/word/2010/wordprocessingDrawing" xmlns:w10="urn:schemas-microsoft-com:office:word" xmlns:w="http://schemas.openxmlformats.org/wordprocessingml/2006/main" xmlns:w14="http://schemas.microsoft.com/office/word/2010/wordml" xmlns:wpg="http://schemas.microsoft.com/office/word/2010/wordprocessingGroup" xmlns:wpi="http://schemas.microsoft.com/office/word/2010/wordprocessingInk" xmlns:wps="http://schemas.microsoft.com/office/word/2010/wordprocessingShape" xmlns:a14="http://schemas.microsoft.com/office/drawing/2010/main" val="0"/>
+                          <a14:useLocalDpi xmlns:a14="http://schemas.microsoft.com/office/drawing/2010/main" xmlns:wps="http://schemas.microsoft.com/office/word/2010/wordprocessingShape" xmlns:wpi="http://schemas.microsoft.com/office/word/2010/wordprocessingInk" xmlns:wpg="http://schemas.microsoft.com/office/word/2010/wordprocessingGroup" xmlns:w14="http://schemas.microsoft.com/office/word/2010/wordml" xmlns:w="http://schemas.openxmlformats.org/wordprocessingml/2006/main" xmlns:w10="urn:schemas-microsoft-com:office:word" xmlns:wp14="http://schemas.microsoft.com/office/word/2010/wordprocessingDrawing" xmlns:v="urn:schemas-microsoft-com:vml" xmlns:o="urn:schemas-microsoft-com:office:office" xmlns:mc="http://schemas.openxmlformats.org/markup-compatibility/2006" xmlns:wpc="http://schemas.microsoft.com/office/word/2010/wordprocessingCanvas" xmlns="" val="0"/>
                         </a:ext>
                       </a:extLst>
                     </a:blip>
@@ -25159,7 +25174,7 @@
                           <a:blip r:embed="rId14" cstate="print">
                             <a:extLst>
                               <a:ext uri="{28A0092B-C50C-407E-A947-70E740481C1C}">
-                                <a14:useLocalDpi xmlns:a14="http://schemas.microsoft.com/office/drawing/2010/main" xmlns:wps="http://schemas.microsoft.com/office/word/2010/wordprocessingShape" xmlns:wpi="http://schemas.microsoft.com/office/word/2010/wordprocessingInk" xmlns:wpg="http://schemas.microsoft.com/office/word/2010/wordprocessingGroup" xmlns:w14="http://schemas.microsoft.com/office/word/2010/wordml" xmlns:w="http://schemas.openxmlformats.org/wordprocessingml/2006/main" xmlns:w10="urn:schemas-microsoft-com:office:word" xmlns:wp14="http://schemas.microsoft.com/office/word/2010/wordprocessingDrawing" xmlns:v="urn:schemas-microsoft-com:vml" xmlns:o="urn:schemas-microsoft-com:office:office" xmlns:mc="http://schemas.openxmlformats.org/markup-compatibility/2006" xmlns:wpc="http://schemas.microsoft.com/office/word/2010/wordprocessingCanvas" xmlns="" val="0"/>
+                                <a14:useLocalDpi xmlns="" xmlns:wpc="http://schemas.microsoft.com/office/word/2010/wordprocessingCanvas" xmlns:mc="http://schemas.openxmlformats.org/markup-compatibility/2006" xmlns:o="urn:schemas-microsoft-com:office:office" xmlns:v="urn:schemas-microsoft-com:vml" xmlns:wp14="http://schemas.microsoft.com/office/word/2010/wordprocessingDrawing" xmlns:w10="urn:schemas-microsoft-com:office:word" xmlns:w="http://schemas.openxmlformats.org/wordprocessingml/2006/main" xmlns:w14="http://schemas.microsoft.com/office/word/2010/wordml" xmlns:wpg="http://schemas.microsoft.com/office/word/2010/wordprocessingGroup" xmlns:wpi="http://schemas.microsoft.com/office/word/2010/wordprocessingInk" xmlns:wps="http://schemas.microsoft.com/office/word/2010/wordprocessingShape" xmlns:a14="http://schemas.microsoft.com/office/drawing/2010/main" val="0"/>
                               </a:ext>
                             </a:extLst>
                           </a:blip>
@@ -25443,7 +25458,7 @@
                           <a:blip r:embed="rId15" cstate="print">
                             <a:extLst>
                               <a:ext uri="{28A0092B-C50C-407E-A947-70E740481C1C}">
-                                <a14:useLocalDpi xmlns:a14="http://schemas.microsoft.com/office/drawing/2010/main" xmlns:wps="http://schemas.microsoft.com/office/word/2010/wordprocessingShape" xmlns:wpi="http://schemas.microsoft.com/office/word/2010/wordprocessingInk" xmlns:wpg="http://schemas.microsoft.com/office/word/2010/wordprocessingGroup" xmlns:w14="http://schemas.microsoft.com/office/word/2010/wordml" xmlns:w="http://schemas.openxmlformats.org/wordprocessingml/2006/main" xmlns:w10="urn:schemas-microsoft-com:office:word" xmlns:wp14="http://schemas.microsoft.com/office/word/2010/wordprocessingDrawing" xmlns:v="urn:schemas-microsoft-com:vml" xmlns:o="urn:schemas-microsoft-com:office:office" xmlns:mc="http://schemas.openxmlformats.org/markup-compatibility/2006" xmlns:wpc="http://schemas.microsoft.com/office/word/2010/wordprocessingCanvas" xmlns="" val="0"/>
+                                <a14:useLocalDpi xmlns="" xmlns:wpc="http://schemas.microsoft.com/office/word/2010/wordprocessingCanvas" xmlns:mc="http://schemas.openxmlformats.org/markup-compatibility/2006" xmlns:o="urn:schemas-microsoft-com:office:office" xmlns:v="urn:schemas-microsoft-com:vml" xmlns:wp14="http://schemas.microsoft.com/office/word/2010/wordprocessingDrawing" xmlns:w10="urn:schemas-microsoft-com:office:word" xmlns:w="http://schemas.openxmlformats.org/wordprocessingml/2006/main" xmlns:w14="http://schemas.microsoft.com/office/word/2010/wordml" xmlns:wpg="http://schemas.microsoft.com/office/word/2010/wordprocessingGroup" xmlns:wpi="http://schemas.microsoft.com/office/word/2010/wordprocessingInk" xmlns:wps="http://schemas.microsoft.com/office/word/2010/wordprocessingShape" xmlns:a14="http://schemas.microsoft.com/office/drawing/2010/main" val="0"/>
                               </a:ext>
                             </a:extLst>
                           </a:blip>
@@ -25593,7 +25608,7 @@
                           <a:blip r:embed="rId16" cstate="print">
                             <a:extLst>
                               <a:ext uri="{28A0092B-C50C-407E-A947-70E740481C1C}">
-                                <a14:useLocalDpi xmlns:a14="http://schemas.microsoft.com/office/drawing/2010/main" xmlns:wps="http://schemas.microsoft.com/office/word/2010/wordprocessingShape" xmlns:wpi="http://schemas.microsoft.com/office/word/2010/wordprocessingInk" xmlns:wpg="http://schemas.microsoft.com/office/word/2010/wordprocessingGroup" xmlns:w14="http://schemas.microsoft.com/office/word/2010/wordml" xmlns:w="http://schemas.openxmlformats.org/wordprocessingml/2006/main" xmlns:w10="urn:schemas-microsoft-com:office:word" xmlns:wp14="http://schemas.microsoft.com/office/word/2010/wordprocessingDrawing" xmlns:v="urn:schemas-microsoft-com:vml" xmlns:o="urn:schemas-microsoft-com:office:office" xmlns:mc="http://schemas.openxmlformats.org/markup-compatibility/2006" xmlns:wpc="http://schemas.microsoft.com/office/word/2010/wordprocessingCanvas" xmlns="" val="0"/>
+                                <a14:useLocalDpi xmlns="" xmlns:wpc="http://schemas.microsoft.com/office/word/2010/wordprocessingCanvas" xmlns:mc="http://schemas.openxmlformats.org/markup-compatibility/2006" xmlns:o="urn:schemas-microsoft-com:office:office" xmlns:v="urn:schemas-microsoft-com:vml" xmlns:wp14="http://schemas.microsoft.com/office/word/2010/wordprocessingDrawing" xmlns:w10="urn:schemas-microsoft-com:office:word" xmlns:w="http://schemas.openxmlformats.org/wordprocessingml/2006/main" xmlns:w14="http://schemas.microsoft.com/office/word/2010/wordml" xmlns:wpg="http://schemas.microsoft.com/office/word/2010/wordprocessingGroup" xmlns:wpi="http://schemas.microsoft.com/office/word/2010/wordprocessingInk" xmlns:wps="http://schemas.microsoft.com/office/word/2010/wordprocessingShape" xmlns:a14="http://schemas.microsoft.com/office/drawing/2010/main" val="0"/>
                               </a:ext>
                             </a:extLst>
                           </a:blip>
@@ -25755,7 +25770,7 @@
                           <a:blip r:embed="rId17" cstate="print">
                             <a:extLst>
                               <a:ext uri="{28A0092B-C50C-407E-A947-70E740481C1C}">
-                                <a14:useLocalDpi xmlns:a14="http://schemas.microsoft.com/office/drawing/2010/main" xmlns:wps="http://schemas.microsoft.com/office/word/2010/wordprocessingShape" xmlns:wpi="http://schemas.microsoft.com/office/word/2010/wordprocessingInk" xmlns:wpg="http://schemas.microsoft.com/office/word/2010/wordprocessingGroup" xmlns:w14="http://schemas.microsoft.com/office/word/2010/wordml" xmlns:w="http://schemas.openxmlformats.org/wordprocessingml/2006/main" xmlns:w10="urn:schemas-microsoft-com:office:word" xmlns:wp14="http://schemas.microsoft.com/office/word/2010/wordprocessingDrawing" xmlns:v="urn:schemas-microsoft-com:vml" xmlns:o="urn:schemas-microsoft-com:office:office" xmlns:mc="http://schemas.openxmlformats.org/markup-compatibility/2006" xmlns:wpc="http://schemas.microsoft.com/office/word/2010/wordprocessingCanvas" xmlns="" val="0"/>
+                                <a14:useLocalDpi xmlns="" xmlns:wpc="http://schemas.microsoft.com/office/word/2010/wordprocessingCanvas" xmlns:mc="http://schemas.openxmlformats.org/markup-compatibility/2006" xmlns:o="urn:schemas-microsoft-com:office:office" xmlns:v="urn:schemas-microsoft-com:vml" xmlns:wp14="http://schemas.microsoft.com/office/word/2010/wordprocessingDrawing" xmlns:w10="urn:schemas-microsoft-com:office:word" xmlns:w="http://schemas.openxmlformats.org/wordprocessingml/2006/main" xmlns:w14="http://schemas.microsoft.com/office/word/2010/wordml" xmlns:wpg="http://schemas.microsoft.com/office/word/2010/wordprocessingGroup" xmlns:wpi="http://schemas.microsoft.com/office/word/2010/wordprocessingInk" xmlns:wps="http://schemas.microsoft.com/office/word/2010/wordprocessingShape" xmlns:a14="http://schemas.microsoft.com/office/drawing/2010/main" val="0"/>
                               </a:ext>
                             </a:extLst>
                           </a:blip>
@@ -25912,7 +25927,7 @@
                           <a:blip r:embed="rId18" cstate="print">
                             <a:extLst>
                               <a:ext uri="{28A0092B-C50C-407E-A947-70E740481C1C}">
-                                <a14:useLocalDpi xmlns:a14="http://schemas.microsoft.com/office/drawing/2010/main" xmlns:wps="http://schemas.microsoft.com/office/word/2010/wordprocessingShape" xmlns:wpi="http://schemas.microsoft.com/office/word/2010/wordprocessingInk" xmlns:wpg="http://schemas.microsoft.com/office/word/2010/wordprocessingGroup" xmlns:w14="http://schemas.microsoft.com/office/word/2010/wordml" xmlns:w="http://schemas.openxmlformats.org/wordprocessingml/2006/main" xmlns:w10="urn:schemas-microsoft-com:office:word" xmlns:wp14="http://schemas.microsoft.com/office/word/2010/wordprocessingDrawing" xmlns:v="urn:schemas-microsoft-com:vml" xmlns:o="urn:schemas-microsoft-com:office:office" xmlns:mc="http://schemas.openxmlformats.org/markup-compatibility/2006" xmlns:wpc="http://schemas.microsoft.com/office/word/2010/wordprocessingCanvas" xmlns="" val="0"/>
+                                <a14:useLocalDpi xmlns="" xmlns:wpc="http://schemas.microsoft.com/office/word/2010/wordprocessingCanvas" xmlns:mc="http://schemas.openxmlformats.org/markup-compatibility/2006" xmlns:o="urn:schemas-microsoft-com:office:office" xmlns:v="urn:schemas-microsoft-com:vml" xmlns:wp14="http://schemas.microsoft.com/office/word/2010/wordprocessingDrawing" xmlns:w10="urn:schemas-microsoft-com:office:word" xmlns:w="http://schemas.openxmlformats.org/wordprocessingml/2006/main" xmlns:w14="http://schemas.microsoft.com/office/word/2010/wordml" xmlns:wpg="http://schemas.microsoft.com/office/word/2010/wordprocessingGroup" xmlns:wpi="http://schemas.microsoft.com/office/word/2010/wordprocessingInk" xmlns:wps="http://schemas.microsoft.com/office/word/2010/wordprocessingShape" xmlns:a14="http://schemas.microsoft.com/office/drawing/2010/main" val="0"/>
                               </a:ext>
                             </a:extLst>
                           </a:blip>
@@ -26076,7 +26091,7 @@
                           <a:blip r:embed="rId19" cstate="print">
                             <a:extLst>
                               <a:ext uri="{28A0092B-C50C-407E-A947-70E740481C1C}">
-                                <a14:useLocalDpi xmlns:a14="http://schemas.microsoft.com/office/drawing/2010/main" xmlns:wps="http://schemas.microsoft.com/office/word/2010/wordprocessingShape" xmlns:wpi="http://schemas.microsoft.com/office/word/2010/wordprocessingInk" xmlns:wpg="http://schemas.microsoft.com/office/word/2010/wordprocessingGroup" xmlns:w14="http://schemas.microsoft.com/office/word/2010/wordml" xmlns:w="http://schemas.openxmlformats.org/wordprocessingml/2006/main" xmlns:w10="urn:schemas-microsoft-com:office:word" xmlns:wp14="http://schemas.microsoft.com/office/word/2010/wordprocessingDrawing" xmlns:v="urn:schemas-microsoft-com:vml" xmlns:o="urn:schemas-microsoft-com:office:office" xmlns:mc="http://schemas.openxmlformats.org/markup-compatibility/2006" xmlns:wpc="http://schemas.microsoft.com/office/word/2010/wordprocessingCanvas" xmlns="" val="0"/>
+                                <a14:useLocalDpi xmlns="" xmlns:wpc="http://schemas.microsoft.com/office/word/2010/wordprocessingCanvas" xmlns:mc="http://schemas.openxmlformats.org/markup-compatibility/2006" xmlns:o="urn:schemas-microsoft-com:office:office" xmlns:v="urn:schemas-microsoft-com:vml" xmlns:wp14="http://schemas.microsoft.com/office/word/2010/wordprocessingDrawing" xmlns:w10="urn:schemas-microsoft-com:office:word" xmlns:w="http://schemas.openxmlformats.org/wordprocessingml/2006/main" xmlns:w14="http://schemas.microsoft.com/office/word/2010/wordml" xmlns:wpg="http://schemas.microsoft.com/office/word/2010/wordprocessingGroup" xmlns:wpi="http://schemas.microsoft.com/office/word/2010/wordprocessingInk" xmlns:wps="http://schemas.microsoft.com/office/word/2010/wordprocessingShape" xmlns:a14="http://schemas.microsoft.com/office/drawing/2010/main" val="0"/>
                               </a:ext>
                             </a:extLst>
                           </a:blip>
@@ -26267,7 +26282,7 @@
                           <a:blip r:embed="rId20" cstate="print">
                             <a:extLst>
                               <a:ext uri="{28A0092B-C50C-407E-A947-70E740481C1C}">
-                                <a14:useLocalDpi xmlns:a14="http://schemas.microsoft.com/office/drawing/2010/main" xmlns:wps="http://schemas.microsoft.com/office/word/2010/wordprocessingShape" xmlns:wpi="http://schemas.microsoft.com/office/word/2010/wordprocessingInk" xmlns:wpg="http://schemas.microsoft.com/office/word/2010/wordprocessingGroup" xmlns:w14="http://schemas.microsoft.com/office/word/2010/wordml" xmlns:w="http://schemas.openxmlformats.org/wordprocessingml/2006/main" xmlns:w10="urn:schemas-microsoft-com:office:word" xmlns:wp14="http://schemas.microsoft.com/office/word/2010/wordprocessingDrawing" xmlns:v="urn:schemas-microsoft-com:vml" xmlns:o="urn:schemas-microsoft-com:office:office" xmlns:mc="http://schemas.openxmlformats.org/markup-compatibility/2006" xmlns:wpc="http://schemas.microsoft.com/office/word/2010/wordprocessingCanvas" xmlns="" val="0"/>
+                                <a14:useLocalDpi xmlns="" xmlns:wpc="http://schemas.microsoft.com/office/word/2010/wordprocessingCanvas" xmlns:mc="http://schemas.openxmlformats.org/markup-compatibility/2006" xmlns:o="urn:schemas-microsoft-com:office:office" xmlns:v="urn:schemas-microsoft-com:vml" xmlns:wp14="http://schemas.microsoft.com/office/word/2010/wordprocessingDrawing" xmlns:w10="urn:schemas-microsoft-com:office:word" xmlns:w="http://schemas.openxmlformats.org/wordprocessingml/2006/main" xmlns:w14="http://schemas.microsoft.com/office/word/2010/wordml" xmlns:wpg="http://schemas.microsoft.com/office/word/2010/wordprocessingGroup" xmlns:wpi="http://schemas.microsoft.com/office/word/2010/wordprocessingInk" xmlns:wps="http://schemas.microsoft.com/office/word/2010/wordprocessingShape" xmlns:a14="http://schemas.microsoft.com/office/drawing/2010/main" val="0"/>
                               </a:ext>
                             </a:extLst>
                           </a:blip>
@@ -26500,7 +26515,7 @@
                           <a:blip r:embed="rId21" cstate="print">
                             <a:extLst>
                               <a:ext uri="{28A0092B-C50C-407E-A947-70E740481C1C}">
-                                <a14:useLocalDpi xmlns:a14="http://schemas.microsoft.com/office/drawing/2010/main" xmlns:wps="http://schemas.microsoft.com/office/word/2010/wordprocessingShape" xmlns:wpi="http://schemas.microsoft.com/office/word/2010/wordprocessingInk" xmlns:wpg="http://schemas.microsoft.com/office/word/2010/wordprocessingGroup" xmlns:w14="http://schemas.microsoft.com/office/word/2010/wordml" xmlns:w="http://schemas.openxmlformats.org/wordprocessingml/2006/main" xmlns:w10="urn:schemas-microsoft-com:office:word" xmlns:wp14="http://schemas.microsoft.com/office/word/2010/wordprocessingDrawing" xmlns:v="urn:schemas-microsoft-com:vml" xmlns:o="urn:schemas-microsoft-com:office:office" xmlns:mc="http://schemas.openxmlformats.org/markup-compatibility/2006" xmlns:wpc="http://schemas.microsoft.com/office/word/2010/wordprocessingCanvas" xmlns="" val="0"/>
+                                <a14:useLocalDpi xmlns="" xmlns:wpc="http://schemas.microsoft.com/office/word/2010/wordprocessingCanvas" xmlns:mc="http://schemas.openxmlformats.org/markup-compatibility/2006" xmlns:o="urn:schemas-microsoft-com:office:office" xmlns:v="urn:schemas-microsoft-com:vml" xmlns:wp14="http://schemas.microsoft.com/office/word/2010/wordprocessingDrawing" xmlns:w10="urn:schemas-microsoft-com:office:word" xmlns:w="http://schemas.openxmlformats.org/wordprocessingml/2006/main" xmlns:w14="http://schemas.microsoft.com/office/word/2010/wordml" xmlns:wpg="http://schemas.microsoft.com/office/word/2010/wordprocessingGroup" xmlns:wpi="http://schemas.microsoft.com/office/word/2010/wordprocessingInk" xmlns:wps="http://schemas.microsoft.com/office/word/2010/wordprocessingShape" xmlns:a14="http://schemas.microsoft.com/office/drawing/2010/main" val="0"/>
                               </a:ext>
                             </a:extLst>
                           </a:blip>
@@ -26655,7 +26670,7 @@
                           <a:blip r:embed="rId22" cstate="print">
                             <a:extLst>
                               <a:ext uri="{28A0092B-C50C-407E-A947-70E740481C1C}">
-                                <a14:useLocalDpi xmlns:a14="http://schemas.microsoft.com/office/drawing/2010/main" xmlns:wps="http://schemas.microsoft.com/office/word/2010/wordprocessingShape" xmlns:wpi="http://schemas.microsoft.com/office/word/2010/wordprocessingInk" xmlns:wpg="http://schemas.microsoft.com/office/word/2010/wordprocessingGroup" xmlns:w14="http://schemas.microsoft.com/office/word/2010/wordml" xmlns:w="http://schemas.openxmlformats.org/wordprocessingml/2006/main" xmlns:w10="urn:schemas-microsoft-com:office:word" xmlns:wp14="http://schemas.microsoft.com/office/word/2010/wordprocessingDrawing" xmlns:v="urn:schemas-microsoft-com:vml" xmlns:o="urn:schemas-microsoft-com:office:office" xmlns:mc="http://schemas.openxmlformats.org/markup-compatibility/2006" xmlns:wpc="http://schemas.microsoft.com/office/word/2010/wordprocessingCanvas" xmlns="" val="0"/>
+                                <a14:useLocalDpi xmlns="" xmlns:wpc="http://schemas.microsoft.com/office/word/2010/wordprocessingCanvas" xmlns:mc="http://schemas.openxmlformats.org/markup-compatibility/2006" xmlns:o="urn:schemas-microsoft-com:office:office" xmlns:v="urn:schemas-microsoft-com:vml" xmlns:wp14="http://schemas.microsoft.com/office/word/2010/wordprocessingDrawing" xmlns:w10="urn:schemas-microsoft-com:office:word" xmlns:w="http://schemas.openxmlformats.org/wordprocessingml/2006/main" xmlns:w14="http://schemas.microsoft.com/office/word/2010/wordml" xmlns:wpg="http://schemas.microsoft.com/office/word/2010/wordprocessingGroup" xmlns:wpi="http://schemas.microsoft.com/office/word/2010/wordprocessingInk" xmlns:wps="http://schemas.microsoft.com/office/word/2010/wordprocessingShape" xmlns:a14="http://schemas.microsoft.com/office/drawing/2010/main" val="0"/>
                               </a:ext>
                             </a:extLst>
                           </a:blip>
@@ -26791,7 +26806,7 @@
                           <a:blip r:embed="rId23" cstate="print">
                             <a:extLst>
                               <a:ext uri="{28A0092B-C50C-407E-A947-70E740481C1C}">
-                                <a14:useLocalDpi xmlns:a14="http://schemas.microsoft.com/office/drawing/2010/main" xmlns:wps="http://schemas.microsoft.com/office/word/2010/wordprocessingShape" xmlns:wpi="http://schemas.microsoft.com/office/word/2010/wordprocessingInk" xmlns:wpg="http://schemas.microsoft.com/office/word/2010/wordprocessingGroup" xmlns:w14="http://schemas.microsoft.com/office/word/2010/wordml" xmlns:w="http://schemas.openxmlformats.org/wordprocessingml/2006/main" xmlns:w10="urn:schemas-microsoft-com:office:word" xmlns:wp14="http://schemas.microsoft.com/office/word/2010/wordprocessingDrawing" xmlns:v="urn:schemas-microsoft-com:vml" xmlns:o="urn:schemas-microsoft-com:office:office" xmlns:mc="http://schemas.openxmlformats.org/markup-compatibility/2006" xmlns:wpc="http://schemas.microsoft.com/office/word/2010/wordprocessingCanvas" xmlns="" val="0"/>
+                                <a14:useLocalDpi xmlns="" xmlns:wpc="http://schemas.microsoft.com/office/word/2010/wordprocessingCanvas" xmlns:mc="http://schemas.openxmlformats.org/markup-compatibility/2006" xmlns:o="urn:schemas-microsoft-com:office:office" xmlns:v="urn:schemas-microsoft-com:vml" xmlns:wp14="http://schemas.microsoft.com/office/word/2010/wordprocessingDrawing" xmlns:w10="urn:schemas-microsoft-com:office:word" xmlns:w="http://schemas.openxmlformats.org/wordprocessingml/2006/main" xmlns:w14="http://schemas.microsoft.com/office/word/2010/wordml" xmlns:wpg="http://schemas.microsoft.com/office/word/2010/wordprocessingGroup" xmlns:wpi="http://schemas.microsoft.com/office/word/2010/wordprocessingInk" xmlns:wps="http://schemas.microsoft.com/office/word/2010/wordprocessingShape" xmlns:a14="http://schemas.microsoft.com/office/drawing/2010/main" val="0"/>
                               </a:ext>
                             </a:extLst>
                           </a:blip>
@@ -27794,7 +27809,7 @@
                           <a:blip r:embed="rId24" cstate="print">
                             <a:extLst>
                               <a:ext uri="{28A0092B-C50C-407E-A947-70E740481C1C}">
-                                <a14:useLocalDpi xmlns:a14="http://schemas.microsoft.com/office/drawing/2010/main" xmlns:wps="http://schemas.microsoft.com/office/word/2010/wordprocessingShape" xmlns:wpi="http://schemas.microsoft.com/office/word/2010/wordprocessingInk" xmlns:wpg="http://schemas.microsoft.com/office/word/2010/wordprocessingGroup" xmlns:w14="http://schemas.microsoft.com/office/word/2010/wordml" xmlns:w="http://schemas.openxmlformats.org/wordprocessingml/2006/main" xmlns:w10="urn:schemas-microsoft-com:office:word" xmlns:wp14="http://schemas.microsoft.com/office/word/2010/wordprocessingDrawing" xmlns:v="urn:schemas-microsoft-com:vml" xmlns:o="urn:schemas-microsoft-com:office:office" xmlns:mc="http://schemas.openxmlformats.org/markup-compatibility/2006" xmlns:wpc="http://schemas.microsoft.com/office/word/2010/wordprocessingCanvas" xmlns="" val="0"/>
+                                <a14:useLocalDpi xmlns="" xmlns:wpc="http://schemas.microsoft.com/office/word/2010/wordprocessingCanvas" xmlns:mc="http://schemas.openxmlformats.org/markup-compatibility/2006" xmlns:o="urn:schemas-microsoft-com:office:office" xmlns:v="urn:schemas-microsoft-com:vml" xmlns:wp14="http://schemas.microsoft.com/office/word/2010/wordprocessingDrawing" xmlns:w10="urn:schemas-microsoft-com:office:word" xmlns:w="http://schemas.openxmlformats.org/wordprocessingml/2006/main" xmlns:w14="http://schemas.microsoft.com/office/word/2010/wordml" xmlns:wpg="http://schemas.microsoft.com/office/word/2010/wordprocessingGroup" xmlns:wpi="http://schemas.microsoft.com/office/word/2010/wordprocessingInk" xmlns:wps="http://schemas.microsoft.com/office/word/2010/wordprocessingShape" xmlns:a14="http://schemas.microsoft.com/office/drawing/2010/main" val="0"/>
                               </a:ext>
                             </a:extLst>
                           </a:blip>
@@ -28168,7 +28183,7 @@
                           <a:blip r:embed="rId25" cstate="print">
                             <a:extLst>
                               <a:ext uri="{28A0092B-C50C-407E-A947-70E740481C1C}">
-                                <a14:useLocalDpi xmlns:a14="http://schemas.microsoft.com/office/drawing/2010/main" xmlns:wps="http://schemas.microsoft.com/office/word/2010/wordprocessingShape" xmlns:wpi="http://schemas.microsoft.com/office/word/2010/wordprocessingInk" xmlns:wpg="http://schemas.microsoft.com/office/word/2010/wordprocessingGroup" xmlns:w14="http://schemas.microsoft.com/office/word/2010/wordml" xmlns:w="http://schemas.openxmlformats.org/wordprocessingml/2006/main" xmlns:w10="urn:schemas-microsoft-com:office:word" xmlns:wp14="http://schemas.microsoft.com/office/word/2010/wordprocessingDrawing" xmlns:v="urn:schemas-microsoft-com:vml" xmlns:o="urn:schemas-microsoft-com:office:office" xmlns:mc="http://schemas.openxmlformats.org/markup-compatibility/2006" xmlns:wpc="http://schemas.microsoft.com/office/word/2010/wordprocessingCanvas" xmlns="" val="0"/>
+                                <a14:useLocalDpi xmlns="" xmlns:wpc="http://schemas.microsoft.com/office/word/2010/wordprocessingCanvas" xmlns:mc="http://schemas.openxmlformats.org/markup-compatibility/2006" xmlns:o="urn:schemas-microsoft-com:office:office" xmlns:v="urn:schemas-microsoft-com:vml" xmlns:wp14="http://schemas.microsoft.com/office/word/2010/wordprocessingDrawing" xmlns:w10="urn:schemas-microsoft-com:office:word" xmlns:w="http://schemas.openxmlformats.org/wordprocessingml/2006/main" xmlns:w14="http://schemas.microsoft.com/office/word/2010/wordml" xmlns:wpg="http://schemas.microsoft.com/office/word/2010/wordprocessingGroup" xmlns:wpi="http://schemas.microsoft.com/office/word/2010/wordprocessingInk" xmlns:wps="http://schemas.microsoft.com/office/word/2010/wordprocessingShape" xmlns:a14="http://schemas.microsoft.com/office/drawing/2010/main" val="0"/>
                               </a:ext>
                             </a:extLst>
                           </a:blip>
@@ -28433,7 +28448,7 @@
                           <a:blip r:embed="rId26" cstate="print">
                             <a:extLst>
                               <a:ext uri="{28A0092B-C50C-407E-A947-70E740481C1C}">
-                                <a14:useLocalDpi xmlns:a14="http://schemas.microsoft.com/office/drawing/2010/main" xmlns:wps="http://schemas.microsoft.com/office/word/2010/wordprocessingShape" xmlns:wpi="http://schemas.microsoft.com/office/word/2010/wordprocessingInk" xmlns:wpg="http://schemas.microsoft.com/office/word/2010/wordprocessingGroup" xmlns:w14="http://schemas.microsoft.com/office/word/2010/wordml" xmlns:w="http://schemas.openxmlformats.org/wordprocessingml/2006/main" xmlns:w10="urn:schemas-microsoft-com:office:word" xmlns:wp14="http://schemas.microsoft.com/office/word/2010/wordprocessingDrawing" xmlns:v="urn:schemas-microsoft-com:vml" xmlns:o="urn:schemas-microsoft-com:office:office" xmlns:mc="http://schemas.openxmlformats.org/markup-compatibility/2006" xmlns:wpc="http://schemas.microsoft.com/office/word/2010/wordprocessingCanvas" xmlns="" val="0"/>
+                                <a14:useLocalDpi xmlns="" xmlns:wpc="http://schemas.microsoft.com/office/word/2010/wordprocessingCanvas" xmlns:mc="http://schemas.openxmlformats.org/markup-compatibility/2006" xmlns:o="urn:schemas-microsoft-com:office:office" xmlns:v="urn:schemas-microsoft-com:vml" xmlns:wp14="http://schemas.microsoft.com/office/word/2010/wordprocessingDrawing" xmlns:w10="urn:schemas-microsoft-com:office:word" xmlns:w="http://schemas.openxmlformats.org/wordprocessingml/2006/main" xmlns:w14="http://schemas.microsoft.com/office/word/2010/wordml" xmlns:wpg="http://schemas.microsoft.com/office/word/2010/wordprocessingGroup" xmlns:wpi="http://schemas.microsoft.com/office/word/2010/wordprocessingInk" xmlns:wps="http://schemas.microsoft.com/office/word/2010/wordprocessingShape" xmlns:a14="http://schemas.microsoft.com/office/drawing/2010/main" val="0"/>
                               </a:ext>
                             </a:extLst>
                           </a:blip>
@@ -28883,7 +28898,7 @@
                           <a:blip r:embed="rId27" cstate="print">
                             <a:extLst>
                               <a:ext uri="{28A0092B-C50C-407E-A947-70E740481C1C}">
-                                <a14:useLocalDpi xmlns:a14="http://schemas.microsoft.com/office/drawing/2010/main" xmlns:wps="http://schemas.microsoft.com/office/word/2010/wordprocessingShape" xmlns:wpi="http://schemas.microsoft.com/office/word/2010/wordprocessingInk" xmlns:wpg="http://schemas.microsoft.com/office/word/2010/wordprocessingGroup" xmlns:w14="http://schemas.microsoft.com/office/word/2010/wordml" xmlns:w="http://schemas.openxmlformats.org/wordprocessingml/2006/main" xmlns:w10="urn:schemas-microsoft-com:office:word" xmlns:wp14="http://schemas.microsoft.com/office/word/2010/wordprocessingDrawing" xmlns:v="urn:schemas-microsoft-com:vml" xmlns:o="urn:schemas-microsoft-com:office:office" xmlns:mc="http://schemas.openxmlformats.org/markup-compatibility/2006" xmlns:wpc="http://schemas.microsoft.com/office/word/2010/wordprocessingCanvas" xmlns="" val="0"/>
+                                <a14:useLocalDpi xmlns="" xmlns:wpc="http://schemas.microsoft.com/office/word/2010/wordprocessingCanvas" xmlns:mc="http://schemas.openxmlformats.org/markup-compatibility/2006" xmlns:o="urn:schemas-microsoft-com:office:office" xmlns:v="urn:schemas-microsoft-com:vml" xmlns:wp14="http://schemas.microsoft.com/office/word/2010/wordprocessingDrawing" xmlns:w10="urn:schemas-microsoft-com:office:word" xmlns:w="http://schemas.openxmlformats.org/wordprocessingml/2006/main" xmlns:w14="http://schemas.microsoft.com/office/word/2010/wordml" xmlns:wpg="http://schemas.microsoft.com/office/word/2010/wordprocessingGroup" xmlns:wpi="http://schemas.microsoft.com/office/word/2010/wordprocessingInk" xmlns:wps="http://schemas.microsoft.com/office/word/2010/wordprocessingShape" xmlns:a14="http://schemas.microsoft.com/office/drawing/2010/main" val="0"/>
                               </a:ext>
                             </a:extLst>
                           </a:blip>
@@ -29510,7 +29525,7 @@
                           <a:blip r:embed="rId28" cstate="print">
                             <a:extLst>
                               <a:ext uri="{28A0092B-C50C-407E-A947-70E740481C1C}">
-                                <a14:useLocalDpi xmlns:a14="http://schemas.microsoft.com/office/drawing/2010/main" xmlns:wps="http://schemas.microsoft.com/office/word/2010/wordprocessingShape" xmlns:wpi="http://schemas.microsoft.com/office/word/2010/wordprocessingInk" xmlns:wpg="http://schemas.microsoft.com/office/word/2010/wordprocessingGroup" xmlns:w14="http://schemas.microsoft.com/office/word/2010/wordml" xmlns:w="http://schemas.openxmlformats.org/wordprocessingml/2006/main" xmlns:w10="urn:schemas-microsoft-com:office:word" xmlns:wp14="http://schemas.microsoft.com/office/word/2010/wordprocessingDrawing" xmlns:v="urn:schemas-microsoft-com:vml" xmlns:o="urn:schemas-microsoft-com:office:office" xmlns:mc="http://schemas.openxmlformats.org/markup-compatibility/2006" xmlns:wpc="http://schemas.microsoft.com/office/word/2010/wordprocessingCanvas" xmlns="" val="0"/>
+                                <a14:useLocalDpi xmlns="" xmlns:wpc="http://schemas.microsoft.com/office/word/2010/wordprocessingCanvas" xmlns:mc="http://schemas.openxmlformats.org/markup-compatibility/2006" xmlns:o="urn:schemas-microsoft-com:office:office" xmlns:v="urn:schemas-microsoft-com:vml" xmlns:wp14="http://schemas.microsoft.com/office/word/2010/wordprocessingDrawing" xmlns:w10="urn:schemas-microsoft-com:office:word" xmlns:w="http://schemas.openxmlformats.org/wordprocessingml/2006/main" xmlns:w14="http://schemas.microsoft.com/office/word/2010/wordml" xmlns:wpg="http://schemas.microsoft.com/office/word/2010/wordprocessingGroup" xmlns:wpi="http://schemas.microsoft.com/office/word/2010/wordprocessingInk" xmlns:wps="http://schemas.microsoft.com/office/word/2010/wordprocessingShape" xmlns:a14="http://schemas.microsoft.com/office/drawing/2010/main" val="0"/>
                               </a:ext>
                             </a:extLst>
                           </a:blip>
@@ -29643,7 +29658,7 @@
                           <a:blip r:embed="rId29" cstate="print">
                             <a:extLst>
                               <a:ext uri="{28A0092B-C50C-407E-A947-70E740481C1C}">
-                                <a14:useLocalDpi xmlns:a14="http://schemas.microsoft.com/office/drawing/2010/main" xmlns:wps="http://schemas.microsoft.com/office/word/2010/wordprocessingShape" xmlns:wpi="http://schemas.microsoft.com/office/word/2010/wordprocessingInk" xmlns:wpg="http://schemas.microsoft.com/office/word/2010/wordprocessingGroup" xmlns:w14="http://schemas.microsoft.com/office/word/2010/wordml" xmlns:w="http://schemas.openxmlformats.org/wordprocessingml/2006/main" xmlns:w10="urn:schemas-microsoft-com:office:word" xmlns:wp14="http://schemas.microsoft.com/office/word/2010/wordprocessingDrawing" xmlns:v="urn:schemas-microsoft-com:vml" xmlns:o="urn:schemas-microsoft-com:office:office" xmlns:mc="http://schemas.openxmlformats.org/markup-compatibility/2006" xmlns:wpc="http://schemas.microsoft.com/office/word/2010/wordprocessingCanvas" xmlns="" val="0"/>
+                                <a14:useLocalDpi xmlns="" xmlns:wpc="http://schemas.microsoft.com/office/word/2010/wordprocessingCanvas" xmlns:mc="http://schemas.openxmlformats.org/markup-compatibility/2006" xmlns:o="urn:schemas-microsoft-com:office:office" xmlns:v="urn:schemas-microsoft-com:vml" xmlns:wp14="http://schemas.microsoft.com/office/word/2010/wordprocessingDrawing" xmlns:w10="urn:schemas-microsoft-com:office:word" xmlns:w="http://schemas.openxmlformats.org/wordprocessingml/2006/main" xmlns:w14="http://schemas.microsoft.com/office/word/2010/wordml" xmlns:wpg="http://schemas.microsoft.com/office/word/2010/wordprocessingGroup" xmlns:wpi="http://schemas.microsoft.com/office/word/2010/wordprocessingInk" xmlns:wps="http://schemas.microsoft.com/office/word/2010/wordprocessingShape" xmlns:a14="http://schemas.microsoft.com/office/drawing/2010/main" val="0"/>
                               </a:ext>
                             </a:extLst>
                           </a:blip>
@@ -29901,7 +29916,7 @@
                           <a:blip r:embed="rId30" cstate="print">
                             <a:extLst>
                               <a:ext uri="{28A0092B-C50C-407E-A947-70E740481C1C}">
-                                <a14:useLocalDpi xmlns:a14="http://schemas.microsoft.com/office/drawing/2010/main" xmlns:wps="http://schemas.microsoft.com/office/word/2010/wordprocessingShape" xmlns:wpi="http://schemas.microsoft.com/office/word/2010/wordprocessingInk" xmlns:wpg="http://schemas.microsoft.com/office/word/2010/wordprocessingGroup" xmlns:w14="http://schemas.microsoft.com/office/word/2010/wordml" xmlns:w="http://schemas.openxmlformats.org/wordprocessingml/2006/main" xmlns:w10="urn:schemas-microsoft-com:office:word" xmlns:wp14="http://schemas.microsoft.com/office/word/2010/wordprocessingDrawing" xmlns:v="urn:schemas-microsoft-com:vml" xmlns:o="urn:schemas-microsoft-com:office:office" xmlns:mc="http://schemas.openxmlformats.org/markup-compatibility/2006" xmlns:wpc="http://schemas.microsoft.com/office/word/2010/wordprocessingCanvas" xmlns="" val="0"/>
+                                <a14:useLocalDpi xmlns="" xmlns:wpc="http://schemas.microsoft.com/office/word/2010/wordprocessingCanvas" xmlns:mc="http://schemas.openxmlformats.org/markup-compatibility/2006" xmlns:o="urn:schemas-microsoft-com:office:office" xmlns:v="urn:schemas-microsoft-com:vml" xmlns:wp14="http://schemas.microsoft.com/office/word/2010/wordprocessingDrawing" xmlns:w10="urn:schemas-microsoft-com:office:word" xmlns:w="http://schemas.openxmlformats.org/wordprocessingml/2006/main" xmlns:w14="http://schemas.microsoft.com/office/word/2010/wordml" xmlns:wpg="http://schemas.microsoft.com/office/word/2010/wordprocessingGroup" xmlns:wpi="http://schemas.microsoft.com/office/word/2010/wordprocessingInk" xmlns:wps="http://schemas.microsoft.com/office/word/2010/wordprocessingShape" xmlns:a14="http://schemas.microsoft.com/office/drawing/2010/main" val="0"/>
                               </a:ext>
                             </a:extLst>
                           </a:blip>
@@ -30025,7 +30040,7 @@
                           <a:blip r:embed="rId31" cstate="print">
                             <a:extLst>
                               <a:ext uri="{28A0092B-C50C-407E-A947-70E740481C1C}">
-                                <a14:useLocalDpi xmlns:a14="http://schemas.microsoft.com/office/drawing/2010/main" xmlns:wps="http://schemas.microsoft.com/office/word/2010/wordprocessingShape" xmlns:wpi="http://schemas.microsoft.com/office/word/2010/wordprocessingInk" xmlns:wpg="http://schemas.microsoft.com/office/word/2010/wordprocessingGroup" xmlns:w14="http://schemas.microsoft.com/office/word/2010/wordml" xmlns:w="http://schemas.openxmlformats.org/wordprocessingml/2006/main" xmlns:w10="urn:schemas-microsoft-com:office:word" xmlns:wp14="http://schemas.microsoft.com/office/word/2010/wordprocessingDrawing" xmlns:v="urn:schemas-microsoft-com:vml" xmlns:o="urn:schemas-microsoft-com:office:office" xmlns:mc="http://schemas.openxmlformats.org/markup-compatibility/2006" xmlns:wpc="http://schemas.microsoft.com/office/word/2010/wordprocessingCanvas" xmlns="" val="0"/>
+                                <a14:useLocalDpi xmlns="" xmlns:wpc="http://schemas.microsoft.com/office/word/2010/wordprocessingCanvas" xmlns:mc="http://schemas.openxmlformats.org/markup-compatibility/2006" xmlns:o="urn:schemas-microsoft-com:office:office" xmlns:v="urn:schemas-microsoft-com:vml" xmlns:wp14="http://schemas.microsoft.com/office/word/2010/wordprocessingDrawing" xmlns:w10="urn:schemas-microsoft-com:office:word" xmlns:w="http://schemas.openxmlformats.org/wordprocessingml/2006/main" xmlns:w14="http://schemas.microsoft.com/office/word/2010/wordml" xmlns:wpg="http://schemas.microsoft.com/office/word/2010/wordprocessingGroup" xmlns:wpi="http://schemas.microsoft.com/office/word/2010/wordprocessingInk" xmlns:wps="http://schemas.microsoft.com/office/word/2010/wordprocessingShape" xmlns:a14="http://schemas.microsoft.com/office/drawing/2010/main" val="0"/>
                               </a:ext>
                             </a:extLst>
                           </a:blip>
@@ -30155,7 +30170,7 @@
                           <a:blip r:embed="rId32" cstate="print">
                             <a:extLst>
                               <a:ext uri="{28A0092B-C50C-407E-A947-70E740481C1C}">
-                                <a14:useLocalDpi xmlns:a14="http://schemas.microsoft.com/office/drawing/2010/main" xmlns:wps="http://schemas.microsoft.com/office/word/2010/wordprocessingShape" xmlns:wpi="http://schemas.microsoft.com/office/word/2010/wordprocessingInk" xmlns:wpg="http://schemas.microsoft.com/office/word/2010/wordprocessingGroup" xmlns:w14="http://schemas.microsoft.com/office/word/2010/wordml" xmlns:w="http://schemas.openxmlformats.org/wordprocessingml/2006/main" xmlns:w10="urn:schemas-microsoft-com:office:word" xmlns:wp14="http://schemas.microsoft.com/office/word/2010/wordprocessingDrawing" xmlns:v="urn:schemas-microsoft-com:vml" xmlns:o="urn:schemas-microsoft-com:office:office" xmlns:mc="http://schemas.openxmlformats.org/markup-compatibility/2006" xmlns:wpc="http://schemas.microsoft.com/office/word/2010/wordprocessingCanvas" xmlns="" val="0"/>
+                                <a14:useLocalDpi xmlns="" xmlns:wpc="http://schemas.microsoft.com/office/word/2010/wordprocessingCanvas" xmlns:mc="http://schemas.openxmlformats.org/markup-compatibility/2006" xmlns:o="urn:schemas-microsoft-com:office:office" xmlns:v="urn:schemas-microsoft-com:vml" xmlns:wp14="http://schemas.microsoft.com/office/word/2010/wordprocessingDrawing" xmlns:w10="urn:schemas-microsoft-com:office:word" xmlns:w="http://schemas.openxmlformats.org/wordprocessingml/2006/main" xmlns:w14="http://schemas.microsoft.com/office/word/2010/wordml" xmlns:wpg="http://schemas.microsoft.com/office/word/2010/wordprocessingGroup" xmlns:wpi="http://schemas.microsoft.com/office/word/2010/wordprocessingInk" xmlns:wps="http://schemas.microsoft.com/office/word/2010/wordprocessingShape" xmlns:a14="http://schemas.microsoft.com/office/drawing/2010/main" val="0"/>
                               </a:ext>
                             </a:extLst>
                           </a:blip>
@@ -30305,7 +30320,7 @@
                           <a:blip r:embed="rId33" cstate="print">
                             <a:extLst>
                               <a:ext uri="{28A0092B-C50C-407E-A947-70E740481C1C}">
-                                <a14:useLocalDpi xmlns:a14="http://schemas.microsoft.com/office/drawing/2010/main" xmlns:wps="http://schemas.microsoft.com/office/word/2010/wordprocessingShape" xmlns:wpi="http://schemas.microsoft.com/office/word/2010/wordprocessingInk" xmlns:wpg="http://schemas.microsoft.com/office/word/2010/wordprocessingGroup" xmlns:w14="http://schemas.microsoft.com/office/word/2010/wordml" xmlns:w="http://schemas.openxmlformats.org/wordprocessingml/2006/main" xmlns:w10="urn:schemas-microsoft-com:office:word" xmlns:wp14="http://schemas.microsoft.com/office/word/2010/wordprocessingDrawing" xmlns:v="urn:schemas-microsoft-com:vml" xmlns:o="urn:schemas-microsoft-com:office:office" xmlns:mc="http://schemas.openxmlformats.org/markup-compatibility/2006" xmlns:wpc="http://schemas.microsoft.com/office/word/2010/wordprocessingCanvas" xmlns="" val="0"/>
+                                <a14:useLocalDpi xmlns="" xmlns:wpc="http://schemas.microsoft.com/office/word/2010/wordprocessingCanvas" xmlns:mc="http://schemas.openxmlformats.org/markup-compatibility/2006" xmlns:o="urn:schemas-microsoft-com:office:office" xmlns:v="urn:schemas-microsoft-com:vml" xmlns:wp14="http://schemas.microsoft.com/office/word/2010/wordprocessingDrawing" xmlns:w10="urn:schemas-microsoft-com:office:word" xmlns:w="http://schemas.openxmlformats.org/wordprocessingml/2006/main" xmlns:w14="http://schemas.microsoft.com/office/word/2010/wordml" xmlns:wpg="http://schemas.microsoft.com/office/word/2010/wordprocessingGroup" xmlns:wpi="http://schemas.microsoft.com/office/word/2010/wordprocessingInk" xmlns:wps="http://schemas.microsoft.com/office/word/2010/wordprocessingShape" xmlns:a14="http://schemas.microsoft.com/office/drawing/2010/main" val="0"/>
                               </a:ext>
                             </a:extLst>
                           </a:blip>
@@ -32392,7 +32407,7 @@
                     <a:blip r:embed="rId34">
                       <a:extLst>
                         <a:ext uri="{28A0092B-C50C-407E-A947-70E740481C1C}">
-                          <a14:useLocalDpi xmlns:a14="http://schemas.microsoft.com/office/drawing/2010/main" xmlns:wps="http://schemas.microsoft.com/office/word/2010/wordprocessingShape" xmlns:wpi="http://schemas.microsoft.com/office/word/2010/wordprocessingInk" xmlns:wpg="http://schemas.microsoft.com/office/word/2010/wordprocessingGroup" xmlns:w14="http://schemas.microsoft.com/office/word/2010/wordml" xmlns:w="http://schemas.openxmlformats.org/wordprocessingml/2006/main" xmlns:w10="urn:schemas-microsoft-com:office:word" xmlns:wp14="http://schemas.microsoft.com/office/word/2010/wordprocessingDrawing" xmlns:v="urn:schemas-microsoft-com:vml" xmlns:o="urn:schemas-microsoft-com:office:office" xmlns:mc="http://schemas.openxmlformats.org/markup-compatibility/2006" xmlns:wpc="http://schemas.microsoft.com/office/word/2010/wordprocessingCanvas" xmlns="" val="0"/>
+                          <a14:useLocalDpi xmlns="" xmlns:wpc="http://schemas.microsoft.com/office/word/2010/wordprocessingCanvas" xmlns:mc="http://schemas.openxmlformats.org/markup-compatibility/2006" xmlns:o="urn:schemas-microsoft-com:office:office" xmlns:v="urn:schemas-microsoft-com:vml" xmlns:wp14="http://schemas.microsoft.com/office/word/2010/wordprocessingDrawing" xmlns:w10="urn:schemas-microsoft-com:office:word" xmlns:w="http://schemas.openxmlformats.org/wordprocessingml/2006/main" xmlns:w14="http://schemas.microsoft.com/office/word/2010/wordml" xmlns:wpg="http://schemas.microsoft.com/office/word/2010/wordprocessingGroup" xmlns:wpi="http://schemas.microsoft.com/office/word/2010/wordprocessingInk" xmlns:wps="http://schemas.microsoft.com/office/word/2010/wordprocessingShape" xmlns:a14="http://schemas.microsoft.com/office/drawing/2010/main" val="0"/>
                         </a:ext>
                       </a:extLst>
                     </a:blip>
@@ -32600,7 +32615,7 @@
                     <a:blip r:embed="rId35">
                       <a:extLst>
                         <a:ext uri="{28A0092B-C50C-407E-A947-70E740481C1C}">
-                          <a14:useLocalDpi xmlns:a14="http://schemas.microsoft.com/office/drawing/2010/main" xmlns:wps="http://schemas.microsoft.com/office/word/2010/wordprocessingShape" xmlns:wpi="http://schemas.microsoft.com/office/word/2010/wordprocessingInk" xmlns:wpg="http://schemas.microsoft.com/office/word/2010/wordprocessingGroup" xmlns:w14="http://schemas.microsoft.com/office/word/2010/wordml" xmlns:w="http://schemas.openxmlformats.org/wordprocessingml/2006/main" xmlns:w10="urn:schemas-microsoft-com:office:word" xmlns:wp14="http://schemas.microsoft.com/office/word/2010/wordprocessingDrawing" xmlns:v="urn:schemas-microsoft-com:vml" xmlns:o="urn:schemas-microsoft-com:office:office" xmlns:mc="http://schemas.openxmlformats.org/markup-compatibility/2006" xmlns:wpc="http://schemas.microsoft.com/office/word/2010/wordprocessingCanvas" xmlns="" val="0"/>
+                          <a14:useLocalDpi xmlns="" xmlns:wpc="http://schemas.microsoft.com/office/word/2010/wordprocessingCanvas" xmlns:mc="http://schemas.openxmlformats.org/markup-compatibility/2006" xmlns:o="urn:schemas-microsoft-com:office:office" xmlns:v="urn:schemas-microsoft-com:vml" xmlns:wp14="http://schemas.microsoft.com/office/word/2010/wordprocessingDrawing" xmlns:w10="urn:schemas-microsoft-com:office:word" xmlns:w="http://schemas.openxmlformats.org/wordprocessingml/2006/main" xmlns:w14="http://schemas.microsoft.com/office/word/2010/wordml" xmlns:wpg="http://schemas.microsoft.com/office/word/2010/wordprocessingGroup" xmlns:wpi="http://schemas.microsoft.com/office/word/2010/wordprocessingInk" xmlns:wps="http://schemas.microsoft.com/office/word/2010/wordprocessingShape" xmlns:a14="http://schemas.microsoft.com/office/drawing/2010/main" val="0"/>
                         </a:ext>
                       </a:extLst>
                     </a:blip>
@@ -32848,7 +32863,7 @@
                     <a:blip r:embed="rId36">
                       <a:extLst>
                         <a:ext uri="{28A0092B-C50C-407E-A947-70E740481C1C}">
-                          <a14:useLocalDpi xmlns:a14="http://schemas.microsoft.com/office/drawing/2010/main" xmlns:wps="http://schemas.microsoft.com/office/word/2010/wordprocessingShape" xmlns:wpi="http://schemas.microsoft.com/office/word/2010/wordprocessingInk" xmlns:wpg="http://schemas.microsoft.com/office/word/2010/wordprocessingGroup" xmlns:w14="http://schemas.microsoft.com/office/word/2010/wordml" xmlns:w="http://schemas.openxmlformats.org/wordprocessingml/2006/main" xmlns:w10="urn:schemas-microsoft-com:office:word" xmlns:wp14="http://schemas.microsoft.com/office/word/2010/wordprocessingDrawing" xmlns:v="urn:schemas-microsoft-com:vml" xmlns:o="urn:schemas-microsoft-com:office:office" xmlns:mc="http://schemas.openxmlformats.org/markup-compatibility/2006" xmlns:wpc="http://schemas.microsoft.com/office/word/2010/wordprocessingCanvas" xmlns="" val="0"/>
+                          <a14:useLocalDpi xmlns="" xmlns:wpc="http://schemas.microsoft.com/office/word/2010/wordprocessingCanvas" xmlns:mc="http://schemas.openxmlformats.org/markup-compatibility/2006" xmlns:o="urn:schemas-microsoft-com:office:office" xmlns:v="urn:schemas-microsoft-com:vml" xmlns:wp14="http://schemas.microsoft.com/office/word/2010/wordprocessingDrawing" xmlns:w10="urn:schemas-microsoft-com:office:word" xmlns:w="http://schemas.openxmlformats.org/wordprocessingml/2006/main" xmlns:w14="http://schemas.microsoft.com/office/word/2010/wordml" xmlns:wpg="http://schemas.microsoft.com/office/word/2010/wordprocessingGroup" xmlns:wpi="http://schemas.microsoft.com/office/word/2010/wordprocessingInk" xmlns:wps="http://schemas.microsoft.com/office/word/2010/wordprocessingShape" xmlns:a14="http://schemas.microsoft.com/office/drawing/2010/main" val="0"/>
                         </a:ext>
                       </a:extLst>
                     </a:blip>
@@ -33106,7 +33121,7 @@
                     <a:blip r:embed="rId37">
                       <a:extLst>
                         <a:ext uri="{28A0092B-C50C-407E-A947-70E740481C1C}">
-                          <a14:useLocalDpi xmlns:a14="http://schemas.microsoft.com/office/drawing/2010/main" xmlns:wps="http://schemas.microsoft.com/office/word/2010/wordprocessingShape" xmlns:wpi="http://schemas.microsoft.com/office/word/2010/wordprocessingInk" xmlns:wpg="http://schemas.microsoft.com/office/word/2010/wordprocessingGroup" xmlns:w14="http://schemas.microsoft.com/office/word/2010/wordml" xmlns:w="http://schemas.openxmlformats.org/wordprocessingml/2006/main" xmlns:w10="urn:schemas-microsoft-com:office:word" xmlns:wp14="http://schemas.microsoft.com/office/word/2010/wordprocessingDrawing" xmlns:v="urn:schemas-microsoft-com:vml" xmlns:o="urn:schemas-microsoft-com:office:office" xmlns:mc="http://schemas.openxmlformats.org/markup-compatibility/2006" xmlns:wpc="http://schemas.microsoft.com/office/word/2010/wordprocessingCanvas" xmlns="" val="0"/>
+                          <a14:useLocalDpi xmlns="" xmlns:wpc="http://schemas.microsoft.com/office/word/2010/wordprocessingCanvas" xmlns:mc="http://schemas.openxmlformats.org/markup-compatibility/2006" xmlns:o="urn:schemas-microsoft-com:office:office" xmlns:v="urn:schemas-microsoft-com:vml" xmlns:wp14="http://schemas.microsoft.com/office/word/2010/wordprocessingDrawing" xmlns:w10="urn:schemas-microsoft-com:office:word" xmlns:w="http://schemas.openxmlformats.org/wordprocessingml/2006/main" xmlns:w14="http://schemas.microsoft.com/office/word/2010/wordml" xmlns:wpg="http://schemas.microsoft.com/office/word/2010/wordprocessingGroup" xmlns:wpi="http://schemas.microsoft.com/office/word/2010/wordprocessingInk" xmlns:wps="http://schemas.microsoft.com/office/word/2010/wordprocessingShape" xmlns:a14="http://schemas.microsoft.com/office/drawing/2010/main" val="0"/>
                         </a:ext>
                       </a:extLst>
                     </a:blip>
@@ -33329,7 +33344,7 @@
                     <a:blip r:embed="rId38">
                       <a:extLst>
                         <a:ext uri="{28A0092B-C50C-407E-A947-70E740481C1C}">
-                          <a14:useLocalDpi xmlns:a14="http://schemas.microsoft.com/office/drawing/2010/main" xmlns:wps="http://schemas.microsoft.com/office/word/2010/wordprocessingShape" xmlns:wpi="http://schemas.microsoft.com/office/word/2010/wordprocessingInk" xmlns:wpg="http://schemas.microsoft.com/office/word/2010/wordprocessingGroup" xmlns:w14="http://schemas.microsoft.com/office/word/2010/wordml" xmlns:w="http://schemas.openxmlformats.org/wordprocessingml/2006/main" xmlns:w10="urn:schemas-microsoft-com:office:word" xmlns:wp14="http://schemas.microsoft.com/office/word/2010/wordprocessingDrawing" xmlns:v="urn:schemas-microsoft-com:vml" xmlns:o="urn:schemas-microsoft-com:office:office" xmlns:mc="http://schemas.openxmlformats.org/markup-compatibility/2006" xmlns:wpc="http://schemas.microsoft.com/office/word/2010/wordprocessingCanvas" xmlns="" val="0"/>
+                          <a14:useLocalDpi xmlns="" xmlns:wpc="http://schemas.microsoft.com/office/word/2010/wordprocessingCanvas" xmlns:mc="http://schemas.openxmlformats.org/markup-compatibility/2006" xmlns:o="urn:schemas-microsoft-com:office:office" xmlns:v="urn:schemas-microsoft-com:vml" xmlns:wp14="http://schemas.microsoft.com/office/word/2010/wordprocessingDrawing" xmlns:w10="urn:schemas-microsoft-com:office:word" xmlns:w="http://schemas.openxmlformats.org/wordprocessingml/2006/main" xmlns:w14="http://schemas.microsoft.com/office/word/2010/wordml" xmlns:wpg="http://schemas.microsoft.com/office/word/2010/wordprocessingGroup" xmlns:wpi="http://schemas.microsoft.com/office/word/2010/wordprocessingInk" xmlns:wps="http://schemas.microsoft.com/office/word/2010/wordprocessingShape" xmlns:a14="http://schemas.microsoft.com/office/drawing/2010/main" val="0"/>
                         </a:ext>
                       </a:extLst>
                     </a:blip>
@@ -33546,7 +33561,7 @@
                     <a:blip r:embed="rId39">
                       <a:extLst>
                         <a:ext uri="{28A0092B-C50C-407E-A947-70E740481C1C}">
-                          <a14:useLocalDpi xmlns:a14="http://schemas.microsoft.com/office/drawing/2010/main" xmlns:wps="http://schemas.microsoft.com/office/word/2010/wordprocessingShape" xmlns:wpi="http://schemas.microsoft.com/office/word/2010/wordprocessingInk" xmlns:wpg="http://schemas.microsoft.com/office/word/2010/wordprocessingGroup" xmlns:w14="http://schemas.microsoft.com/office/word/2010/wordml" xmlns:w="http://schemas.openxmlformats.org/wordprocessingml/2006/main" xmlns:w10="urn:schemas-microsoft-com:office:word" xmlns:wp14="http://schemas.microsoft.com/office/word/2010/wordprocessingDrawing" xmlns:v="urn:schemas-microsoft-com:vml" xmlns:o="urn:schemas-microsoft-com:office:office" xmlns:mc="http://schemas.openxmlformats.org/markup-compatibility/2006" xmlns:wpc="http://schemas.microsoft.com/office/word/2010/wordprocessingCanvas" xmlns="" val="0"/>
+                          <a14:useLocalDpi xmlns="" xmlns:wpc="http://schemas.microsoft.com/office/word/2010/wordprocessingCanvas" xmlns:mc="http://schemas.openxmlformats.org/markup-compatibility/2006" xmlns:o="urn:schemas-microsoft-com:office:office" xmlns:v="urn:schemas-microsoft-com:vml" xmlns:wp14="http://schemas.microsoft.com/office/word/2010/wordprocessingDrawing" xmlns:w10="urn:schemas-microsoft-com:office:word" xmlns:w="http://schemas.openxmlformats.org/wordprocessingml/2006/main" xmlns:w14="http://schemas.microsoft.com/office/word/2010/wordml" xmlns:wpg="http://schemas.microsoft.com/office/word/2010/wordprocessingGroup" xmlns:wpi="http://schemas.microsoft.com/office/word/2010/wordprocessingInk" xmlns:wps="http://schemas.microsoft.com/office/word/2010/wordprocessingShape" xmlns:a14="http://schemas.microsoft.com/office/drawing/2010/main" val="0"/>
                         </a:ext>
                       </a:extLst>
                     </a:blip>
@@ -34279,7 +34294,7 @@
                     <a:blip r:embed="rId40">
                       <a:extLst>
                         <a:ext uri="{28A0092B-C50C-407E-A947-70E740481C1C}">
-                          <a14:useLocalDpi xmlns:a14="http://schemas.microsoft.com/office/drawing/2010/main" xmlns:wps="http://schemas.microsoft.com/office/word/2010/wordprocessingShape" xmlns:wpi="http://schemas.microsoft.com/office/word/2010/wordprocessingInk" xmlns:wpg="http://schemas.microsoft.com/office/word/2010/wordprocessingGroup" xmlns:w14="http://schemas.microsoft.com/office/word/2010/wordml" xmlns:w="http://schemas.openxmlformats.org/wordprocessingml/2006/main" xmlns:w10="urn:schemas-microsoft-com:office:word" xmlns:wp14="http://schemas.microsoft.com/office/word/2010/wordprocessingDrawing" xmlns:v="urn:schemas-microsoft-com:vml" xmlns:o="urn:schemas-microsoft-com:office:office" xmlns:mc="http://schemas.openxmlformats.org/markup-compatibility/2006" xmlns:wpc="http://schemas.microsoft.com/office/word/2010/wordprocessingCanvas" xmlns="" val="0"/>
+                          <a14:useLocalDpi xmlns="" xmlns:wpc="http://schemas.microsoft.com/office/word/2010/wordprocessingCanvas" xmlns:mc="http://schemas.openxmlformats.org/markup-compatibility/2006" xmlns:o="urn:schemas-microsoft-com:office:office" xmlns:v="urn:schemas-microsoft-com:vml" xmlns:wp14="http://schemas.microsoft.com/office/word/2010/wordprocessingDrawing" xmlns:w10="urn:schemas-microsoft-com:office:word" xmlns:w="http://schemas.openxmlformats.org/wordprocessingml/2006/main" xmlns:w14="http://schemas.microsoft.com/office/word/2010/wordml" xmlns:wpg="http://schemas.microsoft.com/office/word/2010/wordprocessingGroup" xmlns:wpi="http://schemas.microsoft.com/office/word/2010/wordprocessingInk" xmlns:wps="http://schemas.microsoft.com/office/word/2010/wordprocessingShape" xmlns:a14="http://schemas.microsoft.com/office/drawing/2010/main" val="0"/>
                         </a:ext>
                       </a:extLst>
                     </a:blip>
@@ -34550,7 +34565,7 @@
                     <a:blip r:embed="rId41">
                       <a:extLst>
                         <a:ext uri="{28A0092B-C50C-407E-A947-70E740481C1C}">
-                          <a14:useLocalDpi xmlns:a14="http://schemas.microsoft.com/office/drawing/2010/main" xmlns:wps="http://schemas.microsoft.com/office/word/2010/wordprocessingShape" xmlns:wpi="http://schemas.microsoft.com/office/word/2010/wordprocessingInk" xmlns:wpg="http://schemas.microsoft.com/office/word/2010/wordprocessingGroup" xmlns:w14="http://schemas.microsoft.com/office/word/2010/wordml" xmlns:w="http://schemas.openxmlformats.org/wordprocessingml/2006/main" xmlns:w10="urn:schemas-microsoft-com:office:word" xmlns:wp14="http://schemas.microsoft.com/office/word/2010/wordprocessingDrawing" xmlns:v="urn:schemas-microsoft-com:vml" xmlns:o="urn:schemas-microsoft-com:office:office" xmlns:mc="http://schemas.openxmlformats.org/markup-compatibility/2006" xmlns:wpc="http://schemas.microsoft.com/office/word/2010/wordprocessingCanvas" xmlns="" val="0"/>
+                          <a14:useLocalDpi xmlns="" xmlns:wpc="http://schemas.microsoft.com/office/word/2010/wordprocessingCanvas" xmlns:mc="http://schemas.openxmlformats.org/markup-compatibility/2006" xmlns:o="urn:schemas-microsoft-com:office:office" xmlns:v="urn:schemas-microsoft-com:vml" xmlns:wp14="http://schemas.microsoft.com/office/word/2010/wordprocessingDrawing" xmlns:w10="urn:schemas-microsoft-com:office:word" xmlns:w="http://schemas.openxmlformats.org/wordprocessingml/2006/main" xmlns:w14="http://schemas.microsoft.com/office/word/2010/wordml" xmlns:wpg="http://schemas.microsoft.com/office/word/2010/wordprocessingGroup" xmlns:wpi="http://schemas.microsoft.com/office/word/2010/wordprocessingInk" xmlns:wps="http://schemas.microsoft.com/office/word/2010/wordprocessingShape" xmlns:a14="http://schemas.microsoft.com/office/drawing/2010/main" val="0"/>
                         </a:ext>
                       </a:extLst>
                     </a:blip>
@@ -35816,13 +35831,3718 @@
           <w:sz w:val="24"/>
           <w:szCs w:val="24"/>
         </w:rPr>
-        <w:t>Android SDK</w:t>
+        <w:t>Android SD</w:t>
+      </w:r>
+      <w:r>
+        <w:rPr>
+          <w:rFonts w:ascii="Times New Roman" w:hAnsi="Times New Roman" w:cs="Times New Roman"/>
+          <w:i/>
+          <w:sz w:val="24"/>
+          <w:szCs w:val="24"/>
+        </w:rPr>
+        <w:t>KI</w:t>
       </w:r>
     </w:p>
     <w:p>
       <w:pPr>
         <w:pStyle w:val="NoSpacing"/>
         <w:keepNext/>
+        <w:ind w:left="1494"/>
+        <w:jc w:val="center"/>
+        <w:rPr>
+          <w:rFonts w:ascii="Times New Roman" w:hAnsi="Times New Roman" w:cs="Times New Roman"/>
+          <w:i/>
+          <w:sz w:val="24"/>
+          <w:szCs w:val="24"/>
+        </w:rPr>
+      </w:pPr>
+    </w:p>
+    <w:p>
+      <w:pPr>
+        <w:pStyle w:val="ListParagraph"/>
+        <w:numPr>
+          <w:ilvl w:val="0"/>
+          <w:numId w:val="4"/>
+        </w:numPr>
+        <w:autoSpaceDE w:val="0"/>
+        <w:autoSpaceDN w:val="0"/>
+        <w:adjustRightInd w:val="0"/>
+        <w:spacing w:after="200" w:line="360" w:lineRule="auto"/>
+        <w:ind w:left="426" w:hanging="426"/>
+        <w:rPr>
+          <w:rFonts w:ascii="Times New Roman" w:hAnsi="Times New Roman"/>
+          <w:b/>
+          <w:sz w:val="24"/>
+          <w:szCs w:val="24"/>
+          <w:lang w:val="en-US"/>
+        </w:rPr>
+      </w:pPr>
+      <w:r>
+        <w:rPr>
+          <w:rFonts w:ascii="Times New Roman" w:hAnsi="Times New Roman"/>
+          <w:b/>
+          <w:sz w:val="24"/>
+          <w:szCs w:val="24"/>
+          <w:lang w:val="en-US"/>
+        </w:rPr>
+        <w:t>Desain Interface</w:t>
+      </w:r>
+    </w:p>
+    <w:p>
+      <w:pPr>
+        <w:pStyle w:val="ListParagraph"/>
+        <w:numPr>
+          <w:ilvl w:val="0"/>
+          <w:numId w:val="37"/>
+        </w:numPr>
+        <w:autoSpaceDE w:val="0"/>
+        <w:autoSpaceDN w:val="0"/>
+        <w:adjustRightInd w:val="0"/>
+        <w:spacing w:after="200" w:line="360" w:lineRule="auto"/>
+        <w:rPr>
+          <w:rFonts w:ascii="Times New Roman" w:hAnsi="Times New Roman"/>
+          <w:sz w:val="24"/>
+          <w:szCs w:val="24"/>
+          <w:lang w:val="en-US"/>
+        </w:rPr>
+      </w:pPr>
+      <w:r>
+        <w:rPr>
+          <w:rFonts w:ascii="Times New Roman" w:hAnsi="Times New Roman"/>
+          <w:sz w:val="24"/>
+          <w:szCs w:val="24"/>
+          <w:lang w:val="en-US"/>
+        </w:rPr>
+        <w:t>Halaman Utama</w:t>
+      </w:r>
+      <w:r>
+        <w:rPr>
+          <w:rFonts w:ascii="Times New Roman" w:hAnsi="Times New Roman"/>
+          <w:sz w:val="24"/>
+          <w:szCs w:val="24"/>
+        </w:rPr>
+        <w:t xml:space="preserve"> Server</w:t>
+      </w:r>
+    </w:p>
+    <w:p>
+      <w:pPr>
+        <w:pStyle w:val="ListParagraph"/>
+        <w:autoSpaceDE w:val="0"/>
+        <w:autoSpaceDN w:val="0"/>
+        <w:adjustRightInd w:val="0"/>
+        <w:spacing w:after="200" w:line="360" w:lineRule="auto"/>
+        <w:rPr>
+          <w:rFonts w:ascii="Times New Roman" w:hAnsi="Times New Roman" w:cs="Times New Roman"/>
+          <w:sz w:val="24"/>
+          <w:szCs w:val="24"/>
+        </w:rPr>
+      </w:pPr>
+      <w:r>
+        <w:rPr>
+          <w:noProof/>
+          <w:lang w:eastAsia="id-ID"/>
+        </w:rPr>
+        <w:drawing>
+          <wp:inline distT="0" distB="0" distL="0" distR="0">
+            <wp:extent cx="3810000" cy="3800706"/>
+            <wp:effectExtent l="0" t="0" r="0" b="0"/>
+            <wp:docPr id="7" name="Picture 1" descr="D:\Skripsi\mockup\Home_server1.png"/>
+            <wp:cNvGraphicFramePr>
+              <a:graphicFrameLocks xmlns:a="http://schemas.openxmlformats.org/drawingml/2006/main" noChangeAspect="1"/>
+            </wp:cNvGraphicFramePr>
+            <a:graphic xmlns:a="http://schemas.openxmlformats.org/drawingml/2006/main">
+              <a:graphicData uri="http://schemas.openxmlformats.org/drawingml/2006/picture">
+                <pic:pic xmlns:pic="http://schemas.openxmlformats.org/drawingml/2006/picture">
+                  <pic:nvPicPr>
+                    <pic:cNvPr id="0" name="Picture 1" descr="D:\Skripsi\mockup\Home_server1.png"/>
+                    <pic:cNvPicPr>
+                      <a:picLocks noChangeAspect="1" noChangeArrowheads="1"/>
+                    </pic:cNvPicPr>
+                  </pic:nvPicPr>
+                  <pic:blipFill>
+                    <a:blip r:embed="rId43"/>
+                    <a:srcRect/>
+                    <a:stretch>
+                      <a:fillRect/>
+                    </a:stretch>
+                  </pic:blipFill>
+                  <pic:spPr bwMode="auto">
+                    <a:xfrm>
+                      <a:off x="0" y="0"/>
+                      <a:ext cx="3810579" cy="3801284"/>
+                    </a:xfrm>
+                    <a:prstGeom prst="rect">
+                      <a:avLst/>
+                    </a:prstGeom>
+                    <a:noFill/>
+                    <a:ln w="9525">
+                      <a:noFill/>
+                      <a:miter lim="800000"/>
+                      <a:headEnd/>
+                      <a:tailEnd/>
+                    </a:ln>
+                  </pic:spPr>
+                </pic:pic>
+              </a:graphicData>
+            </a:graphic>
+          </wp:inline>
+        </w:drawing>
+      </w:r>
+    </w:p>
+    <w:p>
+      <w:pPr>
+        <w:pStyle w:val="ListParagraph"/>
+        <w:autoSpaceDE w:val="0"/>
+        <w:autoSpaceDN w:val="0"/>
+        <w:adjustRightInd w:val="0"/>
+        <w:spacing w:after="200" w:line="360" w:lineRule="auto"/>
+        <w:jc w:val="center"/>
+        <w:rPr>
+          <w:rFonts w:ascii="Times New Roman" w:hAnsi="Times New Roman"/>
+          <w:sz w:val="24"/>
+          <w:szCs w:val="24"/>
+          <w:lang w:val="en-US"/>
+        </w:rPr>
+      </w:pPr>
+      <w:r>
+        <w:rPr>
+          <w:rFonts w:ascii="Times New Roman" w:hAnsi="Times New Roman" w:cs="Times New Roman"/>
+          <w:sz w:val="24"/>
+          <w:szCs w:val="24"/>
+        </w:rPr>
+        <w:t xml:space="preserve">Gambar </w:t>
+      </w:r>
+      <w:r>
+        <w:rPr>
+          <w:rFonts w:ascii="Times New Roman" w:hAnsi="Times New Roman" w:cs="Times New Roman"/>
+          <w:sz w:val="24"/>
+          <w:szCs w:val="24"/>
+        </w:rPr>
+        <w:fldChar w:fldCharType="begin"/>
+      </w:r>
+      <w:r>
+        <w:rPr>
+          <w:rFonts w:ascii="Times New Roman" w:hAnsi="Times New Roman" w:cs="Times New Roman"/>
+          <w:sz w:val="24"/>
+          <w:szCs w:val="24"/>
+        </w:rPr>
+        <w:instrText xml:space="preserve"> SEQ Gambar \* ARABIC </w:instrText>
+      </w:r>
+      <w:r>
+        <w:rPr>
+          <w:rFonts w:ascii="Times New Roman" w:hAnsi="Times New Roman" w:cs="Times New Roman"/>
+          <w:sz w:val="24"/>
+          <w:szCs w:val="24"/>
+        </w:rPr>
+        <w:fldChar w:fldCharType="separate"/>
+      </w:r>
+      <w:r>
+        <w:rPr>
+          <w:rFonts w:ascii="Times New Roman" w:hAnsi="Times New Roman" w:cs="Times New Roman"/>
+          <w:noProof/>
+          <w:sz w:val="24"/>
+          <w:szCs w:val="24"/>
+        </w:rPr>
+        <w:t>16</w:t>
+      </w:r>
+      <w:r>
+        <w:rPr>
+          <w:rFonts w:ascii="Times New Roman" w:hAnsi="Times New Roman" w:cs="Times New Roman"/>
+          <w:sz w:val="24"/>
+          <w:szCs w:val="24"/>
+        </w:rPr>
+        <w:fldChar w:fldCharType="end"/>
+      </w:r>
+      <w:r>
+        <w:rPr>
+          <w:rFonts w:ascii="Times New Roman" w:hAnsi="Times New Roman" w:cs="Times New Roman"/>
+          <w:sz w:val="24"/>
+          <w:szCs w:val="24"/>
+        </w:rPr>
+        <w:t xml:space="preserve">. Tampilan Halaman utama </w:t>
+      </w:r>
+      <w:r>
+        <w:rPr>
+          <w:rFonts w:ascii="Times New Roman" w:hAnsi="Times New Roman" w:cs="Times New Roman"/>
+          <w:i/>
+          <w:sz w:val="24"/>
+          <w:szCs w:val="24"/>
+        </w:rPr>
+        <w:t>server</w:t>
+      </w:r>
+    </w:p>
+    <w:p>
+      <w:pPr>
+        <w:pStyle w:val="ListParagraph"/>
+        <w:keepNext/>
+        <w:numPr>
+          <w:ilvl w:val="0"/>
+          <w:numId w:val="37"/>
+        </w:numPr>
+        <w:autoSpaceDE w:val="0"/>
+        <w:autoSpaceDN w:val="0"/>
+        <w:adjustRightInd w:val="0"/>
+        <w:spacing w:after="200" w:line="360" w:lineRule="auto"/>
+        <w:rPr>
+          <w:rFonts w:ascii="Times New Roman" w:hAnsi="Times New Roman" w:cs="Times New Roman"/>
+          <w:sz w:val="24"/>
+          <w:szCs w:val="24"/>
+        </w:rPr>
+      </w:pPr>
+      <w:r>
+        <w:rPr>
+          <w:rFonts w:ascii="Times New Roman" w:hAnsi="Times New Roman" w:cs="Times New Roman"/>
+          <w:sz w:val="24"/>
+          <w:szCs w:val="24"/>
+        </w:rPr>
+        <w:lastRenderedPageBreak/>
+        <w:t>Halaman Dosen</w:t>
+      </w:r>
+    </w:p>
+    <w:p>
+      <w:pPr>
+        <w:pStyle w:val="ListParagraph"/>
+        <w:keepNext/>
+        <w:autoSpaceDE w:val="0"/>
+        <w:autoSpaceDN w:val="0"/>
+        <w:adjustRightInd w:val="0"/>
+        <w:spacing w:after="200" w:line="360" w:lineRule="auto"/>
+      </w:pPr>
+      <w:r>
+        <w:rPr>
+          <w:rFonts w:ascii="Times New Roman" w:hAnsi="Times New Roman" w:cs="Times New Roman"/>
+          <w:noProof/>
+          <w:sz w:val="24"/>
+          <w:szCs w:val="24"/>
+          <w:lang w:eastAsia="id-ID"/>
+        </w:rPr>
+        <w:drawing>
+          <wp:inline distT="0" distB="0" distL="0" distR="0">
+            <wp:extent cx="3571060" cy="3562350"/>
+            <wp:effectExtent l="19050" t="0" r="0" b="0"/>
+            <wp:docPr id="17" name="Picture 2" descr="D:\Skripsi\mockup\dosen_jadwal_server.png"/>
+            <wp:cNvGraphicFramePr>
+              <a:graphicFrameLocks xmlns:a="http://schemas.openxmlformats.org/drawingml/2006/main" noChangeAspect="1"/>
+            </wp:cNvGraphicFramePr>
+            <a:graphic xmlns:a="http://schemas.openxmlformats.org/drawingml/2006/main">
+              <a:graphicData uri="http://schemas.openxmlformats.org/drawingml/2006/picture">
+                <pic:pic xmlns:pic="http://schemas.openxmlformats.org/drawingml/2006/picture">
+                  <pic:nvPicPr>
+                    <pic:cNvPr id="0" name="Picture 2" descr="D:\Skripsi\mockup\dosen_jadwal_server.png"/>
+                    <pic:cNvPicPr>
+                      <a:picLocks noChangeAspect="1" noChangeArrowheads="1"/>
+                    </pic:cNvPicPr>
+                  </pic:nvPicPr>
+                  <pic:blipFill>
+                    <a:blip r:embed="rId44"/>
+                    <a:srcRect/>
+                    <a:stretch>
+                      <a:fillRect/>
+                    </a:stretch>
+                  </pic:blipFill>
+                  <pic:spPr bwMode="auto">
+                    <a:xfrm>
+                      <a:off x="0" y="0"/>
+                      <a:ext cx="3571060" cy="3562350"/>
+                    </a:xfrm>
+                    <a:prstGeom prst="rect">
+                      <a:avLst/>
+                    </a:prstGeom>
+                    <a:noFill/>
+                    <a:ln w="9525">
+                      <a:noFill/>
+                      <a:miter lim="800000"/>
+                      <a:headEnd/>
+                      <a:tailEnd/>
+                    </a:ln>
+                  </pic:spPr>
+                </pic:pic>
+              </a:graphicData>
+            </a:graphic>
+          </wp:inline>
+        </w:drawing>
+      </w:r>
+    </w:p>
+    <w:p>
+      <w:pPr>
+        <w:pStyle w:val="ListParagraph"/>
+        <w:keepNext/>
+        <w:autoSpaceDE w:val="0"/>
+        <w:autoSpaceDN w:val="0"/>
+        <w:adjustRightInd w:val="0"/>
+        <w:spacing w:after="200" w:line="360" w:lineRule="auto"/>
+        <w:jc w:val="center"/>
+        <w:rPr>
+          <w:rFonts w:ascii="Times New Roman" w:hAnsi="Times New Roman" w:cs="Times New Roman"/>
+          <w:sz w:val="24"/>
+          <w:szCs w:val="24"/>
+        </w:rPr>
+      </w:pPr>
+      <w:r>
+        <w:rPr>
+          <w:rFonts w:ascii="Times New Roman" w:hAnsi="Times New Roman" w:cs="Times New Roman"/>
+          <w:sz w:val="24"/>
+          <w:szCs w:val="24"/>
+        </w:rPr>
+        <w:t xml:space="preserve">Gambar </w:t>
+      </w:r>
+      <w:r>
+        <w:rPr>
+          <w:rFonts w:ascii="Times New Roman" w:hAnsi="Times New Roman" w:cs="Times New Roman"/>
+          <w:sz w:val="24"/>
+          <w:szCs w:val="24"/>
+        </w:rPr>
+        <w:fldChar w:fldCharType="begin"/>
+      </w:r>
+      <w:r>
+        <w:rPr>
+          <w:rFonts w:ascii="Times New Roman" w:hAnsi="Times New Roman" w:cs="Times New Roman"/>
+          <w:sz w:val="24"/>
+          <w:szCs w:val="24"/>
+        </w:rPr>
+        <w:instrText xml:space="preserve"> SEQ Gambar \* ARABIC </w:instrText>
+      </w:r>
+      <w:r>
+        <w:rPr>
+          <w:rFonts w:ascii="Times New Roman" w:hAnsi="Times New Roman" w:cs="Times New Roman"/>
+          <w:sz w:val="24"/>
+          <w:szCs w:val="24"/>
+        </w:rPr>
+        <w:fldChar w:fldCharType="separate"/>
+      </w:r>
+      <w:r>
+        <w:rPr>
+          <w:rFonts w:ascii="Times New Roman" w:hAnsi="Times New Roman" w:cs="Times New Roman"/>
+          <w:noProof/>
+          <w:sz w:val="24"/>
+          <w:szCs w:val="24"/>
+        </w:rPr>
+        <w:t>17</w:t>
+      </w:r>
+      <w:r>
+        <w:rPr>
+          <w:rFonts w:ascii="Times New Roman" w:hAnsi="Times New Roman" w:cs="Times New Roman"/>
+          <w:sz w:val="24"/>
+          <w:szCs w:val="24"/>
+        </w:rPr>
+        <w:fldChar w:fldCharType="end"/>
+      </w:r>
+      <w:r>
+        <w:rPr>
+          <w:rFonts w:ascii="Times New Roman" w:hAnsi="Times New Roman" w:cs="Times New Roman"/>
+          <w:sz w:val="24"/>
+          <w:szCs w:val="24"/>
+        </w:rPr>
+        <w:t>. Halaman Dosen</w:t>
+      </w:r>
+    </w:p>
+    <w:p>
+      <w:pPr>
+        <w:pStyle w:val="ListParagraph"/>
+        <w:keepNext/>
+        <w:numPr>
+          <w:ilvl w:val="0"/>
+          <w:numId w:val="37"/>
+        </w:numPr>
+        <w:autoSpaceDE w:val="0"/>
+        <w:autoSpaceDN w:val="0"/>
+        <w:adjustRightInd w:val="0"/>
+        <w:spacing w:after="200" w:line="360" w:lineRule="auto"/>
+        <w:rPr>
+          <w:rFonts w:ascii="Times New Roman" w:hAnsi="Times New Roman" w:cs="Times New Roman"/>
+          <w:sz w:val="24"/>
+          <w:szCs w:val="24"/>
+        </w:rPr>
+      </w:pPr>
+      <w:r>
+        <w:rPr>
+          <w:rFonts w:ascii="Times New Roman" w:hAnsi="Times New Roman" w:cs="Times New Roman"/>
+          <w:sz w:val="24"/>
+          <w:szCs w:val="24"/>
+        </w:rPr>
+        <w:t>Halaman Admin</w:t>
+      </w:r>
+    </w:p>
+    <w:p>
+      <w:pPr>
+        <w:pStyle w:val="ListParagraph"/>
+        <w:keepNext/>
+        <w:autoSpaceDE w:val="0"/>
+        <w:autoSpaceDN w:val="0"/>
+        <w:adjustRightInd w:val="0"/>
+        <w:spacing w:after="200" w:line="360" w:lineRule="auto"/>
+        <w:rPr>
+          <w:rFonts w:ascii="Times New Roman" w:hAnsi="Times New Roman" w:cs="Times New Roman"/>
+          <w:sz w:val="24"/>
+          <w:szCs w:val="24"/>
+        </w:rPr>
+      </w:pPr>
+      <w:r>
+        <w:rPr>
+          <w:rFonts w:ascii="Times New Roman" w:hAnsi="Times New Roman" w:cs="Times New Roman"/>
+          <w:noProof/>
+          <w:sz w:val="24"/>
+          <w:szCs w:val="24"/>
+          <w:lang w:eastAsia="id-ID"/>
+        </w:rPr>
+        <w:drawing>
+          <wp:inline distT="0" distB="0" distL="0" distR="0">
+            <wp:extent cx="3657600" cy="3313568"/>
+            <wp:effectExtent l="19050" t="0" r="0" b="0"/>
+            <wp:docPr id="18" name="Picture 3" descr="D:\Skripsi\mockup\admin_server.png"/>
+            <wp:cNvGraphicFramePr>
+              <a:graphicFrameLocks xmlns:a="http://schemas.openxmlformats.org/drawingml/2006/main" noChangeAspect="1"/>
+            </wp:cNvGraphicFramePr>
+            <a:graphic xmlns:a="http://schemas.openxmlformats.org/drawingml/2006/main">
+              <a:graphicData uri="http://schemas.openxmlformats.org/drawingml/2006/picture">
+                <pic:pic xmlns:pic="http://schemas.openxmlformats.org/drawingml/2006/picture">
+                  <pic:nvPicPr>
+                    <pic:cNvPr id="0" name="Picture 3" descr="D:\Skripsi\mockup\admin_server.png"/>
+                    <pic:cNvPicPr>
+                      <a:picLocks noChangeAspect="1" noChangeArrowheads="1"/>
+                    </pic:cNvPicPr>
+                  </pic:nvPicPr>
+                  <pic:blipFill>
+                    <a:blip r:embed="rId45"/>
+                    <a:srcRect/>
+                    <a:stretch>
+                      <a:fillRect/>
+                    </a:stretch>
+                  </pic:blipFill>
+                  <pic:spPr bwMode="auto">
+                    <a:xfrm>
+                      <a:off x="0" y="0"/>
+                      <a:ext cx="3657600" cy="3313568"/>
+                    </a:xfrm>
+                    <a:prstGeom prst="rect">
+                      <a:avLst/>
+                    </a:prstGeom>
+                    <a:noFill/>
+                    <a:ln w="9525">
+                      <a:noFill/>
+                      <a:miter lim="800000"/>
+                      <a:headEnd/>
+                      <a:tailEnd/>
+                    </a:ln>
+                  </pic:spPr>
+                </pic:pic>
+              </a:graphicData>
+            </a:graphic>
+          </wp:inline>
+        </w:drawing>
+      </w:r>
+    </w:p>
+    <w:p>
+      <w:pPr>
+        <w:pStyle w:val="ListParagraph"/>
+        <w:keepNext/>
+        <w:autoSpaceDE w:val="0"/>
+        <w:autoSpaceDN w:val="0"/>
+        <w:adjustRightInd w:val="0"/>
+        <w:spacing w:after="200" w:line="360" w:lineRule="auto"/>
+        <w:jc w:val="center"/>
+        <w:rPr>
+          <w:rFonts w:ascii="Times New Roman" w:hAnsi="Times New Roman" w:cs="Times New Roman"/>
+          <w:sz w:val="24"/>
+          <w:szCs w:val="24"/>
+        </w:rPr>
+      </w:pPr>
+      <w:r>
+        <w:rPr>
+          <w:rFonts w:ascii="Times New Roman" w:hAnsi="Times New Roman" w:cs="Times New Roman"/>
+          <w:sz w:val="24"/>
+          <w:szCs w:val="24"/>
+        </w:rPr>
+        <w:t xml:space="preserve">Gambar </w:t>
+      </w:r>
+      <w:r>
+        <w:rPr>
+          <w:rFonts w:ascii="Times New Roman" w:hAnsi="Times New Roman" w:cs="Times New Roman"/>
+          <w:sz w:val="24"/>
+          <w:szCs w:val="24"/>
+        </w:rPr>
+        <w:fldChar w:fldCharType="begin"/>
+      </w:r>
+      <w:r>
+        <w:rPr>
+          <w:rFonts w:ascii="Times New Roman" w:hAnsi="Times New Roman" w:cs="Times New Roman"/>
+          <w:sz w:val="24"/>
+          <w:szCs w:val="24"/>
+        </w:rPr>
+        <w:instrText xml:space="preserve"> SEQ Gambar \* ARABIC </w:instrText>
+      </w:r>
+      <w:r>
+        <w:rPr>
+          <w:rFonts w:ascii="Times New Roman" w:hAnsi="Times New Roman" w:cs="Times New Roman"/>
+          <w:sz w:val="24"/>
+          <w:szCs w:val="24"/>
+        </w:rPr>
+        <w:fldChar w:fldCharType="separate"/>
+      </w:r>
+      <w:r>
+        <w:rPr>
+          <w:rFonts w:ascii="Times New Roman" w:hAnsi="Times New Roman" w:cs="Times New Roman"/>
+          <w:noProof/>
+          <w:sz w:val="24"/>
+          <w:szCs w:val="24"/>
+        </w:rPr>
+        <w:t>18</w:t>
+      </w:r>
+      <w:r>
+        <w:rPr>
+          <w:rFonts w:ascii="Times New Roman" w:hAnsi="Times New Roman" w:cs="Times New Roman"/>
+          <w:sz w:val="24"/>
+          <w:szCs w:val="24"/>
+        </w:rPr>
+        <w:fldChar w:fldCharType="end"/>
+      </w:r>
+      <w:r>
+        <w:rPr>
+          <w:rFonts w:ascii="Times New Roman" w:hAnsi="Times New Roman" w:cs="Times New Roman"/>
+          <w:sz w:val="24"/>
+          <w:szCs w:val="24"/>
+        </w:rPr>
+        <w:t>. Halaman admin</w:t>
+      </w:r>
+    </w:p>
+    <w:p>
+      <w:pPr>
+        <w:pStyle w:val="ListParagraph"/>
+        <w:keepNext/>
+        <w:numPr>
+          <w:ilvl w:val="0"/>
+          <w:numId w:val="37"/>
+        </w:numPr>
+        <w:autoSpaceDE w:val="0"/>
+        <w:autoSpaceDN w:val="0"/>
+        <w:adjustRightInd w:val="0"/>
+        <w:spacing w:after="200" w:line="360" w:lineRule="auto"/>
+        <w:rPr>
+          <w:rFonts w:ascii="Times New Roman" w:hAnsi="Times New Roman" w:cs="Times New Roman"/>
+          <w:sz w:val="24"/>
+          <w:szCs w:val="24"/>
+        </w:rPr>
+      </w:pPr>
+      <w:r>
+        <w:rPr>
+          <w:rFonts w:ascii="Times New Roman" w:hAnsi="Times New Roman" w:cs="Times New Roman"/>
+          <w:noProof/>
+          <w:sz w:val="24"/>
+          <w:szCs w:val="24"/>
+          <w:lang w:eastAsia="id-ID"/>
+        </w:rPr>
+        <w:lastRenderedPageBreak/>
+        <w:t xml:space="preserve">Tampilan Home </w:t>
+      </w:r>
+      <w:r>
+        <w:rPr>
+          <w:rFonts w:ascii="Times New Roman" w:hAnsi="Times New Roman" w:cs="Times New Roman"/>
+          <w:i/>
+          <w:noProof/>
+          <w:sz w:val="24"/>
+          <w:szCs w:val="24"/>
+          <w:lang w:eastAsia="id-ID"/>
+        </w:rPr>
+        <w:t>Client</w:t>
+      </w:r>
+    </w:p>
+    <w:p>
+      <w:pPr>
+        <w:pStyle w:val="ListParagraph"/>
+        <w:keepNext/>
+        <w:autoSpaceDE w:val="0"/>
+        <w:autoSpaceDN w:val="0"/>
+        <w:adjustRightInd w:val="0"/>
+        <w:spacing w:after="200" w:line="360" w:lineRule="auto"/>
+        <w:jc w:val="left"/>
+      </w:pPr>
+      <w:r>
+        <w:rPr>
+          <w:rFonts w:ascii="Times New Roman" w:hAnsi="Times New Roman" w:cs="Times New Roman"/>
+          <w:noProof/>
+          <w:sz w:val="24"/>
+          <w:szCs w:val="24"/>
+          <w:lang w:eastAsia="id-ID"/>
+        </w:rPr>
+        <w:drawing>
+          <wp:inline distT="0" distB="0" distL="0" distR="0">
+            <wp:extent cx="1633040" cy="3190709"/>
+            <wp:effectExtent l="19050" t="0" r="5260" b="0"/>
+            <wp:docPr id="20" name="Picture 4" descr="D:\Skripsi\mockup\Home_client.png"/>
+            <wp:cNvGraphicFramePr>
+              <a:graphicFrameLocks xmlns:a="http://schemas.openxmlformats.org/drawingml/2006/main" noChangeAspect="1"/>
+            </wp:cNvGraphicFramePr>
+            <a:graphic xmlns:a="http://schemas.openxmlformats.org/drawingml/2006/main">
+              <a:graphicData uri="http://schemas.openxmlformats.org/drawingml/2006/picture">
+                <pic:pic xmlns:pic="http://schemas.openxmlformats.org/drawingml/2006/picture">
+                  <pic:nvPicPr>
+                    <pic:cNvPr id="0" name="Picture 4" descr="D:\Skripsi\mockup\Home_client.png"/>
+                    <pic:cNvPicPr>
+                      <a:picLocks noChangeAspect="1" noChangeArrowheads="1"/>
+                    </pic:cNvPicPr>
+                  </pic:nvPicPr>
+                  <pic:blipFill>
+                    <a:blip r:embed="rId46"/>
+                    <a:srcRect/>
+                    <a:stretch>
+                      <a:fillRect/>
+                    </a:stretch>
+                  </pic:blipFill>
+                  <pic:spPr bwMode="auto">
+                    <a:xfrm>
+                      <a:off x="0" y="0"/>
+                      <a:ext cx="1632780" cy="3190201"/>
+                    </a:xfrm>
+                    <a:prstGeom prst="rect">
+                      <a:avLst/>
+                    </a:prstGeom>
+                    <a:noFill/>
+                    <a:ln w="9525">
+                      <a:noFill/>
+                      <a:miter lim="800000"/>
+                      <a:headEnd/>
+                      <a:tailEnd/>
+                    </a:ln>
+                  </pic:spPr>
+                </pic:pic>
+              </a:graphicData>
+            </a:graphic>
+          </wp:inline>
+        </w:drawing>
+      </w:r>
+    </w:p>
+    <w:p>
+      <w:pPr>
+        <w:pStyle w:val="ListParagraph"/>
+        <w:keepNext/>
+        <w:autoSpaceDE w:val="0"/>
+        <w:autoSpaceDN w:val="0"/>
+        <w:adjustRightInd w:val="0"/>
+        <w:spacing w:after="200" w:line="360" w:lineRule="auto"/>
+        <w:jc w:val="left"/>
+        <w:rPr>
+          <w:rFonts w:ascii="Times New Roman" w:hAnsi="Times New Roman" w:cs="Times New Roman"/>
+          <w:i/>
+          <w:noProof/>
+          <w:sz w:val="24"/>
+          <w:szCs w:val="24"/>
+        </w:rPr>
+      </w:pPr>
+      <w:r>
+        <w:rPr>
+          <w:rFonts w:ascii="Times New Roman" w:hAnsi="Times New Roman" w:cs="Times New Roman"/>
+          <w:sz w:val="24"/>
+          <w:szCs w:val="24"/>
+        </w:rPr>
+        <w:t xml:space="preserve">Gambar </w:t>
+      </w:r>
+      <w:r>
+        <w:rPr>
+          <w:rFonts w:ascii="Times New Roman" w:hAnsi="Times New Roman" w:cs="Times New Roman"/>
+          <w:sz w:val="24"/>
+          <w:szCs w:val="24"/>
+        </w:rPr>
+        <w:fldChar w:fldCharType="begin"/>
+      </w:r>
+      <w:r>
+        <w:rPr>
+          <w:rFonts w:ascii="Times New Roman" w:hAnsi="Times New Roman" w:cs="Times New Roman"/>
+          <w:sz w:val="24"/>
+          <w:szCs w:val="24"/>
+        </w:rPr>
+        <w:instrText xml:space="preserve"> SEQ Gambar \* ARABIC </w:instrText>
+      </w:r>
+      <w:r>
+        <w:rPr>
+          <w:rFonts w:ascii="Times New Roman" w:hAnsi="Times New Roman" w:cs="Times New Roman"/>
+          <w:sz w:val="24"/>
+          <w:szCs w:val="24"/>
+        </w:rPr>
+        <w:fldChar w:fldCharType="separate"/>
+      </w:r>
+      <w:r>
+        <w:rPr>
+          <w:rFonts w:ascii="Times New Roman" w:hAnsi="Times New Roman" w:cs="Times New Roman"/>
+          <w:noProof/>
+          <w:sz w:val="24"/>
+          <w:szCs w:val="24"/>
+        </w:rPr>
+        <w:t>19</w:t>
+      </w:r>
+      <w:r>
+        <w:rPr>
+          <w:rFonts w:ascii="Times New Roman" w:hAnsi="Times New Roman" w:cs="Times New Roman"/>
+          <w:sz w:val="24"/>
+          <w:szCs w:val="24"/>
+        </w:rPr>
+        <w:fldChar w:fldCharType="end"/>
+      </w:r>
+      <w:r>
+        <w:rPr>
+          <w:rFonts w:ascii="Times New Roman" w:hAnsi="Times New Roman" w:cs="Times New Roman"/>
+          <w:sz w:val="24"/>
+          <w:szCs w:val="24"/>
+        </w:rPr>
+        <w:t>. Tampilan</w:t>
+      </w:r>
+      <w:r>
+        <w:rPr>
+          <w:rFonts w:ascii="Times New Roman" w:hAnsi="Times New Roman" w:cs="Times New Roman"/>
+          <w:noProof/>
+          <w:sz w:val="24"/>
+          <w:szCs w:val="24"/>
+        </w:rPr>
+        <w:t xml:space="preserve"> home aplikasi </w:t>
+      </w:r>
+      <w:r>
+        <w:rPr>
+          <w:rFonts w:ascii="Times New Roman" w:hAnsi="Times New Roman" w:cs="Times New Roman"/>
+          <w:i/>
+          <w:noProof/>
+          <w:sz w:val="24"/>
+          <w:szCs w:val="24"/>
+        </w:rPr>
+        <w:t>client</w:t>
+      </w:r>
+    </w:p>
+    <w:p>
+      <w:pPr>
+        <w:keepNext/>
+        <w:autoSpaceDE w:val="0"/>
+        <w:autoSpaceDN w:val="0"/>
+        <w:adjustRightInd w:val="0"/>
+        <w:spacing w:after="200" w:line="360" w:lineRule="auto"/>
+        <w:ind w:left="0"/>
+        <w:rPr>
+          <w:rFonts w:ascii="Times New Roman" w:hAnsi="Times New Roman" w:cs="Times New Roman"/>
+          <w:noProof/>
+          <w:sz w:val="24"/>
+          <w:szCs w:val="24"/>
+        </w:rPr>
+      </w:pPr>
+    </w:p>
+    <w:p>
+      <w:pPr>
+        <w:pStyle w:val="ListParagraph"/>
+        <w:keepNext/>
+        <w:numPr>
+          <w:ilvl w:val="0"/>
+          <w:numId w:val="37"/>
+        </w:numPr>
+        <w:autoSpaceDE w:val="0"/>
+        <w:autoSpaceDN w:val="0"/>
+        <w:adjustRightInd w:val="0"/>
+        <w:spacing w:after="200" w:line="360" w:lineRule="auto"/>
+        <w:rPr>
+          <w:rFonts w:ascii="Times New Roman" w:hAnsi="Times New Roman" w:cs="Times New Roman"/>
+          <w:sz w:val="24"/>
+          <w:szCs w:val="24"/>
+        </w:rPr>
+      </w:pPr>
+      <w:r>
+        <w:rPr>
+          <w:rFonts w:ascii="Times New Roman" w:hAnsi="Times New Roman" w:cs="Times New Roman"/>
+          <w:sz w:val="24"/>
+          <w:szCs w:val="24"/>
+        </w:rPr>
+        <w:t xml:space="preserve">Tampilan </w:t>
+      </w:r>
+      <w:r>
+        <w:rPr>
+          <w:rFonts w:ascii="Times New Roman" w:hAnsi="Times New Roman" w:cs="Times New Roman"/>
+          <w:i/>
+          <w:sz w:val="24"/>
+          <w:szCs w:val="24"/>
+        </w:rPr>
+        <w:t>Slide</w:t>
+      </w:r>
+      <w:r>
+        <w:rPr>
+          <w:rFonts w:ascii="Times New Roman" w:hAnsi="Times New Roman" w:cs="Times New Roman"/>
+          <w:i/>
+          <w:sz w:val="24"/>
+          <w:szCs w:val="24"/>
+        </w:rPr>
+        <w:t xml:space="preserve"> Menu Client</w:t>
+      </w:r>
+    </w:p>
+    <w:p>
+      <w:pPr>
+        <w:pStyle w:val="ListParagraph"/>
+        <w:keepNext/>
+        <w:autoSpaceDE w:val="0"/>
+        <w:autoSpaceDN w:val="0"/>
+        <w:adjustRightInd w:val="0"/>
+        <w:spacing w:after="200" w:line="360" w:lineRule="auto"/>
+      </w:pPr>
+      <w:r>
+        <w:rPr>
+          <w:rFonts w:ascii="Times New Roman" w:hAnsi="Times New Roman" w:cs="Times New Roman"/>
+          <w:noProof/>
+          <w:sz w:val="24"/>
+          <w:szCs w:val="24"/>
+          <w:lang w:eastAsia="id-ID"/>
+        </w:rPr>
+        <w:drawing>
+          <wp:inline distT="0" distB="0" distL="0" distR="0">
+            <wp:extent cx="1623375" cy="3171825"/>
+            <wp:effectExtent l="19050" t="0" r="0" b="0"/>
+            <wp:docPr id="22" name="Picture 5" descr="D:\Skripsi\mockup\Slideside_client.png"/>
+            <wp:cNvGraphicFramePr>
+              <a:graphicFrameLocks xmlns:a="http://schemas.openxmlformats.org/drawingml/2006/main" noChangeAspect="1"/>
+            </wp:cNvGraphicFramePr>
+            <a:graphic xmlns:a="http://schemas.openxmlformats.org/drawingml/2006/main">
+              <a:graphicData uri="http://schemas.openxmlformats.org/drawingml/2006/picture">
+                <pic:pic xmlns:pic="http://schemas.openxmlformats.org/drawingml/2006/picture">
+                  <pic:nvPicPr>
+                    <pic:cNvPr id="0" name="Picture 5" descr="D:\Skripsi\mockup\Slideside_client.png"/>
+                    <pic:cNvPicPr>
+                      <a:picLocks noChangeAspect="1" noChangeArrowheads="1"/>
+                    </pic:cNvPicPr>
+                  </pic:nvPicPr>
+                  <pic:blipFill>
+                    <a:blip r:embed="rId47"/>
+                    <a:srcRect/>
+                    <a:stretch>
+                      <a:fillRect/>
+                    </a:stretch>
+                  </pic:blipFill>
+                  <pic:spPr bwMode="auto">
+                    <a:xfrm>
+                      <a:off x="0" y="0"/>
+                      <a:ext cx="1627808" cy="3180486"/>
+                    </a:xfrm>
+                    <a:prstGeom prst="rect">
+                      <a:avLst/>
+                    </a:prstGeom>
+                    <a:noFill/>
+                    <a:ln w="9525">
+                      <a:noFill/>
+                      <a:miter lim="800000"/>
+                      <a:headEnd/>
+                      <a:tailEnd/>
+                    </a:ln>
+                  </pic:spPr>
+                </pic:pic>
+              </a:graphicData>
+            </a:graphic>
+          </wp:inline>
+        </w:drawing>
+      </w:r>
+    </w:p>
+    <w:p>
+      <w:pPr>
+        <w:pStyle w:val="ListParagraph"/>
+        <w:keepNext/>
+        <w:autoSpaceDE w:val="0"/>
+        <w:autoSpaceDN w:val="0"/>
+        <w:adjustRightInd w:val="0"/>
+        <w:spacing w:after="200" w:line="360" w:lineRule="auto"/>
+        <w:rPr>
+          <w:rFonts w:ascii="Times New Roman" w:hAnsi="Times New Roman" w:cs="Times New Roman"/>
+          <w:i/>
+          <w:sz w:val="24"/>
+          <w:szCs w:val="24"/>
+        </w:rPr>
+      </w:pPr>
+      <w:r>
+        <w:rPr>
+          <w:rFonts w:ascii="Times New Roman" w:hAnsi="Times New Roman" w:cs="Times New Roman"/>
+          <w:sz w:val="24"/>
+          <w:szCs w:val="24"/>
+        </w:rPr>
+        <w:t xml:space="preserve">Gambar </w:t>
+      </w:r>
+      <w:r>
+        <w:rPr>
+          <w:rFonts w:ascii="Times New Roman" w:hAnsi="Times New Roman" w:cs="Times New Roman"/>
+          <w:sz w:val="24"/>
+          <w:szCs w:val="24"/>
+        </w:rPr>
+        <w:fldChar w:fldCharType="begin"/>
+      </w:r>
+      <w:r>
+        <w:rPr>
+          <w:rFonts w:ascii="Times New Roman" w:hAnsi="Times New Roman" w:cs="Times New Roman"/>
+          <w:sz w:val="24"/>
+          <w:szCs w:val="24"/>
+        </w:rPr>
+        <w:instrText xml:space="preserve"> SEQ Gambar \* ARABIC </w:instrText>
+      </w:r>
+      <w:r>
+        <w:rPr>
+          <w:rFonts w:ascii="Times New Roman" w:hAnsi="Times New Roman" w:cs="Times New Roman"/>
+          <w:sz w:val="24"/>
+          <w:szCs w:val="24"/>
+        </w:rPr>
+        <w:fldChar w:fldCharType="separate"/>
+      </w:r>
+      <w:r>
+        <w:rPr>
+          <w:rFonts w:ascii="Times New Roman" w:hAnsi="Times New Roman" w:cs="Times New Roman"/>
+          <w:noProof/>
+          <w:sz w:val="24"/>
+          <w:szCs w:val="24"/>
+        </w:rPr>
+        <w:t>20</w:t>
+      </w:r>
+      <w:r>
+        <w:rPr>
+          <w:rFonts w:ascii="Times New Roman" w:hAnsi="Times New Roman" w:cs="Times New Roman"/>
+          <w:sz w:val="24"/>
+          <w:szCs w:val="24"/>
+        </w:rPr>
+        <w:fldChar w:fldCharType="end"/>
+      </w:r>
+      <w:r>
+        <w:rPr>
+          <w:rFonts w:ascii="Times New Roman" w:hAnsi="Times New Roman" w:cs="Times New Roman"/>
+          <w:sz w:val="24"/>
+          <w:szCs w:val="24"/>
+        </w:rPr>
+        <w:t xml:space="preserve">. Tampilan </w:t>
+      </w:r>
+      <w:r>
+        <w:rPr>
+          <w:rFonts w:ascii="Times New Roman" w:hAnsi="Times New Roman" w:cs="Times New Roman"/>
+          <w:i/>
+          <w:sz w:val="24"/>
+          <w:szCs w:val="24"/>
+        </w:rPr>
+        <w:t>Slide menu client</w:t>
+      </w:r>
+    </w:p>
+    <w:p>
+      <w:pPr>
+        <w:pStyle w:val="ListParagraph"/>
+        <w:numPr>
+          <w:ilvl w:val="0"/>
+          <w:numId w:val="4"/>
+        </w:numPr>
+        <w:autoSpaceDE w:val="0"/>
+        <w:autoSpaceDN w:val="0"/>
+        <w:adjustRightInd w:val="0"/>
+        <w:spacing w:after="200" w:line="360" w:lineRule="auto"/>
+        <w:ind w:left="426" w:hanging="426"/>
+        <w:rPr>
+          <w:rFonts w:ascii="Times New Roman" w:hAnsi="Times New Roman"/>
+          <w:b/>
+          <w:sz w:val="24"/>
+          <w:szCs w:val="24"/>
+        </w:rPr>
+      </w:pPr>
+      <w:r>
+        <w:rPr>
+          <w:rFonts w:ascii="Times New Roman" w:hAnsi="Times New Roman"/>
+          <w:b/>
+          <w:sz w:val="24"/>
+          <w:szCs w:val="24"/>
+          <w:lang w:val="en-US"/>
+        </w:rPr>
+        <w:lastRenderedPageBreak/>
+        <w:t>Jadwal Penelitian</w:t>
+      </w:r>
+    </w:p>
+    <w:p>
+      <w:pPr>
+        <w:pStyle w:val="ListParagraph"/>
+        <w:autoSpaceDE w:val="0"/>
+        <w:autoSpaceDN w:val="0"/>
+        <w:adjustRightInd w:val="0"/>
+        <w:spacing w:after="200" w:line="360" w:lineRule="auto"/>
+        <w:ind w:left="426"/>
+        <w:jc w:val="center"/>
+        <w:rPr>
+          <w:rFonts w:ascii="Times New Roman" w:hAnsi="Times New Roman"/>
+          <w:b/>
+          <w:sz w:val="24"/>
+          <w:szCs w:val="24"/>
+        </w:rPr>
+      </w:pPr>
+      <w:r>
+        <w:rPr>
+          <w:rFonts w:ascii="Times New Roman" w:hAnsi="Times New Roman"/>
+          <w:sz w:val="24"/>
+          <w:szCs w:val="24"/>
+        </w:rPr>
+        <w:t xml:space="preserve">Tabel </w:t>
+      </w:r>
+      <w:r>
+        <w:rPr>
+          <w:rFonts w:ascii="Times New Roman" w:hAnsi="Times New Roman"/>
+          <w:sz w:val="24"/>
+          <w:szCs w:val="24"/>
+          <w:lang w:val="en-US"/>
+        </w:rPr>
+        <w:t>9</w:t>
+      </w:r>
+      <w:r>
+        <w:rPr>
+          <w:rFonts w:ascii="Times New Roman" w:hAnsi="Times New Roman"/>
+          <w:sz w:val="24"/>
+          <w:szCs w:val="24"/>
+        </w:rPr>
+        <w:t xml:space="preserve">. </w:t>
+      </w:r>
+      <w:r>
+        <w:rPr>
+          <w:rFonts w:ascii="Times New Roman" w:hAnsi="Times New Roman"/>
+          <w:sz w:val="24"/>
+          <w:szCs w:val="24"/>
+          <w:lang w:val="en-US"/>
+        </w:rPr>
+        <w:t>Jadwal Penelitian</w:t>
+      </w:r>
+    </w:p>
+    <w:tbl>
+      <w:tblPr>
+        <w:tblStyle w:val="TableGrid"/>
+        <w:tblW w:w="8329" w:type="dxa"/>
+        <w:tblLayout w:type="fixed"/>
+        <w:tblLook w:val="04A0"/>
+      </w:tblPr>
+      <w:tblGrid>
+        <w:gridCol w:w="675"/>
+        <w:gridCol w:w="1985"/>
+        <w:gridCol w:w="425"/>
+        <w:gridCol w:w="425"/>
+        <w:gridCol w:w="426"/>
+        <w:gridCol w:w="425"/>
+        <w:gridCol w:w="425"/>
+        <w:gridCol w:w="425"/>
+        <w:gridCol w:w="426"/>
+        <w:gridCol w:w="425"/>
+        <w:gridCol w:w="425"/>
+        <w:gridCol w:w="425"/>
+        <w:gridCol w:w="709"/>
+        <w:gridCol w:w="708"/>
+      </w:tblGrid>
+      <w:tr>
+        <w:trPr>
+          <w:trHeight w:val="879"/>
+        </w:trPr>
+        <w:tc>
+          <w:tcPr>
+            <w:tcW w:w="675" w:type="dxa"/>
+            <w:vMerge w:val="restart"/>
+            <w:shd w:val="clear" w:color="auto" w:fill="C6D9F1" w:themeFill="text2" w:themeFillTint="33"/>
+            <w:vAlign w:val="center"/>
+          </w:tcPr>
+          <w:p>
+            <w:pPr>
+              <w:ind w:left="142"/>
+              <w:jc w:val="center"/>
+              <w:rPr>
+                <w:rFonts w:ascii="Times New Roman" w:hAnsi="Times New Roman" w:cs="Times New Roman"/>
+                <w:sz w:val="24"/>
+                <w:szCs w:val="24"/>
+              </w:rPr>
+            </w:pPr>
+            <w:r>
+              <w:rPr>
+                <w:rFonts w:ascii="Times New Roman" w:hAnsi="Times New Roman" w:cs="Times New Roman"/>
+                <w:sz w:val="24"/>
+                <w:szCs w:val="24"/>
+              </w:rPr>
+              <w:t>No</w:t>
+            </w:r>
+          </w:p>
+        </w:tc>
+        <w:tc>
+          <w:tcPr>
+            <w:tcW w:w="1985" w:type="dxa"/>
+            <w:vMerge w:val="restart"/>
+            <w:shd w:val="clear" w:color="auto" w:fill="C6D9F1" w:themeFill="text2" w:themeFillTint="33"/>
+            <w:vAlign w:val="center"/>
+          </w:tcPr>
+          <w:p>
+            <w:pPr>
+              <w:ind w:left="34"/>
+              <w:jc w:val="center"/>
+              <w:rPr>
+                <w:rFonts w:ascii="Times New Roman" w:hAnsi="Times New Roman" w:cs="Times New Roman"/>
+                <w:sz w:val="24"/>
+                <w:szCs w:val="24"/>
+              </w:rPr>
+            </w:pPr>
+            <w:r>
+              <w:rPr>
+                <w:rFonts w:ascii="Times New Roman" w:hAnsi="Times New Roman" w:cs="Times New Roman"/>
+                <w:sz w:val="24"/>
+                <w:szCs w:val="24"/>
+              </w:rPr>
+              <w:t>Kegiatan</w:t>
+            </w:r>
+          </w:p>
+        </w:tc>
+        <w:tc>
+          <w:tcPr>
+            <w:tcW w:w="850" w:type="dxa"/>
+            <w:gridSpan w:val="2"/>
+            <w:shd w:val="clear" w:color="auto" w:fill="C6D9F1" w:themeFill="text2" w:themeFillTint="33"/>
+            <w:vAlign w:val="center"/>
+          </w:tcPr>
+          <w:p>
+            <w:pPr>
+              <w:ind w:left="34"/>
+              <w:jc w:val="center"/>
+              <w:rPr>
+                <w:rFonts w:ascii="Times New Roman" w:hAnsi="Times New Roman" w:cs="Times New Roman"/>
+                <w:sz w:val="24"/>
+                <w:szCs w:val="24"/>
+              </w:rPr>
+            </w:pPr>
+            <w:r>
+              <w:rPr>
+                <w:rFonts w:ascii="Times New Roman" w:hAnsi="Times New Roman" w:cs="Times New Roman"/>
+                <w:sz w:val="24"/>
+                <w:szCs w:val="24"/>
+              </w:rPr>
+              <w:t>Mei</w:t>
+            </w:r>
+          </w:p>
+        </w:tc>
+        <w:tc>
+          <w:tcPr>
+            <w:tcW w:w="1701" w:type="dxa"/>
+            <w:gridSpan w:val="4"/>
+            <w:shd w:val="clear" w:color="auto" w:fill="C6D9F1" w:themeFill="text2" w:themeFillTint="33"/>
+            <w:vAlign w:val="center"/>
+          </w:tcPr>
+          <w:p>
+            <w:pPr>
+              <w:ind w:left="34"/>
+              <w:jc w:val="center"/>
+              <w:rPr>
+                <w:rFonts w:ascii="Times New Roman" w:hAnsi="Times New Roman" w:cs="Times New Roman"/>
+                <w:sz w:val="24"/>
+                <w:szCs w:val="24"/>
+              </w:rPr>
+            </w:pPr>
+            <w:r>
+              <w:rPr>
+                <w:rFonts w:ascii="Times New Roman" w:hAnsi="Times New Roman" w:cs="Times New Roman"/>
+                <w:sz w:val="24"/>
+                <w:szCs w:val="24"/>
+              </w:rPr>
+              <w:t>Juni</w:t>
+            </w:r>
+          </w:p>
+        </w:tc>
+        <w:tc>
+          <w:tcPr>
+            <w:tcW w:w="1701" w:type="dxa"/>
+            <w:gridSpan w:val="4"/>
+            <w:shd w:val="clear" w:color="auto" w:fill="C6D9F1" w:themeFill="text2" w:themeFillTint="33"/>
+            <w:vAlign w:val="center"/>
+          </w:tcPr>
+          <w:p>
+            <w:pPr>
+              <w:ind w:left="34"/>
+              <w:jc w:val="center"/>
+              <w:rPr>
+                <w:rFonts w:ascii="Times New Roman" w:hAnsi="Times New Roman" w:cs="Times New Roman"/>
+                <w:sz w:val="24"/>
+                <w:szCs w:val="24"/>
+              </w:rPr>
+            </w:pPr>
+            <w:r>
+              <w:rPr>
+                <w:rFonts w:ascii="Times New Roman" w:hAnsi="Times New Roman" w:cs="Times New Roman"/>
+                <w:sz w:val="24"/>
+                <w:szCs w:val="24"/>
+              </w:rPr>
+              <w:t>Juli</w:t>
+            </w:r>
+          </w:p>
+        </w:tc>
+        <w:tc>
+          <w:tcPr>
+            <w:tcW w:w="1417" w:type="dxa"/>
+            <w:gridSpan w:val="2"/>
+            <w:shd w:val="clear" w:color="auto" w:fill="C6D9F1" w:themeFill="text2" w:themeFillTint="33"/>
+            <w:vAlign w:val="center"/>
+          </w:tcPr>
+          <w:p>
+            <w:pPr>
+              <w:ind w:left="34" w:right="-249"/>
+              <w:jc w:val="center"/>
+              <w:rPr>
+                <w:rFonts w:ascii="Times New Roman" w:hAnsi="Times New Roman" w:cs="Times New Roman"/>
+                <w:sz w:val="24"/>
+                <w:szCs w:val="24"/>
+              </w:rPr>
+            </w:pPr>
+            <w:r>
+              <w:rPr>
+                <w:rFonts w:ascii="Times New Roman" w:hAnsi="Times New Roman" w:cs="Times New Roman"/>
+                <w:sz w:val="24"/>
+                <w:szCs w:val="24"/>
+              </w:rPr>
+              <w:t>Agustus</w:t>
+            </w:r>
+          </w:p>
+        </w:tc>
+      </w:tr>
+      <w:tr>
+        <w:trPr>
+          <w:trHeight w:val="231"/>
+        </w:trPr>
+        <w:tc>
+          <w:tcPr>
+            <w:tcW w:w="675" w:type="dxa"/>
+            <w:vMerge/>
+            <w:shd w:val="clear" w:color="auto" w:fill="C6D9F1" w:themeFill="text2" w:themeFillTint="33"/>
+            <w:vAlign w:val="center"/>
+          </w:tcPr>
+          <w:p>
+            <w:pPr>
+              <w:jc w:val="center"/>
+              <w:rPr>
+                <w:rFonts w:ascii="Times New Roman" w:hAnsi="Times New Roman" w:cs="Times New Roman"/>
+                <w:sz w:val="24"/>
+                <w:szCs w:val="24"/>
+              </w:rPr>
+            </w:pPr>
+          </w:p>
+        </w:tc>
+        <w:tc>
+          <w:tcPr>
+            <w:tcW w:w="1985" w:type="dxa"/>
+            <w:vMerge/>
+            <w:shd w:val="clear" w:color="auto" w:fill="C6D9F1" w:themeFill="text2" w:themeFillTint="33"/>
+          </w:tcPr>
+          <w:p>
+            <w:pPr>
+              <w:ind w:left="34"/>
+              <w:rPr>
+                <w:rFonts w:ascii="Times New Roman" w:hAnsi="Times New Roman" w:cs="Times New Roman"/>
+                <w:sz w:val="24"/>
+                <w:szCs w:val="24"/>
+              </w:rPr>
+            </w:pPr>
+          </w:p>
+        </w:tc>
+        <w:tc>
+          <w:tcPr>
+            <w:tcW w:w="425" w:type="dxa"/>
+          </w:tcPr>
+          <w:p>
+            <w:pPr>
+              <w:ind w:left="34"/>
+              <w:rPr>
+                <w:rFonts w:ascii="Times New Roman" w:hAnsi="Times New Roman" w:cs="Times New Roman"/>
+                <w:sz w:val="24"/>
+                <w:szCs w:val="24"/>
+              </w:rPr>
+            </w:pPr>
+            <w:r>
+              <w:rPr>
+                <w:rFonts w:ascii="Times New Roman" w:hAnsi="Times New Roman" w:cs="Times New Roman"/>
+                <w:sz w:val="24"/>
+                <w:szCs w:val="24"/>
+              </w:rPr>
+              <w:t>3</w:t>
+            </w:r>
+          </w:p>
+        </w:tc>
+        <w:tc>
+          <w:tcPr>
+            <w:tcW w:w="425" w:type="dxa"/>
+          </w:tcPr>
+          <w:p>
+            <w:pPr>
+              <w:ind w:left="34"/>
+              <w:rPr>
+                <w:rFonts w:ascii="Times New Roman" w:hAnsi="Times New Roman" w:cs="Times New Roman"/>
+                <w:sz w:val="24"/>
+                <w:szCs w:val="24"/>
+              </w:rPr>
+            </w:pPr>
+            <w:r>
+              <w:rPr>
+                <w:rFonts w:ascii="Times New Roman" w:hAnsi="Times New Roman" w:cs="Times New Roman"/>
+                <w:sz w:val="24"/>
+                <w:szCs w:val="24"/>
+              </w:rPr>
+              <w:t>4</w:t>
+            </w:r>
+          </w:p>
+        </w:tc>
+        <w:tc>
+          <w:tcPr>
+            <w:tcW w:w="426" w:type="dxa"/>
+          </w:tcPr>
+          <w:p>
+            <w:pPr>
+              <w:ind w:left="0"/>
+              <w:rPr>
+                <w:rFonts w:ascii="Times New Roman" w:hAnsi="Times New Roman" w:cs="Times New Roman"/>
+                <w:sz w:val="24"/>
+                <w:szCs w:val="24"/>
+              </w:rPr>
+            </w:pPr>
+            <w:r>
+              <w:rPr>
+                <w:rFonts w:ascii="Times New Roman" w:hAnsi="Times New Roman" w:cs="Times New Roman"/>
+                <w:sz w:val="24"/>
+                <w:szCs w:val="24"/>
+              </w:rPr>
+              <w:t>1</w:t>
+            </w:r>
+          </w:p>
+        </w:tc>
+        <w:tc>
+          <w:tcPr>
+            <w:tcW w:w="425" w:type="dxa"/>
+          </w:tcPr>
+          <w:p>
+            <w:pPr>
+              <w:ind w:left="33"/>
+              <w:rPr>
+                <w:rFonts w:ascii="Times New Roman" w:hAnsi="Times New Roman" w:cs="Times New Roman"/>
+                <w:sz w:val="24"/>
+                <w:szCs w:val="24"/>
+              </w:rPr>
+            </w:pPr>
+            <w:r>
+              <w:rPr>
+                <w:rFonts w:ascii="Times New Roman" w:hAnsi="Times New Roman" w:cs="Times New Roman"/>
+                <w:sz w:val="24"/>
+                <w:szCs w:val="24"/>
+              </w:rPr>
+              <w:t>2</w:t>
+            </w:r>
+          </w:p>
+        </w:tc>
+        <w:tc>
+          <w:tcPr>
+            <w:tcW w:w="425" w:type="dxa"/>
+          </w:tcPr>
+          <w:p>
+            <w:pPr>
+              <w:ind w:left="34"/>
+              <w:rPr>
+                <w:rFonts w:ascii="Times New Roman" w:hAnsi="Times New Roman" w:cs="Times New Roman"/>
+                <w:sz w:val="24"/>
+                <w:szCs w:val="24"/>
+              </w:rPr>
+            </w:pPr>
+            <w:r>
+              <w:rPr>
+                <w:rFonts w:ascii="Times New Roman" w:hAnsi="Times New Roman" w:cs="Times New Roman"/>
+                <w:sz w:val="24"/>
+                <w:szCs w:val="24"/>
+              </w:rPr>
+              <w:t>3</w:t>
+            </w:r>
+          </w:p>
+        </w:tc>
+        <w:tc>
+          <w:tcPr>
+            <w:tcW w:w="425" w:type="dxa"/>
+          </w:tcPr>
+          <w:p>
+            <w:pPr>
+              <w:ind w:left="34"/>
+              <w:rPr>
+                <w:rFonts w:ascii="Times New Roman" w:hAnsi="Times New Roman" w:cs="Times New Roman"/>
+                <w:sz w:val="24"/>
+                <w:szCs w:val="24"/>
+              </w:rPr>
+            </w:pPr>
+            <w:r>
+              <w:rPr>
+                <w:rFonts w:ascii="Times New Roman" w:hAnsi="Times New Roman" w:cs="Times New Roman"/>
+                <w:sz w:val="24"/>
+                <w:szCs w:val="24"/>
+              </w:rPr>
+              <w:t>4</w:t>
+            </w:r>
+          </w:p>
+        </w:tc>
+        <w:tc>
+          <w:tcPr>
+            <w:tcW w:w="426" w:type="dxa"/>
+          </w:tcPr>
+          <w:p>
+            <w:pPr>
+              <w:ind w:left="34"/>
+              <w:rPr>
+                <w:rFonts w:ascii="Times New Roman" w:hAnsi="Times New Roman" w:cs="Times New Roman"/>
+                <w:sz w:val="24"/>
+                <w:szCs w:val="24"/>
+              </w:rPr>
+            </w:pPr>
+            <w:r>
+              <w:rPr>
+                <w:rFonts w:ascii="Times New Roman" w:hAnsi="Times New Roman" w:cs="Times New Roman"/>
+                <w:sz w:val="24"/>
+                <w:szCs w:val="24"/>
+              </w:rPr>
+              <w:t>1</w:t>
+            </w:r>
+          </w:p>
+        </w:tc>
+        <w:tc>
+          <w:tcPr>
+            <w:tcW w:w="425" w:type="dxa"/>
+          </w:tcPr>
+          <w:p>
+            <w:pPr>
+              <w:ind w:left="33"/>
+              <w:rPr>
+                <w:rFonts w:ascii="Times New Roman" w:hAnsi="Times New Roman" w:cs="Times New Roman"/>
+                <w:sz w:val="24"/>
+                <w:szCs w:val="24"/>
+              </w:rPr>
+            </w:pPr>
+            <w:r>
+              <w:rPr>
+                <w:rFonts w:ascii="Times New Roman" w:hAnsi="Times New Roman" w:cs="Times New Roman"/>
+                <w:sz w:val="24"/>
+                <w:szCs w:val="24"/>
+              </w:rPr>
+              <w:t>2</w:t>
+            </w:r>
+          </w:p>
+        </w:tc>
+        <w:tc>
+          <w:tcPr>
+            <w:tcW w:w="425" w:type="dxa"/>
+          </w:tcPr>
+          <w:p>
+            <w:pPr>
+              <w:ind w:left="34"/>
+              <w:rPr>
+                <w:rFonts w:ascii="Times New Roman" w:hAnsi="Times New Roman" w:cs="Times New Roman"/>
+                <w:sz w:val="24"/>
+                <w:szCs w:val="24"/>
+              </w:rPr>
+            </w:pPr>
+            <w:r>
+              <w:rPr>
+                <w:rFonts w:ascii="Times New Roman" w:hAnsi="Times New Roman" w:cs="Times New Roman"/>
+                <w:sz w:val="24"/>
+                <w:szCs w:val="24"/>
+              </w:rPr>
+              <w:t>3</w:t>
+            </w:r>
+          </w:p>
+        </w:tc>
+        <w:tc>
+          <w:tcPr>
+            <w:tcW w:w="425" w:type="dxa"/>
+          </w:tcPr>
+          <w:p>
+            <w:pPr>
+              <w:ind w:left="34"/>
+              <w:rPr>
+                <w:rFonts w:ascii="Times New Roman" w:hAnsi="Times New Roman" w:cs="Times New Roman"/>
+                <w:sz w:val="24"/>
+                <w:szCs w:val="24"/>
+              </w:rPr>
+            </w:pPr>
+            <w:r>
+              <w:rPr>
+                <w:rFonts w:ascii="Times New Roman" w:hAnsi="Times New Roman" w:cs="Times New Roman"/>
+                <w:sz w:val="24"/>
+                <w:szCs w:val="24"/>
+              </w:rPr>
+              <w:t>4</w:t>
+            </w:r>
+          </w:p>
+        </w:tc>
+        <w:tc>
+          <w:tcPr>
+            <w:tcW w:w="709" w:type="dxa"/>
+          </w:tcPr>
+          <w:p>
+            <w:pPr>
+              <w:ind w:left="34"/>
+              <w:rPr>
+                <w:rFonts w:ascii="Times New Roman" w:hAnsi="Times New Roman" w:cs="Times New Roman"/>
+                <w:sz w:val="24"/>
+                <w:szCs w:val="24"/>
+              </w:rPr>
+            </w:pPr>
+            <w:r>
+              <w:rPr>
+                <w:rFonts w:ascii="Times New Roman" w:hAnsi="Times New Roman" w:cs="Times New Roman"/>
+                <w:sz w:val="24"/>
+                <w:szCs w:val="24"/>
+              </w:rPr>
+              <w:t>1</w:t>
+            </w:r>
+          </w:p>
+        </w:tc>
+        <w:tc>
+          <w:tcPr>
+            <w:tcW w:w="708" w:type="dxa"/>
+          </w:tcPr>
+          <w:p>
+            <w:pPr>
+              <w:ind w:left="33"/>
+              <w:rPr>
+                <w:rFonts w:ascii="Times New Roman" w:hAnsi="Times New Roman" w:cs="Times New Roman"/>
+                <w:sz w:val="24"/>
+                <w:szCs w:val="24"/>
+              </w:rPr>
+            </w:pPr>
+            <w:r>
+              <w:rPr>
+                <w:rFonts w:ascii="Times New Roman" w:hAnsi="Times New Roman" w:cs="Times New Roman"/>
+                <w:sz w:val="24"/>
+                <w:szCs w:val="24"/>
+              </w:rPr>
+              <w:t>2</w:t>
+            </w:r>
+          </w:p>
+        </w:tc>
+      </w:tr>
+      <w:tr>
+        <w:trPr>
+          <w:trHeight w:val="410"/>
+        </w:trPr>
+        <w:tc>
+          <w:tcPr>
+            <w:tcW w:w="675" w:type="dxa"/>
+            <w:vAlign w:val="center"/>
+          </w:tcPr>
+          <w:p>
+            <w:pPr>
+              <w:ind w:left="0"/>
+              <w:jc w:val="center"/>
+              <w:rPr>
+                <w:rFonts w:ascii="Times New Roman" w:hAnsi="Times New Roman" w:cs="Times New Roman"/>
+                <w:sz w:val="24"/>
+                <w:szCs w:val="24"/>
+              </w:rPr>
+            </w:pPr>
+            <w:r>
+              <w:rPr>
+                <w:rFonts w:ascii="Times New Roman" w:hAnsi="Times New Roman" w:cs="Times New Roman"/>
+                <w:sz w:val="24"/>
+                <w:szCs w:val="24"/>
+              </w:rPr>
+              <w:t>1</w:t>
+            </w:r>
+          </w:p>
+        </w:tc>
+        <w:tc>
+          <w:tcPr>
+            <w:tcW w:w="1985" w:type="dxa"/>
+          </w:tcPr>
+          <w:p>
+            <w:pPr>
+              <w:ind w:left="34"/>
+              <w:rPr>
+                <w:rFonts w:ascii="Times New Roman" w:hAnsi="Times New Roman" w:cs="Times New Roman"/>
+                <w:sz w:val="24"/>
+                <w:szCs w:val="24"/>
+              </w:rPr>
+            </w:pPr>
+            <w:r>
+              <w:rPr>
+                <w:rFonts w:ascii="Times New Roman" w:hAnsi="Times New Roman" w:cs="Times New Roman"/>
+                <w:sz w:val="24"/>
+                <w:szCs w:val="24"/>
+              </w:rPr>
+              <w:t>Identifikasi Masalah</w:t>
+            </w:r>
+          </w:p>
+        </w:tc>
+        <w:tc>
+          <w:tcPr>
+            <w:tcW w:w="425" w:type="dxa"/>
+            <w:shd w:val="clear" w:color="auto" w:fill="A6A6A6" w:themeFill="background1" w:themeFillShade="A6"/>
+          </w:tcPr>
+          <w:p>
+            <w:pPr>
+              <w:ind w:left="34"/>
+              <w:rPr>
+                <w:rFonts w:ascii="Times New Roman" w:hAnsi="Times New Roman" w:cs="Times New Roman"/>
+                <w:sz w:val="24"/>
+                <w:szCs w:val="24"/>
+              </w:rPr>
+            </w:pPr>
+          </w:p>
+        </w:tc>
+        <w:tc>
+          <w:tcPr>
+            <w:tcW w:w="425" w:type="dxa"/>
+            <w:shd w:val="clear" w:color="auto" w:fill="A6A6A6" w:themeFill="background1" w:themeFillShade="A6"/>
+          </w:tcPr>
+          <w:p>
+            <w:pPr>
+              <w:ind w:left="34"/>
+              <w:rPr>
+                <w:rFonts w:ascii="Times New Roman" w:hAnsi="Times New Roman" w:cs="Times New Roman"/>
+                <w:sz w:val="24"/>
+                <w:szCs w:val="24"/>
+              </w:rPr>
+            </w:pPr>
+          </w:p>
+        </w:tc>
+        <w:tc>
+          <w:tcPr>
+            <w:tcW w:w="426" w:type="dxa"/>
+            <w:shd w:val="clear" w:color="auto" w:fill="A6A6A6" w:themeFill="background1" w:themeFillShade="A6"/>
+          </w:tcPr>
+          <w:p>
+            <w:pPr>
+              <w:ind w:left="0"/>
+              <w:rPr>
+                <w:rFonts w:ascii="Times New Roman" w:hAnsi="Times New Roman" w:cs="Times New Roman"/>
+                <w:sz w:val="24"/>
+                <w:szCs w:val="24"/>
+              </w:rPr>
+            </w:pPr>
+          </w:p>
+        </w:tc>
+        <w:tc>
+          <w:tcPr>
+            <w:tcW w:w="425" w:type="dxa"/>
+          </w:tcPr>
+          <w:p>
+            <w:pPr>
+              <w:ind w:left="33"/>
+              <w:rPr>
+                <w:rFonts w:ascii="Times New Roman" w:hAnsi="Times New Roman" w:cs="Times New Roman"/>
+                <w:sz w:val="24"/>
+                <w:szCs w:val="24"/>
+              </w:rPr>
+            </w:pPr>
+          </w:p>
+        </w:tc>
+        <w:tc>
+          <w:tcPr>
+            <w:tcW w:w="425" w:type="dxa"/>
+          </w:tcPr>
+          <w:p>
+            <w:pPr>
+              <w:ind w:left="34"/>
+              <w:rPr>
+                <w:rFonts w:ascii="Times New Roman" w:hAnsi="Times New Roman" w:cs="Times New Roman"/>
+                <w:sz w:val="24"/>
+                <w:szCs w:val="24"/>
+              </w:rPr>
+            </w:pPr>
+          </w:p>
+        </w:tc>
+        <w:tc>
+          <w:tcPr>
+            <w:tcW w:w="425" w:type="dxa"/>
+          </w:tcPr>
+          <w:p>
+            <w:pPr>
+              <w:ind w:left="34"/>
+              <w:rPr>
+                <w:rFonts w:ascii="Times New Roman" w:hAnsi="Times New Roman" w:cs="Times New Roman"/>
+                <w:sz w:val="24"/>
+                <w:szCs w:val="24"/>
+              </w:rPr>
+            </w:pPr>
+          </w:p>
+        </w:tc>
+        <w:tc>
+          <w:tcPr>
+            <w:tcW w:w="426" w:type="dxa"/>
+          </w:tcPr>
+          <w:p>
+            <w:pPr>
+              <w:rPr>
+                <w:rFonts w:ascii="Times New Roman" w:hAnsi="Times New Roman" w:cs="Times New Roman"/>
+                <w:sz w:val="24"/>
+                <w:szCs w:val="24"/>
+              </w:rPr>
+            </w:pPr>
+          </w:p>
+        </w:tc>
+        <w:tc>
+          <w:tcPr>
+            <w:tcW w:w="425" w:type="dxa"/>
+          </w:tcPr>
+          <w:p>
+            <w:pPr>
+              <w:rPr>
+                <w:rFonts w:ascii="Times New Roman" w:hAnsi="Times New Roman" w:cs="Times New Roman"/>
+                <w:sz w:val="24"/>
+                <w:szCs w:val="24"/>
+              </w:rPr>
+            </w:pPr>
+          </w:p>
+        </w:tc>
+        <w:tc>
+          <w:tcPr>
+            <w:tcW w:w="425" w:type="dxa"/>
+          </w:tcPr>
+          <w:p>
+            <w:pPr>
+              <w:rPr>
+                <w:rFonts w:ascii="Times New Roman" w:hAnsi="Times New Roman" w:cs="Times New Roman"/>
+                <w:sz w:val="24"/>
+                <w:szCs w:val="24"/>
+              </w:rPr>
+            </w:pPr>
+          </w:p>
+        </w:tc>
+        <w:tc>
+          <w:tcPr>
+            <w:tcW w:w="425" w:type="dxa"/>
+          </w:tcPr>
+          <w:p>
+            <w:pPr>
+              <w:ind w:left="34"/>
+              <w:rPr>
+                <w:rFonts w:ascii="Times New Roman" w:hAnsi="Times New Roman" w:cs="Times New Roman"/>
+                <w:sz w:val="24"/>
+                <w:szCs w:val="24"/>
+              </w:rPr>
+            </w:pPr>
+          </w:p>
+        </w:tc>
+        <w:tc>
+          <w:tcPr>
+            <w:tcW w:w="709" w:type="dxa"/>
+          </w:tcPr>
+          <w:p>
+            <w:pPr>
+              <w:ind w:left="34"/>
+              <w:rPr>
+                <w:rFonts w:ascii="Times New Roman" w:hAnsi="Times New Roman" w:cs="Times New Roman"/>
+                <w:sz w:val="24"/>
+                <w:szCs w:val="24"/>
+              </w:rPr>
+            </w:pPr>
+          </w:p>
+        </w:tc>
+        <w:tc>
+          <w:tcPr>
+            <w:tcW w:w="708" w:type="dxa"/>
+          </w:tcPr>
+          <w:p>
+            <w:pPr>
+              <w:ind w:left="33"/>
+              <w:rPr>
+                <w:rFonts w:ascii="Times New Roman" w:hAnsi="Times New Roman" w:cs="Times New Roman"/>
+                <w:sz w:val="24"/>
+                <w:szCs w:val="24"/>
+              </w:rPr>
+            </w:pPr>
+          </w:p>
+        </w:tc>
+      </w:tr>
+      <w:tr>
+        <w:trPr>
+          <w:trHeight w:val="434"/>
+        </w:trPr>
+        <w:tc>
+          <w:tcPr>
+            <w:tcW w:w="675" w:type="dxa"/>
+            <w:vAlign w:val="center"/>
+          </w:tcPr>
+          <w:p>
+            <w:pPr>
+              <w:ind w:left="0"/>
+              <w:jc w:val="center"/>
+              <w:rPr>
+                <w:rFonts w:ascii="Times New Roman" w:hAnsi="Times New Roman" w:cs="Times New Roman"/>
+                <w:sz w:val="24"/>
+                <w:szCs w:val="24"/>
+              </w:rPr>
+            </w:pPr>
+            <w:r>
+              <w:rPr>
+                <w:rFonts w:ascii="Times New Roman" w:hAnsi="Times New Roman" w:cs="Times New Roman"/>
+                <w:sz w:val="24"/>
+                <w:szCs w:val="24"/>
+              </w:rPr>
+              <w:t>2</w:t>
+            </w:r>
+          </w:p>
+        </w:tc>
+        <w:tc>
+          <w:tcPr>
+            <w:tcW w:w="1985" w:type="dxa"/>
+          </w:tcPr>
+          <w:p>
+            <w:pPr>
+              <w:ind w:left="34"/>
+              <w:rPr>
+                <w:rFonts w:ascii="Times New Roman" w:hAnsi="Times New Roman" w:cs="Times New Roman"/>
+                <w:sz w:val="24"/>
+                <w:szCs w:val="24"/>
+              </w:rPr>
+            </w:pPr>
+            <w:r>
+              <w:rPr>
+                <w:rFonts w:ascii="Times New Roman" w:hAnsi="Times New Roman" w:cs="Times New Roman"/>
+                <w:sz w:val="24"/>
+                <w:szCs w:val="24"/>
+              </w:rPr>
+              <w:t>Analisis</w:t>
+            </w:r>
+          </w:p>
+          <w:p>
+            <w:pPr>
+              <w:ind w:left="34"/>
+              <w:rPr>
+                <w:rFonts w:ascii="Times New Roman" w:hAnsi="Times New Roman" w:cs="Times New Roman"/>
+                <w:sz w:val="24"/>
+                <w:szCs w:val="24"/>
+              </w:rPr>
+            </w:pPr>
+            <w:r>
+              <w:rPr>
+                <w:rFonts w:ascii="Times New Roman" w:hAnsi="Times New Roman" w:cs="Times New Roman"/>
+                <w:sz w:val="24"/>
+                <w:szCs w:val="24"/>
+              </w:rPr>
+              <w:t>Kebutuhan</w:t>
+            </w:r>
+          </w:p>
+        </w:tc>
+        <w:tc>
+          <w:tcPr>
+            <w:tcW w:w="425" w:type="dxa"/>
+          </w:tcPr>
+          <w:p>
+            <w:pPr>
+              <w:ind w:left="34"/>
+              <w:rPr>
+                <w:rFonts w:ascii="Times New Roman" w:hAnsi="Times New Roman" w:cs="Times New Roman"/>
+                <w:sz w:val="24"/>
+                <w:szCs w:val="24"/>
+              </w:rPr>
+            </w:pPr>
+          </w:p>
+        </w:tc>
+        <w:tc>
+          <w:tcPr>
+            <w:tcW w:w="425" w:type="dxa"/>
+          </w:tcPr>
+          <w:p>
+            <w:pPr>
+              <w:ind w:left="34"/>
+              <w:rPr>
+                <w:rFonts w:ascii="Times New Roman" w:hAnsi="Times New Roman" w:cs="Times New Roman"/>
+                <w:sz w:val="24"/>
+                <w:szCs w:val="24"/>
+              </w:rPr>
+            </w:pPr>
+          </w:p>
+        </w:tc>
+        <w:tc>
+          <w:tcPr>
+            <w:tcW w:w="426" w:type="dxa"/>
+            <w:shd w:val="clear" w:color="auto" w:fill="A6A6A6" w:themeFill="background1" w:themeFillShade="A6"/>
+          </w:tcPr>
+          <w:p>
+            <w:pPr>
+              <w:ind w:left="0"/>
+              <w:rPr>
+                <w:rFonts w:ascii="Times New Roman" w:hAnsi="Times New Roman" w:cs="Times New Roman"/>
+                <w:sz w:val="24"/>
+                <w:szCs w:val="24"/>
+              </w:rPr>
+            </w:pPr>
+          </w:p>
+        </w:tc>
+        <w:tc>
+          <w:tcPr>
+            <w:tcW w:w="425" w:type="dxa"/>
+            <w:shd w:val="clear" w:color="auto" w:fill="A6A6A6" w:themeFill="background1" w:themeFillShade="A6"/>
+          </w:tcPr>
+          <w:p>
+            <w:pPr>
+              <w:ind w:left="33"/>
+              <w:rPr>
+                <w:rFonts w:ascii="Times New Roman" w:hAnsi="Times New Roman" w:cs="Times New Roman"/>
+                <w:sz w:val="24"/>
+                <w:szCs w:val="24"/>
+              </w:rPr>
+            </w:pPr>
+          </w:p>
+        </w:tc>
+        <w:tc>
+          <w:tcPr>
+            <w:tcW w:w="425" w:type="dxa"/>
+            <w:shd w:val="clear" w:color="auto" w:fill="A6A6A6" w:themeFill="background1" w:themeFillShade="A6"/>
+          </w:tcPr>
+          <w:p>
+            <w:pPr>
+              <w:ind w:left="34"/>
+              <w:rPr>
+                <w:rFonts w:ascii="Times New Roman" w:hAnsi="Times New Roman" w:cs="Times New Roman"/>
+                <w:sz w:val="24"/>
+                <w:szCs w:val="24"/>
+              </w:rPr>
+            </w:pPr>
+          </w:p>
+        </w:tc>
+        <w:tc>
+          <w:tcPr>
+            <w:tcW w:w="425" w:type="dxa"/>
+          </w:tcPr>
+          <w:p>
+            <w:pPr>
+              <w:ind w:left="34"/>
+              <w:rPr>
+                <w:rFonts w:ascii="Times New Roman" w:hAnsi="Times New Roman" w:cs="Times New Roman"/>
+                <w:sz w:val="24"/>
+                <w:szCs w:val="24"/>
+              </w:rPr>
+            </w:pPr>
+          </w:p>
+        </w:tc>
+        <w:tc>
+          <w:tcPr>
+            <w:tcW w:w="426" w:type="dxa"/>
+          </w:tcPr>
+          <w:p>
+            <w:pPr>
+              <w:rPr>
+                <w:rFonts w:ascii="Times New Roman" w:hAnsi="Times New Roman" w:cs="Times New Roman"/>
+                <w:sz w:val="24"/>
+                <w:szCs w:val="24"/>
+              </w:rPr>
+            </w:pPr>
+          </w:p>
+        </w:tc>
+        <w:tc>
+          <w:tcPr>
+            <w:tcW w:w="425" w:type="dxa"/>
+          </w:tcPr>
+          <w:p>
+            <w:pPr>
+              <w:rPr>
+                <w:rFonts w:ascii="Times New Roman" w:hAnsi="Times New Roman" w:cs="Times New Roman"/>
+                <w:sz w:val="24"/>
+                <w:szCs w:val="24"/>
+              </w:rPr>
+            </w:pPr>
+          </w:p>
+        </w:tc>
+        <w:tc>
+          <w:tcPr>
+            <w:tcW w:w="425" w:type="dxa"/>
+          </w:tcPr>
+          <w:p>
+            <w:pPr>
+              <w:rPr>
+                <w:rFonts w:ascii="Times New Roman" w:hAnsi="Times New Roman" w:cs="Times New Roman"/>
+                <w:sz w:val="24"/>
+                <w:szCs w:val="24"/>
+              </w:rPr>
+            </w:pPr>
+          </w:p>
+        </w:tc>
+        <w:tc>
+          <w:tcPr>
+            <w:tcW w:w="425" w:type="dxa"/>
+          </w:tcPr>
+          <w:p>
+            <w:pPr>
+              <w:ind w:left="34"/>
+              <w:rPr>
+                <w:rFonts w:ascii="Times New Roman" w:hAnsi="Times New Roman" w:cs="Times New Roman"/>
+                <w:sz w:val="24"/>
+                <w:szCs w:val="24"/>
+              </w:rPr>
+            </w:pPr>
+          </w:p>
+        </w:tc>
+        <w:tc>
+          <w:tcPr>
+            <w:tcW w:w="709" w:type="dxa"/>
+          </w:tcPr>
+          <w:p>
+            <w:pPr>
+              <w:ind w:left="34"/>
+              <w:rPr>
+                <w:rFonts w:ascii="Times New Roman" w:hAnsi="Times New Roman" w:cs="Times New Roman"/>
+                <w:sz w:val="24"/>
+                <w:szCs w:val="24"/>
+              </w:rPr>
+            </w:pPr>
+          </w:p>
+        </w:tc>
+        <w:tc>
+          <w:tcPr>
+            <w:tcW w:w="708" w:type="dxa"/>
+          </w:tcPr>
+          <w:p>
+            <w:pPr>
+              <w:ind w:left="33"/>
+              <w:rPr>
+                <w:rFonts w:ascii="Times New Roman" w:hAnsi="Times New Roman" w:cs="Times New Roman"/>
+                <w:sz w:val="24"/>
+                <w:szCs w:val="24"/>
+              </w:rPr>
+            </w:pPr>
+          </w:p>
+        </w:tc>
+      </w:tr>
+      <w:tr>
+        <w:trPr>
+          <w:trHeight w:val="410"/>
+        </w:trPr>
+        <w:tc>
+          <w:tcPr>
+            <w:tcW w:w="675" w:type="dxa"/>
+            <w:vAlign w:val="center"/>
+          </w:tcPr>
+          <w:p>
+            <w:pPr>
+              <w:ind w:left="0"/>
+              <w:jc w:val="center"/>
+              <w:rPr>
+                <w:rFonts w:ascii="Times New Roman" w:hAnsi="Times New Roman" w:cs="Times New Roman"/>
+                <w:sz w:val="24"/>
+                <w:szCs w:val="24"/>
+              </w:rPr>
+            </w:pPr>
+            <w:r>
+              <w:rPr>
+                <w:rFonts w:ascii="Times New Roman" w:hAnsi="Times New Roman" w:cs="Times New Roman"/>
+                <w:sz w:val="24"/>
+                <w:szCs w:val="24"/>
+              </w:rPr>
+              <w:t>3</w:t>
+            </w:r>
+          </w:p>
+        </w:tc>
+        <w:tc>
+          <w:tcPr>
+            <w:tcW w:w="1985" w:type="dxa"/>
+          </w:tcPr>
+          <w:p>
+            <w:pPr>
+              <w:ind w:left="34"/>
+              <w:rPr>
+                <w:rFonts w:ascii="Times New Roman" w:hAnsi="Times New Roman" w:cs="Times New Roman"/>
+                <w:sz w:val="24"/>
+                <w:szCs w:val="24"/>
+              </w:rPr>
+            </w:pPr>
+            <w:r>
+              <w:rPr>
+                <w:rFonts w:ascii="Times New Roman" w:hAnsi="Times New Roman" w:cs="Times New Roman"/>
+                <w:sz w:val="24"/>
+                <w:szCs w:val="24"/>
+              </w:rPr>
+              <w:t>Pengumpulan Data</w:t>
+            </w:r>
+          </w:p>
+        </w:tc>
+        <w:tc>
+          <w:tcPr>
+            <w:tcW w:w="425" w:type="dxa"/>
+          </w:tcPr>
+          <w:p>
+            <w:pPr>
+              <w:ind w:left="34"/>
+              <w:rPr>
+                <w:rFonts w:ascii="Times New Roman" w:hAnsi="Times New Roman" w:cs="Times New Roman"/>
+                <w:sz w:val="24"/>
+                <w:szCs w:val="24"/>
+              </w:rPr>
+            </w:pPr>
+          </w:p>
+        </w:tc>
+        <w:tc>
+          <w:tcPr>
+            <w:tcW w:w="425" w:type="dxa"/>
+          </w:tcPr>
+          <w:p>
+            <w:pPr>
+              <w:ind w:left="34"/>
+              <w:rPr>
+                <w:rFonts w:ascii="Times New Roman" w:hAnsi="Times New Roman" w:cs="Times New Roman"/>
+                <w:sz w:val="24"/>
+                <w:szCs w:val="24"/>
+              </w:rPr>
+            </w:pPr>
+          </w:p>
+        </w:tc>
+        <w:tc>
+          <w:tcPr>
+            <w:tcW w:w="426" w:type="dxa"/>
+          </w:tcPr>
+          <w:p>
+            <w:pPr>
+              <w:ind w:left="0"/>
+              <w:rPr>
+                <w:rFonts w:ascii="Times New Roman" w:hAnsi="Times New Roman" w:cs="Times New Roman"/>
+                <w:sz w:val="24"/>
+                <w:szCs w:val="24"/>
+              </w:rPr>
+            </w:pPr>
+          </w:p>
+        </w:tc>
+        <w:tc>
+          <w:tcPr>
+            <w:tcW w:w="425" w:type="dxa"/>
+            <w:shd w:val="clear" w:color="auto" w:fill="A6A6A6" w:themeFill="background1" w:themeFillShade="A6"/>
+          </w:tcPr>
+          <w:p>
+            <w:pPr>
+              <w:ind w:left="33"/>
+              <w:rPr>
+                <w:rFonts w:ascii="Times New Roman" w:hAnsi="Times New Roman" w:cs="Times New Roman"/>
+                <w:sz w:val="24"/>
+                <w:szCs w:val="24"/>
+              </w:rPr>
+            </w:pPr>
+          </w:p>
+        </w:tc>
+        <w:tc>
+          <w:tcPr>
+            <w:tcW w:w="425" w:type="dxa"/>
+            <w:shd w:val="clear" w:color="auto" w:fill="A6A6A6" w:themeFill="background1" w:themeFillShade="A6"/>
+          </w:tcPr>
+          <w:p>
+            <w:pPr>
+              <w:ind w:left="34"/>
+              <w:rPr>
+                <w:rFonts w:ascii="Times New Roman" w:hAnsi="Times New Roman" w:cs="Times New Roman"/>
+                <w:sz w:val="24"/>
+                <w:szCs w:val="24"/>
+              </w:rPr>
+            </w:pPr>
+          </w:p>
+        </w:tc>
+        <w:tc>
+          <w:tcPr>
+            <w:tcW w:w="425" w:type="dxa"/>
+            <w:shd w:val="clear" w:color="auto" w:fill="A6A6A6" w:themeFill="background1" w:themeFillShade="A6"/>
+          </w:tcPr>
+          <w:p>
+            <w:pPr>
+              <w:ind w:left="34"/>
+              <w:rPr>
+                <w:rFonts w:ascii="Times New Roman" w:hAnsi="Times New Roman" w:cs="Times New Roman"/>
+                <w:sz w:val="24"/>
+                <w:szCs w:val="24"/>
+              </w:rPr>
+            </w:pPr>
+          </w:p>
+        </w:tc>
+        <w:tc>
+          <w:tcPr>
+            <w:tcW w:w="426" w:type="dxa"/>
+          </w:tcPr>
+          <w:p>
+            <w:pPr>
+              <w:rPr>
+                <w:rFonts w:ascii="Times New Roman" w:hAnsi="Times New Roman" w:cs="Times New Roman"/>
+                <w:sz w:val="24"/>
+                <w:szCs w:val="24"/>
+              </w:rPr>
+            </w:pPr>
+          </w:p>
+        </w:tc>
+        <w:tc>
+          <w:tcPr>
+            <w:tcW w:w="425" w:type="dxa"/>
+          </w:tcPr>
+          <w:p>
+            <w:pPr>
+              <w:rPr>
+                <w:rFonts w:ascii="Times New Roman" w:hAnsi="Times New Roman" w:cs="Times New Roman"/>
+                <w:sz w:val="24"/>
+                <w:szCs w:val="24"/>
+              </w:rPr>
+            </w:pPr>
+          </w:p>
+        </w:tc>
+        <w:tc>
+          <w:tcPr>
+            <w:tcW w:w="425" w:type="dxa"/>
+          </w:tcPr>
+          <w:p>
+            <w:pPr>
+              <w:rPr>
+                <w:rFonts w:ascii="Times New Roman" w:hAnsi="Times New Roman" w:cs="Times New Roman"/>
+                <w:sz w:val="24"/>
+                <w:szCs w:val="24"/>
+              </w:rPr>
+            </w:pPr>
+          </w:p>
+        </w:tc>
+        <w:tc>
+          <w:tcPr>
+            <w:tcW w:w="425" w:type="dxa"/>
+          </w:tcPr>
+          <w:p>
+            <w:pPr>
+              <w:ind w:left="34"/>
+              <w:rPr>
+                <w:rFonts w:ascii="Times New Roman" w:hAnsi="Times New Roman" w:cs="Times New Roman"/>
+                <w:sz w:val="24"/>
+                <w:szCs w:val="24"/>
+              </w:rPr>
+            </w:pPr>
+          </w:p>
+        </w:tc>
+        <w:tc>
+          <w:tcPr>
+            <w:tcW w:w="709" w:type="dxa"/>
+          </w:tcPr>
+          <w:p>
+            <w:pPr>
+              <w:ind w:left="34"/>
+              <w:rPr>
+                <w:rFonts w:ascii="Times New Roman" w:hAnsi="Times New Roman" w:cs="Times New Roman"/>
+                <w:sz w:val="24"/>
+                <w:szCs w:val="24"/>
+              </w:rPr>
+            </w:pPr>
+          </w:p>
+        </w:tc>
+        <w:tc>
+          <w:tcPr>
+            <w:tcW w:w="708" w:type="dxa"/>
+          </w:tcPr>
+          <w:p>
+            <w:pPr>
+              <w:ind w:left="33"/>
+              <w:rPr>
+                <w:rFonts w:ascii="Times New Roman" w:hAnsi="Times New Roman" w:cs="Times New Roman"/>
+                <w:sz w:val="24"/>
+                <w:szCs w:val="24"/>
+              </w:rPr>
+            </w:pPr>
+          </w:p>
+        </w:tc>
+      </w:tr>
+      <w:tr>
+        <w:trPr>
+          <w:trHeight w:val="434"/>
+        </w:trPr>
+        <w:tc>
+          <w:tcPr>
+            <w:tcW w:w="675" w:type="dxa"/>
+            <w:vAlign w:val="center"/>
+          </w:tcPr>
+          <w:p>
+            <w:pPr>
+              <w:ind w:left="0"/>
+              <w:jc w:val="center"/>
+              <w:rPr>
+                <w:rFonts w:ascii="Times New Roman" w:hAnsi="Times New Roman" w:cs="Times New Roman"/>
+                <w:sz w:val="24"/>
+                <w:szCs w:val="24"/>
+              </w:rPr>
+            </w:pPr>
+            <w:r>
+              <w:rPr>
+                <w:rFonts w:ascii="Times New Roman" w:hAnsi="Times New Roman" w:cs="Times New Roman"/>
+                <w:sz w:val="24"/>
+                <w:szCs w:val="24"/>
+              </w:rPr>
+              <w:t>4</w:t>
+            </w:r>
+          </w:p>
+        </w:tc>
+        <w:tc>
+          <w:tcPr>
+            <w:tcW w:w="1985" w:type="dxa"/>
+          </w:tcPr>
+          <w:p>
+            <w:pPr>
+              <w:ind w:left="34"/>
+              <w:rPr>
+                <w:rFonts w:ascii="Times New Roman" w:hAnsi="Times New Roman" w:cs="Times New Roman"/>
+                <w:sz w:val="24"/>
+                <w:szCs w:val="24"/>
+              </w:rPr>
+            </w:pPr>
+            <w:r>
+              <w:rPr>
+                <w:rFonts w:ascii="Times New Roman" w:hAnsi="Times New Roman" w:cs="Times New Roman"/>
+                <w:sz w:val="24"/>
+                <w:szCs w:val="24"/>
+              </w:rPr>
+              <w:t>Membuat Rancangan Sistem</w:t>
+            </w:r>
+          </w:p>
+        </w:tc>
+        <w:tc>
+          <w:tcPr>
+            <w:tcW w:w="425" w:type="dxa"/>
+          </w:tcPr>
+          <w:p>
+            <w:pPr>
+              <w:ind w:left="34"/>
+              <w:rPr>
+                <w:rFonts w:ascii="Times New Roman" w:hAnsi="Times New Roman" w:cs="Times New Roman"/>
+                <w:sz w:val="24"/>
+                <w:szCs w:val="24"/>
+              </w:rPr>
+            </w:pPr>
+          </w:p>
+        </w:tc>
+        <w:tc>
+          <w:tcPr>
+            <w:tcW w:w="425" w:type="dxa"/>
+          </w:tcPr>
+          <w:p>
+            <w:pPr>
+              <w:ind w:left="34"/>
+              <w:rPr>
+                <w:rFonts w:ascii="Times New Roman" w:hAnsi="Times New Roman" w:cs="Times New Roman"/>
+                <w:sz w:val="24"/>
+                <w:szCs w:val="24"/>
+              </w:rPr>
+            </w:pPr>
+          </w:p>
+        </w:tc>
+        <w:tc>
+          <w:tcPr>
+            <w:tcW w:w="426" w:type="dxa"/>
+          </w:tcPr>
+          <w:p>
+            <w:pPr>
+              <w:ind w:left="0"/>
+              <w:rPr>
+                <w:rFonts w:ascii="Times New Roman" w:hAnsi="Times New Roman" w:cs="Times New Roman"/>
+                <w:sz w:val="24"/>
+                <w:szCs w:val="24"/>
+              </w:rPr>
+            </w:pPr>
+          </w:p>
+        </w:tc>
+        <w:tc>
+          <w:tcPr>
+            <w:tcW w:w="425" w:type="dxa"/>
+          </w:tcPr>
+          <w:p>
+            <w:pPr>
+              <w:ind w:left="33"/>
+              <w:rPr>
+                <w:rFonts w:ascii="Times New Roman" w:hAnsi="Times New Roman" w:cs="Times New Roman"/>
+                <w:sz w:val="24"/>
+                <w:szCs w:val="24"/>
+              </w:rPr>
+            </w:pPr>
+          </w:p>
+        </w:tc>
+        <w:tc>
+          <w:tcPr>
+            <w:tcW w:w="425" w:type="dxa"/>
+            <w:shd w:val="clear" w:color="auto" w:fill="A6A6A6" w:themeFill="background1" w:themeFillShade="A6"/>
+          </w:tcPr>
+          <w:p>
+            <w:pPr>
+              <w:ind w:left="34"/>
+              <w:rPr>
+                <w:rFonts w:ascii="Times New Roman" w:hAnsi="Times New Roman" w:cs="Times New Roman"/>
+                <w:sz w:val="24"/>
+                <w:szCs w:val="24"/>
+              </w:rPr>
+            </w:pPr>
+          </w:p>
+        </w:tc>
+        <w:tc>
+          <w:tcPr>
+            <w:tcW w:w="425" w:type="dxa"/>
+            <w:shd w:val="clear" w:color="auto" w:fill="A6A6A6" w:themeFill="background1" w:themeFillShade="A6"/>
+          </w:tcPr>
+          <w:p>
+            <w:pPr>
+              <w:ind w:left="34"/>
+              <w:rPr>
+                <w:rFonts w:ascii="Times New Roman" w:hAnsi="Times New Roman" w:cs="Times New Roman"/>
+                <w:sz w:val="24"/>
+                <w:szCs w:val="24"/>
+              </w:rPr>
+            </w:pPr>
+          </w:p>
+        </w:tc>
+        <w:tc>
+          <w:tcPr>
+            <w:tcW w:w="426" w:type="dxa"/>
+            <w:shd w:val="clear" w:color="auto" w:fill="A6A6A6" w:themeFill="background1" w:themeFillShade="A6"/>
+          </w:tcPr>
+          <w:p>
+            <w:pPr>
+              <w:rPr>
+                <w:rFonts w:ascii="Times New Roman" w:hAnsi="Times New Roman" w:cs="Times New Roman"/>
+                <w:sz w:val="24"/>
+                <w:szCs w:val="24"/>
+              </w:rPr>
+            </w:pPr>
+          </w:p>
+        </w:tc>
+        <w:tc>
+          <w:tcPr>
+            <w:tcW w:w="425" w:type="dxa"/>
+            <w:shd w:val="clear" w:color="auto" w:fill="A6A6A6" w:themeFill="background1" w:themeFillShade="A6"/>
+          </w:tcPr>
+          <w:p>
+            <w:pPr>
+              <w:rPr>
+                <w:rFonts w:ascii="Times New Roman" w:hAnsi="Times New Roman" w:cs="Times New Roman"/>
+                <w:sz w:val="24"/>
+                <w:szCs w:val="24"/>
+              </w:rPr>
+            </w:pPr>
+          </w:p>
+        </w:tc>
+        <w:tc>
+          <w:tcPr>
+            <w:tcW w:w="425" w:type="dxa"/>
+          </w:tcPr>
+          <w:p>
+            <w:pPr>
+              <w:rPr>
+                <w:rFonts w:ascii="Times New Roman" w:hAnsi="Times New Roman" w:cs="Times New Roman"/>
+                <w:sz w:val="24"/>
+                <w:szCs w:val="24"/>
+              </w:rPr>
+            </w:pPr>
+          </w:p>
+        </w:tc>
+        <w:tc>
+          <w:tcPr>
+            <w:tcW w:w="425" w:type="dxa"/>
+          </w:tcPr>
+          <w:p>
+            <w:pPr>
+              <w:ind w:left="34"/>
+              <w:rPr>
+                <w:rFonts w:ascii="Times New Roman" w:hAnsi="Times New Roman" w:cs="Times New Roman"/>
+                <w:sz w:val="24"/>
+                <w:szCs w:val="24"/>
+              </w:rPr>
+            </w:pPr>
+          </w:p>
+        </w:tc>
+        <w:tc>
+          <w:tcPr>
+            <w:tcW w:w="709" w:type="dxa"/>
+          </w:tcPr>
+          <w:p>
+            <w:pPr>
+              <w:ind w:left="34"/>
+              <w:rPr>
+                <w:rFonts w:ascii="Times New Roman" w:hAnsi="Times New Roman" w:cs="Times New Roman"/>
+                <w:sz w:val="24"/>
+                <w:szCs w:val="24"/>
+              </w:rPr>
+            </w:pPr>
+          </w:p>
+        </w:tc>
+        <w:tc>
+          <w:tcPr>
+            <w:tcW w:w="708" w:type="dxa"/>
+          </w:tcPr>
+          <w:p>
+            <w:pPr>
+              <w:ind w:left="33"/>
+              <w:rPr>
+                <w:rFonts w:ascii="Times New Roman" w:hAnsi="Times New Roman" w:cs="Times New Roman"/>
+                <w:sz w:val="24"/>
+                <w:szCs w:val="24"/>
+              </w:rPr>
+            </w:pPr>
+          </w:p>
+        </w:tc>
+      </w:tr>
+      <w:tr>
+        <w:trPr>
+          <w:trHeight w:val="434"/>
+        </w:trPr>
+        <w:tc>
+          <w:tcPr>
+            <w:tcW w:w="675" w:type="dxa"/>
+            <w:vAlign w:val="center"/>
+          </w:tcPr>
+          <w:p>
+            <w:pPr>
+              <w:ind w:left="0"/>
+              <w:jc w:val="center"/>
+              <w:rPr>
+                <w:rFonts w:ascii="Times New Roman" w:hAnsi="Times New Roman" w:cs="Times New Roman"/>
+                <w:sz w:val="24"/>
+                <w:szCs w:val="24"/>
+              </w:rPr>
+            </w:pPr>
+            <w:r>
+              <w:rPr>
+                <w:rFonts w:ascii="Times New Roman" w:hAnsi="Times New Roman" w:cs="Times New Roman"/>
+                <w:sz w:val="24"/>
+                <w:szCs w:val="24"/>
+              </w:rPr>
+              <w:t>5</w:t>
+            </w:r>
+          </w:p>
+        </w:tc>
+        <w:tc>
+          <w:tcPr>
+            <w:tcW w:w="1985" w:type="dxa"/>
+          </w:tcPr>
+          <w:p>
+            <w:pPr>
+              <w:ind w:left="34"/>
+              <w:rPr>
+                <w:rFonts w:ascii="Times New Roman" w:hAnsi="Times New Roman" w:cs="Times New Roman"/>
+                <w:sz w:val="24"/>
+                <w:szCs w:val="24"/>
+              </w:rPr>
+            </w:pPr>
+            <w:r>
+              <w:rPr>
+                <w:rFonts w:ascii="Times New Roman" w:hAnsi="Times New Roman" w:cs="Times New Roman"/>
+                <w:sz w:val="24"/>
+                <w:szCs w:val="24"/>
+              </w:rPr>
+              <w:t>Rancang Bangun Program</w:t>
+            </w:r>
+          </w:p>
+        </w:tc>
+        <w:tc>
+          <w:tcPr>
+            <w:tcW w:w="425" w:type="dxa"/>
+          </w:tcPr>
+          <w:p>
+            <w:pPr>
+              <w:ind w:left="34"/>
+              <w:rPr>
+                <w:rFonts w:ascii="Times New Roman" w:hAnsi="Times New Roman" w:cs="Times New Roman"/>
+                <w:sz w:val="24"/>
+                <w:szCs w:val="24"/>
+              </w:rPr>
+            </w:pPr>
+          </w:p>
+        </w:tc>
+        <w:tc>
+          <w:tcPr>
+            <w:tcW w:w="425" w:type="dxa"/>
+          </w:tcPr>
+          <w:p>
+            <w:pPr>
+              <w:ind w:left="34"/>
+              <w:rPr>
+                <w:rFonts w:ascii="Times New Roman" w:hAnsi="Times New Roman" w:cs="Times New Roman"/>
+                <w:sz w:val="24"/>
+                <w:szCs w:val="24"/>
+              </w:rPr>
+            </w:pPr>
+          </w:p>
+        </w:tc>
+        <w:tc>
+          <w:tcPr>
+            <w:tcW w:w="426" w:type="dxa"/>
+          </w:tcPr>
+          <w:p>
+            <w:pPr>
+              <w:ind w:left="0"/>
+              <w:rPr>
+                <w:rFonts w:ascii="Times New Roman" w:hAnsi="Times New Roman" w:cs="Times New Roman"/>
+                <w:sz w:val="24"/>
+                <w:szCs w:val="24"/>
+              </w:rPr>
+            </w:pPr>
+          </w:p>
+        </w:tc>
+        <w:tc>
+          <w:tcPr>
+            <w:tcW w:w="425" w:type="dxa"/>
+          </w:tcPr>
+          <w:p>
+            <w:pPr>
+              <w:ind w:left="33"/>
+              <w:rPr>
+                <w:rFonts w:ascii="Times New Roman" w:hAnsi="Times New Roman" w:cs="Times New Roman"/>
+                <w:sz w:val="24"/>
+                <w:szCs w:val="24"/>
+              </w:rPr>
+            </w:pPr>
+          </w:p>
+        </w:tc>
+        <w:tc>
+          <w:tcPr>
+            <w:tcW w:w="425" w:type="dxa"/>
+            <w:shd w:val="clear" w:color="auto" w:fill="A6A6A6" w:themeFill="background1" w:themeFillShade="A6"/>
+          </w:tcPr>
+          <w:p>
+            <w:pPr>
+              <w:ind w:left="34"/>
+              <w:rPr>
+                <w:rFonts w:ascii="Times New Roman" w:hAnsi="Times New Roman" w:cs="Times New Roman"/>
+                <w:sz w:val="24"/>
+                <w:szCs w:val="24"/>
+              </w:rPr>
+            </w:pPr>
+          </w:p>
+        </w:tc>
+        <w:tc>
+          <w:tcPr>
+            <w:tcW w:w="425" w:type="dxa"/>
+            <w:shd w:val="clear" w:color="auto" w:fill="A6A6A6" w:themeFill="background1" w:themeFillShade="A6"/>
+          </w:tcPr>
+          <w:p>
+            <w:pPr>
+              <w:ind w:left="34"/>
+              <w:rPr>
+                <w:rFonts w:ascii="Times New Roman" w:hAnsi="Times New Roman" w:cs="Times New Roman"/>
+                <w:sz w:val="24"/>
+                <w:szCs w:val="24"/>
+              </w:rPr>
+            </w:pPr>
+          </w:p>
+        </w:tc>
+        <w:tc>
+          <w:tcPr>
+            <w:tcW w:w="426" w:type="dxa"/>
+            <w:shd w:val="clear" w:color="auto" w:fill="A6A6A6" w:themeFill="background1" w:themeFillShade="A6"/>
+          </w:tcPr>
+          <w:p>
+            <w:pPr>
+              <w:rPr>
+                <w:rFonts w:ascii="Times New Roman" w:hAnsi="Times New Roman" w:cs="Times New Roman"/>
+                <w:sz w:val="24"/>
+                <w:szCs w:val="24"/>
+              </w:rPr>
+            </w:pPr>
+          </w:p>
+        </w:tc>
+        <w:tc>
+          <w:tcPr>
+            <w:tcW w:w="425" w:type="dxa"/>
+            <w:shd w:val="clear" w:color="auto" w:fill="A6A6A6" w:themeFill="background1" w:themeFillShade="A6"/>
+          </w:tcPr>
+          <w:p>
+            <w:pPr>
+              <w:rPr>
+                <w:rFonts w:ascii="Times New Roman" w:hAnsi="Times New Roman" w:cs="Times New Roman"/>
+                <w:sz w:val="24"/>
+                <w:szCs w:val="24"/>
+              </w:rPr>
+            </w:pPr>
+          </w:p>
+        </w:tc>
+        <w:tc>
+          <w:tcPr>
+            <w:tcW w:w="425" w:type="dxa"/>
+            <w:shd w:val="clear" w:color="auto" w:fill="A6A6A6" w:themeFill="background1" w:themeFillShade="A6"/>
+          </w:tcPr>
+          <w:p>
+            <w:pPr>
+              <w:rPr>
+                <w:rFonts w:ascii="Times New Roman" w:hAnsi="Times New Roman" w:cs="Times New Roman"/>
+                <w:sz w:val="24"/>
+                <w:szCs w:val="24"/>
+              </w:rPr>
+            </w:pPr>
+          </w:p>
+        </w:tc>
+        <w:tc>
+          <w:tcPr>
+            <w:tcW w:w="425" w:type="dxa"/>
+          </w:tcPr>
+          <w:p>
+            <w:pPr>
+              <w:ind w:left="34"/>
+              <w:rPr>
+                <w:rFonts w:ascii="Times New Roman" w:hAnsi="Times New Roman" w:cs="Times New Roman"/>
+                <w:sz w:val="24"/>
+                <w:szCs w:val="24"/>
+              </w:rPr>
+            </w:pPr>
+          </w:p>
+        </w:tc>
+        <w:tc>
+          <w:tcPr>
+            <w:tcW w:w="709" w:type="dxa"/>
+          </w:tcPr>
+          <w:p>
+            <w:pPr>
+              <w:ind w:left="34"/>
+              <w:rPr>
+                <w:rFonts w:ascii="Times New Roman" w:hAnsi="Times New Roman" w:cs="Times New Roman"/>
+                <w:sz w:val="24"/>
+                <w:szCs w:val="24"/>
+              </w:rPr>
+            </w:pPr>
+          </w:p>
+        </w:tc>
+        <w:tc>
+          <w:tcPr>
+            <w:tcW w:w="708" w:type="dxa"/>
+          </w:tcPr>
+          <w:p>
+            <w:pPr>
+              <w:ind w:left="33"/>
+              <w:rPr>
+                <w:rFonts w:ascii="Times New Roman" w:hAnsi="Times New Roman" w:cs="Times New Roman"/>
+                <w:sz w:val="24"/>
+                <w:szCs w:val="24"/>
+              </w:rPr>
+            </w:pPr>
+          </w:p>
+        </w:tc>
+      </w:tr>
+      <w:tr>
+        <w:trPr>
+          <w:trHeight w:val="410"/>
+        </w:trPr>
+        <w:tc>
+          <w:tcPr>
+            <w:tcW w:w="675" w:type="dxa"/>
+            <w:vAlign w:val="center"/>
+          </w:tcPr>
+          <w:p>
+            <w:pPr>
+              <w:ind w:left="0"/>
+              <w:jc w:val="center"/>
+              <w:rPr>
+                <w:rFonts w:ascii="Times New Roman" w:hAnsi="Times New Roman" w:cs="Times New Roman"/>
+                <w:sz w:val="24"/>
+                <w:szCs w:val="24"/>
+              </w:rPr>
+            </w:pPr>
+            <w:r>
+              <w:rPr>
+                <w:rFonts w:ascii="Times New Roman" w:hAnsi="Times New Roman" w:cs="Times New Roman"/>
+                <w:sz w:val="24"/>
+                <w:szCs w:val="24"/>
+              </w:rPr>
+              <w:t>6</w:t>
+            </w:r>
+          </w:p>
+        </w:tc>
+        <w:tc>
+          <w:tcPr>
+            <w:tcW w:w="1985" w:type="dxa"/>
+          </w:tcPr>
+          <w:p>
+            <w:pPr>
+              <w:ind w:left="34"/>
+              <w:rPr>
+                <w:rFonts w:ascii="Times New Roman" w:hAnsi="Times New Roman" w:cs="Times New Roman"/>
+                <w:sz w:val="24"/>
+                <w:szCs w:val="24"/>
+              </w:rPr>
+            </w:pPr>
+            <w:r>
+              <w:rPr>
+                <w:rFonts w:ascii="Times New Roman" w:hAnsi="Times New Roman" w:cs="Times New Roman"/>
+                <w:sz w:val="24"/>
+                <w:szCs w:val="24"/>
+              </w:rPr>
+              <w:t>Uji Coba Program</w:t>
+            </w:r>
+          </w:p>
+        </w:tc>
+        <w:tc>
+          <w:tcPr>
+            <w:tcW w:w="425" w:type="dxa"/>
+          </w:tcPr>
+          <w:p>
+            <w:pPr>
+              <w:ind w:left="34"/>
+              <w:rPr>
+                <w:rFonts w:ascii="Times New Roman" w:hAnsi="Times New Roman" w:cs="Times New Roman"/>
+                <w:sz w:val="24"/>
+                <w:szCs w:val="24"/>
+              </w:rPr>
+            </w:pPr>
+          </w:p>
+        </w:tc>
+        <w:tc>
+          <w:tcPr>
+            <w:tcW w:w="425" w:type="dxa"/>
+          </w:tcPr>
+          <w:p>
+            <w:pPr>
+              <w:ind w:left="34"/>
+              <w:rPr>
+                <w:rFonts w:ascii="Times New Roman" w:hAnsi="Times New Roman" w:cs="Times New Roman"/>
+                <w:sz w:val="24"/>
+                <w:szCs w:val="24"/>
+              </w:rPr>
+            </w:pPr>
+          </w:p>
+        </w:tc>
+        <w:tc>
+          <w:tcPr>
+            <w:tcW w:w="426" w:type="dxa"/>
+          </w:tcPr>
+          <w:p>
+            <w:pPr>
+              <w:ind w:left="0"/>
+              <w:rPr>
+                <w:rFonts w:ascii="Times New Roman" w:hAnsi="Times New Roman" w:cs="Times New Roman"/>
+                <w:sz w:val="24"/>
+                <w:szCs w:val="24"/>
+              </w:rPr>
+            </w:pPr>
+          </w:p>
+        </w:tc>
+        <w:tc>
+          <w:tcPr>
+            <w:tcW w:w="425" w:type="dxa"/>
+          </w:tcPr>
+          <w:p>
+            <w:pPr>
+              <w:ind w:left="33"/>
+              <w:rPr>
+                <w:rFonts w:ascii="Times New Roman" w:hAnsi="Times New Roman" w:cs="Times New Roman"/>
+                <w:sz w:val="24"/>
+                <w:szCs w:val="24"/>
+              </w:rPr>
+            </w:pPr>
+          </w:p>
+        </w:tc>
+        <w:tc>
+          <w:tcPr>
+            <w:tcW w:w="425" w:type="dxa"/>
+          </w:tcPr>
+          <w:p>
+            <w:pPr>
+              <w:ind w:left="34"/>
+              <w:rPr>
+                <w:rFonts w:ascii="Times New Roman" w:hAnsi="Times New Roman" w:cs="Times New Roman"/>
+                <w:sz w:val="24"/>
+                <w:szCs w:val="24"/>
+              </w:rPr>
+            </w:pPr>
+          </w:p>
+        </w:tc>
+        <w:tc>
+          <w:tcPr>
+            <w:tcW w:w="425" w:type="dxa"/>
+          </w:tcPr>
+          <w:p>
+            <w:pPr>
+              <w:ind w:left="34"/>
+              <w:rPr>
+                <w:rFonts w:ascii="Times New Roman" w:hAnsi="Times New Roman" w:cs="Times New Roman"/>
+                <w:sz w:val="24"/>
+                <w:szCs w:val="24"/>
+              </w:rPr>
+            </w:pPr>
+          </w:p>
+        </w:tc>
+        <w:tc>
+          <w:tcPr>
+            <w:tcW w:w="426" w:type="dxa"/>
+          </w:tcPr>
+          <w:p>
+            <w:pPr>
+              <w:rPr>
+                <w:rFonts w:ascii="Times New Roman" w:hAnsi="Times New Roman" w:cs="Times New Roman"/>
+                <w:sz w:val="24"/>
+                <w:szCs w:val="24"/>
+              </w:rPr>
+            </w:pPr>
+          </w:p>
+        </w:tc>
+        <w:tc>
+          <w:tcPr>
+            <w:tcW w:w="425" w:type="dxa"/>
+          </w:tcPr>
+          <w:p>
+            <w:pPr>
+              <w:rPr>
+                <w:rFonts w:ascii="Times New Roman" w:hAnsi="Times New Roman" w:cs="Times New Roman"/>
+                <w:sz w:val="24"/>
+                <w:szCs w:val="24"/>
+              </w:rPr>
+            </w:pPr>
+          </w:p>
+        </w:tc>
+        <w:tc>
+          <w:tcPr>
+            <w:tcW w:w="425" w:type="dxa"/>
+            <w:shd w:val="clear" w:color="auto" w:fill="A6A6A6" w:themeFill="background1" w:themeFillShade="A6"/>
+          </w:tcPr>
+          <w:p>
+            <w:pPr>
+              <w:rPr>
+                <w:rFonts w:ascii="Times New Roman" w:hAnsi="Times New Roman" w:cs="Times New Roman"/>
+                <w:sz w:val="24"/>
+                <w:szCs w:val="24"/>
+              </w:rPr>
+            </w:pPr>
+          </w:p>
+        </w:tc>
+        <w:tc>
+          <w:tcPr>
+            <w:tcW w:w="425" w:type="dxa"/>
+            <w:shd w:val="clear" w:color="auto" w:fill="A6A6A6" w:themeFill="background1" w:themeFillShade="A6"/>
+          </w:tcPr>
+          <w:p>
+            <w:pPr>
+              <w:ind w:left="34"/>
+              <w:rPr>
+                <w:rFonts w:ascii="Times New Roman" w:hAnsi="Times New Roman" w:cs="Times New Roman"/>
+                <w:sz w:val="24"/>
+                <w:szCs w:val="24"/>
+              </w:rPr>
+            </w:pPr>
+          </w:p>
+        </w:tc>
+        <w:tc>
+          <w:tcPr>
+            <w:tcW w:w="709" w:type="dxa"/>
+          </w:tcPr>
+          <w:p>
+            <w:pPr>
+              <w:ind w:left="34"/>
+              <w:rPr>
+                <w:rFonts w:ascii="Times New Roman" w:hAnsi="Times New Roman" w:cs="Times New Roman"/>
+                <w:sz w:val="24"/>
+                <w:szCs w:val="24"/>
+              </w:rPr>
+            </w:pPr>
+          </w:p>
+        </w:tc>
+        <w:tc>
+          <w:tcPr>
+            <w:tcW w:w="708" w:type="dxa"/>
+          </w:tcPr>
+          <w:p>
+            <w:pPr>
+              <w:ind w:left="33"/>
+              <w:rPr>
+                <w:rFonts w:ascii="Times New Roman" w:hAnsi="Times New Roman" w:cs="Times New Roman"/>
+                <w:sz w:val="24"/>
+                <w:szCs w:val="24"/>
+              </w:rPr>
+            </w:pPr>
+          </w:p>
+        </w:tc>
+      </w:tr>
+      <w:tr>
+        <w:trPr>
+          <w:trHeight w:val="434"/>
+        </w:trPr>
+        <w:tc>
+          <w:tcPr>
+            <w:tcW w:w="675" w:type="dxa"/>
+            <w:vAlign w:val="center"/>
+          </w:tcPr>
+          <w:p>
+            <w:pPr>
+              <w:ind w:left="0"/>
+              <w:jc w:val="center"/>
+              <w:rPr>
+                <w:rFonts w:ascii="Times New Roman" w:hAnsi="Times New Roman" w:cs="Times New Roman"/>
+                <w:sz w:val="24"/>
+                <w:szCs w:val="24"/>
+              </w:rPr>
+            </w:pPr>
+            <w:r>
+              <w:rPr>
+                <w:rFonts w:ascii="Times New Roman" w:hAnsi="Times New Roman" w:cs="Times New Roman"/>
+                <w:sz w:val="24"/>
+                <w:szCs w:val="24"/>
+              </w:rPr>
+              <w:t>7</w:t>
+            </w:r>
+          </w:p>
+        </w:tc>
+        <w:tc>
+          <w:tcPr>
+            <w:tcW w:w="1985" w:type="dxa"/>
+          </w:tcPr>
+          <w:p>
+            <w:pPr>
+              <w:ind w:left="34"/>
+              <w:rPr>
+                <w:rFonts w:ascii="Times New Roman" w:hAnsi="Times New Roman" w:cs="Times New Roman"/>
+                <w:sz w:val="24"/>
+                <w:szCs w:val="24"/>
+              </w:rPr>
+            </w:pPr>
+            <w:r>
+              <w:rPr>
+                <w:rFonts w:ascii="Times New Roman" w:hAnsi="Times New Roman" w:cs="Times New Roman"/>
+                <w:sz w:val="24"/>
+                <w:szCs w:val="24"/>
+              </w:rPr>
+              <w:t>Implementasi Program</w:t>
+            </w:r>
+          </w:p>
+        </w:tc>
+        <w:tc>
+          <w:tcPr>
+            <w:tcW w:w="425" w:type="dxa"/>
+          </w:tcPr>
+          <w:p>
+            <w:pPr>
+              <w:ind w:left="34"/>
+              <w:rPr>
+                <w:rFonts w:ascii="Times New Roman" w:hAnsi="Times New Roman" w:cs="Times New Roman"/>
+                <w:sz w:val="24"/>
+                <w:szCs w:val="24"/>
+              </w:rPr>
+            </w:pPr>
+          </w:p>
+        </w:tc>
+        <w:tc>
+          <w:tcPr>
+            <w:tcW w:w="425" w:type="dxa"/>
+          </w:tcPr>
+          <w:p>
+            <w:pPr>
+              <w:ind w:left="34"/>
+              <w:rPr>
+                <w:rFonts w:ascii="Times New Roman" w:hAnsi="Times New Roman" w:cs="Times New Roman"/>
+                <w:sz w:val="24"/>
+                <w:szCs w:val="24"/>
+              </w:rPr>
+            </w:pPr>
+          </w:p>
+        </w:tc>
+        <w:tc>
+          <w:tcPr>
+            <w:tcW w:w="426" w:type="dxa"/>
+          </w:tcPr>
+          <w:p>
+            <w:pPr>
+              <w:ind w:left="0"/>
+              <w:rPr>
+                <w:rFonts w:ascii="Times New Roman" w:hAnsi="Times New Roman" w:cs="Times New Roman"/>
+                <w:sz w:val="24"/>
+                <w:szCs w:val="24"/>
+              </w:rPr>
+            </w:pPr>
+          </w:p>
+        </w:tc>
+        <w:tc>
+          <w:tcPr>
+            <w:tcW w:w="425" w:type="dxa"/>
+          </w:tcPr>
+          <w:p>
+            <w:pPr>
+              <w:ind w:left="33"/>
+              <w:rPr>
+                <w:rFonts w:ascii="Times New Roman" w:hAnsi="Times New Roman" w:cs="Times New Roman"/>
+                <w:sz w:val="24"/>
+                <w:szCs w:val="24"/>
+              </w:rPr>
+            </w:pPr>
+          </w:p>
+        </w:tc>
+        <w:tc>
+          <w:tcPr>
+            <w:tcW w:w="425" w:type="dxa"/>
+          </w:tcPr>
+          <w:p>
+            <w:pPr>
+              <w:ind w:left="34"/>
+              <w:rPr>
+                <w:rFonts w:ascii="Times New Roman" w:hAnsi="Times New Roman" w:cs="Times New Roman"/>
+                <w:sz w:val="24"/>
+                <w:szCs w:val="24"/>
+              </w:rPr>
+            </w:pPr>
+          </w:p>
+        </w:tc>
+        <w:tc>
+          <w:tcPr>
+            <w:tcW w:w="425" w:type="dxa"/>
+          </w:tcPr>
+          <w:p>
+            <w:pPr>
+              <w:ind w:left="34"/>
+              <w:rPr>
+                <w:rFonts w:ascii="Times New Roman" w:hAnsi="Times New Roman" w:cs="Times New Roman"/>
+                <w:sz w:val="24"/>
+                <w:szCs w:val="24"/>
+              </w:rPr>
+            </w:pPr>
+          </w:p>
+        </w:tc>
+        <w:tc>
+          <w:tcPr>
+            <w:tcW w:w="426" w:type="dxa"/>
+          </w:tcPr>
+          <w:p>
+            <w:pPr>
+              <w:rPr>
+                <w:rFonts w:ascii="Times New Roman" w:hAnsi="Times New Roman" w:cs="Times New Roman"/>
+                <w:sz w:val="24"/>
+                <w:szCs w:val="24"/>
+              </w:rPr>
+            </w:pPr>
+          </w:p>
+        </w:tc>
+        <w:tc>
+          <w:tcPr>
+            <w:tcW w:w="425" w:type="dxa"/>
+          </w:tcPr>
+          <w:p>
+            <w:pPr>
+              <w:rPr>
+                <w:rFonts w:ascii="Times New Roman" w:hAnsi="Times New Roman" w:cs="Times New Roman"/>
+                <w:sz w:val="24"/>
+                <w:szCs w:val="24"/>
+              </w:rPr>
+            </w:pPr>
+          </w:p>
+        </w:tc>
+        <w:tc>
+          <w:tcPr>
+            <w:tcW w:w="425" w:type="dxa"/>
+          </w:tcPr>
+          <w:p>
+            <w:pPr>
+              <w:rPr>
+                <w:rFonts w:ascii="Times New Roman" w:hAnsi="Times New Roman" w:cs="Times New Roman"/>
+                <w:sz w:val="24"/>
+                <w:szCs w:val="24"/>
+              </w:rPr>
+            </w:pPr>
+          </w:p>
+        </w:tc>
+        <w:tc>
+          <w:tcPr>
+            <w:tcW w:w="425" w:type="dxa"/>
+            <w:shd w:val="clear" w:color="auto" w:fill="A6A6A6" w:themeFill="background1" w:themeFillShade="A6"/>
+          </w:tcPr>
+          <w:p>
+            <w:pPr>
+              <w:ind w:left="34"/>
+              <w:rPr>
+                <w:rFonts w:ascii="Times New Roman" w:hAnsi="Times New Roman" w:cs="Times New Roman"/>
+                <w:sz w:val="24"/>
+                <w:szCs w:val="24"/>
+              </w:rPr>
+            </w:pPr>
+          </w:p>
+        </w:tc>
+        <w:tc>
+          <w:tcPr>
+            <w:tcW w:w="709" w:type="dxa"/>
+            <w:shd w:val="clear" w:color="auto" w:fill="A6A6A6" w:themeFill="background1" w:themeFillShade="A6"/>
+          </w:tcPr>
+          <w:p>
+            <w:pPr>
+              <w:ind w:left="34"/>
+              <w:rPr>
+                <w:rFonts w:ascii="Times New Roman" w:hAnsi="Times New Roman" w:cs="Times New Roman"/>
+                <w:sz w:val="24"/>
+                <w:szCs w:val="24"/>
+              </w:rPr>
+            </w:pPr>
+          </w:p>
+        </w:tc>
+        <w:tc>
+          <w:tcPr>
+            <w:tcW w:w="708" w:type="dxa"/>
+            <w:shd w:val="clear" w:color="auto" w:fill="A6A6A6" w:themeFill="background1" w:themeFillShade="A6"/>
+          </w:tcPr>
+          <w:p>
+            <w:pPr>
+              <w:ind w:left="33"/>
+              <w:rPr>
+                <w:rFonts w:ascii="Times New Roman" w:hAnsi="Times New Roman" w:cs="Times New Roman"/>
+                <w:sz w:val="24"/>
+                <w:szCs w:val="24"/>
+              </w:rPr>
+            </w:pPr>
+          </w:p>
+        </w:tc>
+      </w:tr>
+      <w:tr>
+        <w:trPr>
+          <w:trHeight w:val="434"/>
+        </w:trPr>
+        <w:tc>
+          <w:tcPr>
+            <w:tcW w:w="675" w:type="dxa"/>
+            <w:vAlign w:val="center"/>
+          </w:tcPr>
+          <w:p>
+            <w:pPr>
+              <w:ind w:left="0"/>
+              <w:jc w:val="center"/>
+              <w:rPr>
+                <w:rFonts w:ascii="Times New Roman" w:hAnsi="Times New Roman" w:cs="Times New Roman"/>
+                <w:sz w:val="24"/>
+                <w:szCs w:val="24"/>
+              </w:rPr>
+            </w:pPr>
+            <w:r>
+              <w:rPr>
+                <w:rFonts w:ascii="Times New Roman" w:hAnsi="Times New Roman" w:cs="Times New Roman"/>
+                <w:sz w:val="24"/>
+                <w:szCs w:val="24"/>
+              </w:rPr>
+              <w:t>8</w:t>
+            </w:r>
+          </w:p>
+        </w:tc>
+        <w:tc>
+          <w:tcPr>
+            <w:tcW w:w="1985" w:type="dxa"/>
+          </w:tcPr>
+          <w:p>
+            <w:pPr>
+              <w:ind w:left="34" w:right="34"/>
+              <w:rPr>
+                <w:rFonts w:ascii="Times New Roman" w:hAnsi="Times New Roman" w:cs="Times New Roman"/>
+                <w:sz w:val="24"/>
+                <w:szCs w:val="24"/>
+              </w:rPr>
+            </w:pPr>
+            <w:r>
+              <w:rPr>
+                <w:rFonts w:ascii="Times New Roman" w:hAnsi="Times New Roman" w:cs="Times New Roman"/>
+                <w:sz w:val="24"/>
+                <w:szCs w:val="24"/>
+              </w:rPr>
+              <w:t>Pembimbingan Penulisan Naskah Skripsi</w:t>
+            </w:r>
+          </w:p>
+        </w:tc>
+        <w:tc>
+          <w:tcPr>
+            <w:tcW w:w="425" w:type="dxa"/>
+            <w:shd w:val="clear" w:color="auto" w:fill="A6A6A6" w:themeFill="background1" w:themeFillShade="A6"/>
+          </w:tcPr>
+          <w:p>
+            <w:pPr>
+              <w:ind w:left="34"/>
+              <w:rPr>
+                <w:rFonts w:ascii="Times New Roman" w:hAnsi="Times New Roman" w:cs="Times New Roman"/>
+                <w:sz w:val="24"/>
+                <w:szCs w:val="24"/>
+              </w:rPr>
+            </w:pPr>
+          </w:p>
+        </w:tc>
+        <w:tc>
+          <w:tcPr>
+            <w:tcW w:w="425" w:type="dxa"/>
+            <w:shd w:val="clear" w:color="auto" w:fill="A6A6A6" w:themeFill="background1" w:themeFillShade="A6"/>
+          </w:tcPr>
+          <w:p>
+            <w:pPr>
+              <w:ind w:left="34"/>
+              <w:rPr>
+                <w:rFonts w:ascii="Times New Roman" w:hAnsi="Times New Roman" w:cs="Times New Roman"/>
+                <w:sz w:val="24"/>
+                <w:szCs w:val="24"/>
+              </w:rPr>
+            </w:pPr>
+          </w:p>
+        </w:tc>
+        <w:tc>
+          <w:tcPr>
+            <w:tcW w:w="426" w:type="dxa"/>
+            <w:shd w:val="clear" w:color="auto" w:fill="A6A6A6" w:themeFill="background1" w:themeFillShade="A6"/>
+          </w:tcPr>
+          <w:p>
+            <w:pPr>
+              <w:ind w:left="0"/>
+              <w:rPr>
+                <w:rFonts w:ascii="Times New Roman" w:hAnsi="Times New Roman" w:cs="Times New Roman"/>
+                <w:sz w:val="24"/>
+                <w:szCs w:val="24"/>
+              </w:rPr>
+            </w:pPr>
+          </w:p>
+        </w:tc>
+        <w:tc>
+          <w:tcPr>
+            <w:tcW w:w="425" w:type="dxa"/>
+            <w:shd w:val="clear" w:color="auto" w:fill="A6A6A6" w:themeFill="background1" w:themeFillShade="A6"/>
+          </w:tcPr>
+          <w:p>
+            <w:pPr>
+              <w:ind w:left="33"/>
+              <w:rPr>
+                <w:rFonts w:ascii="Times New Roman" w:hAnsi="Times New Roman" w:cs="Times New Roman"/>
+                <w:sz w:val="24"/>
+                <w:szCs w:val="24"/>
+              </w:rPr>
+            </w:pPr>
+          </w:p>
+        </w:tc>
+        <w:tc>
+          <w:tcPr>
+            <w:tcW w:w="425" w:type="dxa"/>
+            <w:shd w:val="clear" w:color="auto" w:fill="A6A6A6" w:themeFill="background1" w:themeFillShade="A6"/>
+          </w:tcPr>
+          <w:p>
+            <w:pPr>
+              <w:ind w:left="34"/>
+              <w:rPr>
+                <w:rFonts w:ascii="Times New Roman" w:hAnsi="Times New Roman" w:cs="Times New Roman"/>
+                <w:sz w:val="24"/>
+                <w:szCs w:val="24"/>
+              </w:rPr>
+            </w:pPr>
+          </w:p>
+        </w:tc>
+        <w:tc>
+          <w:tcPr>
+            <w:tcW w:w="425" w:type="dxa"/>
+            <w:shd w:val="clear" w:color="auto" w:fill="A6A6A6" w:themeFill="background1" w:themeFillShade="A6"/>
+          </w:tcPr>
+          <w:p>
+            <w:pPr>
+              <w:ind w:left="34"/>
+              <w:rPr>
+                <w:rFonts w:ascii="Times New Roman" w:hAnsi="Times New Roman" w:cs="Times New Roman"/>
+                <w:sz w:val="24"/>
+                <w:szCs w:val="24"/>
+              </w:rPr>
+            </w:pPr>
+          </w:p>
+        </w:tc>
+        <w:tc>
+          <w:tcPr>
+            <w:tcW w:w="426" w:type="dxa"/>
+            <w:shd w:val="clear" w:color="auto" w:fill="A6A6A6" w:themeFill="background1" w:themeFillShade="A6"/>
+          </w:tcPr>
+          <w:p>
+            <w:pPr>
+              <w:rPr>
+                <w:rFonts w:ascii="Times New Roman" w:hAnsi="Times New Roman" w:cs="Times New Roman"/>
+                <w:sz w:val="24"/>
+                <w:szCs w:val="24"/>
+              </w:rPr>
+            </w:pPr>
+          </w:p>
+        </w:tc>
+        <w:tc>
+          <w:tcPr>
+            <w:tcW w:w="425" w:type="dxa"/>
+            <w:shd w:val="clear" w:color="auto" w:fill="A6A6A6" w:themeFill="background1" w:themeFillShade="A6"/>
+          </w:tcPr>
+          <w:p>
+            <w:pPr>
+              <w:rPr>
+                <w:rFonts w:ascii="Times New Roman" w:hAnsi="Times New Roman" w:cs="Times New Roman"/>
+                <w:sz w:val="24"/>
+                <w:szCs w:val="24"/>
+              </w:rPr>
+            </w:pPr>
+          </w:p>
+        </w:tc>
+        <w:tc>
+          <w:tcPr>
+            <w:tcW w:w="425" w:type="dxa"/>
+            <w:shd w:val="clear" w:color="auto" w:fill="A6A6A6" w:themeFill="background1" w:themeFillShade="A6"/>
+          </w:tcPr>
+          <w:p>
+            <w:pPr>
+              <w:rPr>
+                <w:rFonts w:ascii="Times New Roman" w:hAnsi="Times New Roman" w:cs="Times New Roman"/>
+                <w:sz w:val="24"/>
+                <w:szCs w:val="24"/>
+              </w:rPr>
+            </w:pPr>
+          </w:p>
+        </w:tc>
+        <w:tc>
+          <w:tcPr>
+            <w:tcW w:w="425" w:type="dxa"/>
+            <w:shd w:val="clear" w:color="auto" w:fill="A6A6A6" w:themeFill="background1" w:themeFillShade="A6"/>
+          </w:tcPr>
+          <w:p>
+            <w:pPr>
+              <w:ind w:left="34"/>
+              <w:rPr>
+                <w:rFonts w:ascii="Times New Roman" w:hAnsi="Times New Roman" w:cs="Times New Roman"/>
+                <w:sz w:val="24"/>
+                <w:szCs w:val="24"/>
+              </w:rPr>
+            </w:pPr>
+          </w:p>
+        </w:tc>
+        <w:tc>
+          <w:tcPr>
+            <w:tcW w:w="709" w:type="dxa"/>
+            <w:shd w:val="clear" w:color="auto" w:fill="A6A6A6" w:themeFill="background1" w:themeFillShade="A6"/>
+          </w:tcPr>
+          <w:p>
+            <w:pPr>
+              <w:ind w:left="34"/>
+              <w:rPr>
+                <w:rFonts w:ascii="Times New Roman" w:hAnsi="Times New Roman" w:cs="Times New Roman"/>
+                <w:sz w:val="24"/>
+                <w:szCs w:val="24"/>
+              </w:rPr>
+            </w:pPr>
+          </w:p>
+        </w:tc>
+        <w:tc>
+          <w:tcPr>
+            <w:tcW w:w="708" w:type="dxa"/>
+            <w:shd w:val="clear" w:color="auto" w:fill="A6A6A6" w:themeFill="background1" w:themeFillShade="A6"/>
+          </w:tcPr>
+          <w:p>
+            <w:pPr>
+              <w:ind w:left="33"/>
+              <w:rPr>
+                <w:rFonts w:ascii="Times New Roman" w:hAnsi="Times New Roman" w:cs="Times New Roman"/>
+                <w:sz w:val="24"/>
+                <w:szCs w:val="24"/>
+              </w:rPr>
+            </w:pPr>
+          </w:p>
+        </w:tc>
+      </w:tr>
+      <w:tr>
+        <w:trPr>
+          <w:trHeight w:val="434"/>
+        </w:trPr>
+        <w:tc>
+          <w:tcPr>
+            <w:tcW w:w="675" w:type="dxa"/>
+            <w:vAlign w:val="center"/>
+          </w:tcPr>
+          <w:p>
+            <w:pPr>
+              <w:ind w:left="0"/>
+              <w:jc w:val="center"/>
+              <w:rPr>
+                <w:rFonts w:ascii="Times New Roman" w:hAnsi="Times New Roman" w:cs="Times New Roman"/>
+                <w:sz w:val="24"/>
+                <w:szCs w:val="24"/>
+              </w:rPr>
+            </w:pPr>
+            <w:r>
+              <w:rPr>
+                <w:rFonts w:ascii="Times New Roman" w:hAnsi="Times New Roman" w:cs="Times New Roman"/>
+                <w:sz w:val="24"/>
+                <w:szCs w:val="24"/>
+              </w:rPr>
+              <w:t>9</w:t>
+            </w:r>
+          </w:p>
+        </w:tc>
+        <w:tc>
+          <w:tcPr>
+            <w:tcW w:w="1985" w:type="dxa"/>
+          </w:tcPr>
+          <w:p>
+            <w:pPr>
+              <w:ind w:left="34"/>
+              <w:rPr>
+                <w:rFonts w:ascii="Times New Roman" w:hAnsi="Times New Roman" w:cs="Times New Roman"/>
+                <w:sz w:val="24"/>
+                <w:szCs w:val="24"/>
+              </w:rPr>
+            </w:pPr>
+            <w:r>
+              <w:rPr>
+                <w:rFonts w:ascii="Times New Roman" w:hAnsi="Times New Roman" w:cs="Times New Roman"/>
+                <w:sz w:val="24"/>
+                <w:szCs w:val="24"/>
+              </w:rPr>
+              <w:t>Penulisan Akhir Laporan</w:t>
+            </w:r>
+          </w:p>
+        </w:tc>
+        <w:tc>
+          <w:tcPr>
+            <w:tcW w:w="425" w:type="dxa"/>
+          </w:tcPr>
+          <w:p>
+            <w:pPr>
+              <w:ind w:left="34"/>
+              <w:rPr>
+                <w:rFonts w:ascii="Times New Roman" w:hAnsi="Times New Roman" w:cs="Times New Roman"/>
+                <w:sz w:val="24"/>
+                <w:szCs w:val="24"/>
+              </w:rPr>
+            </w:pPr>
+          </w:p>
+        </w:tc>
+        <w:tc>
+          <w:tcPr>
+            <w:tcW w:w="425" w:type="dxa"/>
+          </w:tcPr>
+          <w:p>
+            <w:pPr>
+              <w:ind w:left="34"/>
+              <w:rPr>
+                <w:rFonts w:ascii="Times New Roman" w:hAnsi="Times New Roman" w:cs="Times New Roman"/>
+                <w:sz w:val="24"/>
+                <w:szCs w:val="24"/>
+              </w:rPr>
+            </w:pPr>
+          </w:p>
+        </w:tc>
+        <w:tc>
+          <w:tcPr>
+            <w:tcW w:w="426" w:type="dxa"/>
+          </w:tcPr>
+          <w:p>
+            <w:pPr>
+              <w:ind w:left="0"/>
+              <w:rPr>
+                <w:rFonts w:ascii="Times New Roman" w:hAnsi="Times New Roman" w:cs="Times New Roman"/>
+                <w:sz w:val="24"/>
+                <w:szCs w:val="24"/>
+              </w:rPr>
+            </w:pPr>
+          </w:p>
+        </w:tc>
+        <w:tc>
+          <w:tcPr>
+            <w:tcW w:w="425" w:type="dxa"/>
+          </w:tcPr>
+          <w:p>
+            <w:pPr>
+              <w:ind w:left="33"/>
+              <w:rPr>
+                <w:rFonts w:ascii="Times New Roman" w:hAnsi="Times New Roman" w:cs="Times New Roman"/>
+                <w:sz w:val="24"/>
+                <w:szCs w:val="24"/>
+              </w:rPr>
+            </w:pPr>
+          </w:p>
+        </w:tc>
+        <w:tc>
+          <w:tcPr>
+            <w:tcW w:w="425" w:type="dxa"/>
+          </w:tcPr>
+          <w:p>
+            <w:pPr>
+              <w:ind w:left="34"/>
+              <w:rPr>
+                <w:rFonts w:ascii="Times New Roman" w:hAnsi="Times New Roman" w:cs="Times New Roman"/>
+                <w:sz w:val="24"/>
+                <w:szCs w:val="24"/>
+              </w:rPr>
+            </w:pPr>
+          </w:p>
+        </w:tc>
+        <w:tc>
+          <w:tcPr>
+            <w:tcW w:w="425" w:type="dxa"/>
+          </w:tcPr>
+          <w:p>
+            <w:pPr>
+              <w:ind w:left="34"/>
+              <w:rPr>
+                <w:rFonts w:ascii="Times New Roman" w:hAnsi="Times New Roman" w:cs="Times New Roman"/>
+                <w:sz w:val="24"/>
+                <w:szCs w:val="24"/>
+              </w:rPr>
+            </w:pPr>
+          </w:p>
+        </w:tc>
+        <w:tc>
+          <w:tcPr>
+            <w:tcW w:w="426" w:type="dxa"/>
+          </w:tcPr>
+          <w:p>
+            <w:pPr>
+              <w:rPr>
+                <w:rFonts w:ascii="Times New Roman" w:hAnsi="Times New Roman" w:cs="Times New Roman"/>
+                <w:sz w:val="24"/>
+                <w:szCs w:val="24"/>
+              </w:rPr>
+            </w:pPr>
+          </w:p>
+        </w:tc>
+        <w:tc>
+          <w:tcPr>
+            <w:tcW w:w="425" w:type="dxa"/>
+          </w:tcPr>
+          <w:p>
+            <w:pPr>
+              <w:rPr>
+                <w:rFonts w:ascii="Times New Roman" w:hAnsi="Times New Roman" w:cs="Times New Roman"/>
+                <w:sz w:val="24"/>
+                <w:szCs w:val="24"/>
+              </w:rPr>
+            </w:pPr>
+          </w:p>
+        </w:tc>
+        <w:tc>
+          <w:tcPr>
+            <w:tcW w:w="425" w:type="dxa"/>
+          </w:tcPr>
+          <w:p>
+            <w:pPr>
+              <w:rPr>
+                <w:rFonts w:ascii="Times New Roman" w:hAnsi="Times New Roman" w:cs="Times New Roman"/>
+                <w:sz w:val="24"/>
+                <w:szCs w:val="24"/>
+              </w:rPr>
+            </w:pPr>
+          </w:p>
+        </w:tc>
+        <w:tc>
+          <w:tcPr>
+            <w:tcW w:w="425" w:type="dxa"/>
+          </w:tcPr>
+          <w:p>
+            <w:pPr>
+              <w:ind w:left="34"/>
+              <w:rPr>
+                <w:rFonts w:ascii="Times New Roman" w:hAnsi="Times New Roman" w:cs="Times New Roman"/>
+                <w:sz w:val="24"/>
+                <w:szCs w:val="24"/>
+              </w:rPr>
+            </w:pPr>
+          </w:p>
+        </w:tc>
+        <w:tc>
+          <w:tcPr>
+            <w:tcW w:w="709" w:type="dxa"/>
+          </w:tcPr>
+          <w:p>
+            <w:pPr>
+              <w:ind w:left="34"/>
+              <w:rPr>
+                <w:rFonts w:ascii="Times New Roman" w:hAnsi="Times New Roman" w:cs="Times New Roman"/>
+                <w:sz w:val="24"/>
+                <w:szCs w:val="24"/>
+              </w:rPr>
+            </w:pPr>
+          </w:p>
+        </w:tc>
+        <w:tc>
+          <w:tcPr>
+            <w:tcW w:w="708" w:type="dxa"/>
+            <w:shd w:val="clear" w:color="auto" w:fill="A6A6A6" w:themeFill="background1" w:themeFillShade="A6"/>
+          </w:tcPr>
+          <w:p>
+            <w:pPr>
+              <w:ind w:left="33"/>
+              <w:rPr>
+                <w:rFonts w:ascii="Times New Roman" w:hAnsi="Times New Roman" w:cs="Times New Roman"/>
+                <w:sz w:val="24"/>
+                <w:szCs w:val="24"/>
+              </w:rPr>
+            </w:pPr>
+          </w:p>
+        </w:tc>
+      </w:tr>
+    </w:tbl>
+    <w:p>
+      <w:pPr>
+        <w:jc w:val="center"/>
+        <w:rPr>
+          <w:rFonts w:ascii="Times New Roman" w:hAnsi="Times New Roman" w:cs="Times New Roman"/>
+          <w:sz w:val="24"/>
+          <w:szCs w:val="24"/>
+        </w:rPr>
+      </w:pPr>
+    </w:p>
+    <w:p>
+      <w:pPr>
+        <w:keepNext/>
+        <w:autoSpaceDE w:val="0"/>
+        <w:autoSpaceDN w:val="0"/>
+        <w:adjustRightInd w:val="0"/>
+        <w:spacing w:after="200" w:line="360" w:lineRule="auto"/>
+        <w:ind w:left="0"/>
         <w:rPr>
           <w:rFonts w:ascii="Times New Roman" w:hAnsi="Times New Roman" w:cs="Times New Roman"/>
           <w:sz w:val="24"/>
@@ -35831,7 +39551,7 @@
       </w:pPr>
     </w:p>
     <w:sectPr>
-      <w:headerReference w:type="default" r:id="rId43"/>
+      <w:headerReference w:type="default" r:id="rId48"/>
       <w:pgSz w:w="11906" w:h="16838"/>
       <w:pgMar w:top="2268" w:right="1701" w:bottom="1701" w:left="2268" w:header="709" w:footer="709" w:gutter="0"/>
       <w:cols w:space="708"/>
@@ -35912,7 +39632,7 @@
             <w:rPr>
               <w:noProof/>
             </w:rPr>
-            <w:t>37</w:t>
+            <w:t>62</w:t>
           </w:r>
         </w:fldSimple>
       </w:p>
@@ -38559,6 +42279,95 @@
     </w:lvl>
   </w:abstractNum>
   <w:abstractNum w:abstractNumId="29">
+    <w:nsid w:val="6F2A63F9"/>
+    <w:multiLevelType w:val="hybridMultilevel"/>
+    <w:tmpl w:val="24D424FE"/>
+    <w:lvl w:ilvl="0" w:tplc="04090015">
+      <w:start w:val="1"/>
+      <w:numFmt w:val="upperLetter"/>
+      <w:lvlText w:val="%1."/>
+      <w:lvlJc w:val="left"/>
+      <w:pPr>
+        <w:ind w:left="360" w:hanging="360"/>
+      </w:pPr>
+      <w:rPr>
+        <w:rFonts w:hint="default"/>
+      </w:rPr>
+    </w:lvl>
+    <w:lvl w:ilvl="1" w:tplc="04090019" w:tentative="1">
+      <w:start w:val="1"/>
+      <w:numFmt w:val="lowerLetter"/>
+      <w:lvlText w:val="%2."/>
+      <w:lvlJc w:val="left"/>
+      <w:pPr>
+        <w:ind w:left="1440" w:hanging="360"/>
+      </w:pPr>
+    </w:lvl>
+    <w:lvl w:ilvl="2" w:tplc="0409001B" w:tentative="1">
+      <w:start w:val="1"/>
+      <w:numFmt w:val="lowerRoman"/>
+      <w:lvlText w:val="%3."/>
+      <w:lvlJc w:val="right"/>
+      <w:pPr>
+        <w:ind w:left="2160" w:hanging="180"/>
+      </w:pPr>
+    </w:lvl>
+    <w:lvl w:ilvl="3" w:tplc="0409000F" w:tentative="1">
+      <w:start w:val="1"/>
+      <w:numFmt w:val="decimal"/>
+      <w:lvlText w:val="%4."/>
+      <w:lvlJc w:val="left"/>
+      <w:pPr>
+        <w:ind w:left="2880" w:hanging="360"/>
+      </w:pPr>
+    </w:lvl>
+    <w:lvl w:ilvl="4" w:tplc="04090019" w:tentative="1">
+      <w:start w:val="1"/>
+      <w:numFmt w:val="lowerLetter"/>
+      <w:lvlText w:val="%5."/>
+      <w:lvlJc w:val="left"/>
+      <w:pPr>
+        <w:ind w:left="3600" w:hanging="360"/>
+      </w:pPr>
+    </w:lvl>
+    <w:lvl w:ilvl="5" w:tplc="0409001B" w:tentative="1">
+      <w:start w:val="1"/>
+      <w:numFmt w:val="lowerRoman"/>
+      <w:lvlText w:val="%6."/>
+      <w:lvlJc w:val="right"/>
+      <w:pPr>
+        <w:ind w:left="4320" w:hanging="180"/>
+      </w:pPr>
+    </w:lvl>
+    <w:lvl w:ilvl="6" w:tplc="0409000F" w:tentative="1">
+      <w:start w:val="1"/>
+      <w:numFmt w:val="decimal"/>
+      <w:lvlText w:val="%7."/>
+      <w:lvlJc w:val="left"/>
+      <w:pPr>
+        <w:ind w:left="5040" w:hanging="360"/>
+      </w:pPr>
+    </w:lvl>
+    <w:lvl w:ilvl="7" w:tplc="04090019" w:tentative="1">
+      <w:start w:val="1"/>
+      <w:numFmt w:val="lowerLetter"/>
+      <w:lvlText w:val="%8."/>
+      <w:lvlJc w:val="left"/>
+      <w:pPr>
+        <w:ind w:left="5760" w:hanging="360"/>
+      </w:pPr>
+    </w:lvl>
+    <w:lvl w:ilvl="8" w:tplc="0409001B" w:tentative="1">
+      <w:start w:val="1"/>
+      <w:numFmt w:val="lowerRoman"/>
+      <w:lvlText w:val="%9."/>
+      <w:lvlJc w:val="right"/>
+      <w:pPr>
+        <w:ind w:left="6480" w:hanging="180"/>
+      </w:pPr>
+    </w:lvl>
+  </w:abstractNum>
+  <w:abstractNum w:abstractNumId="30">
     <w:nsid w:val="6FA9075F"/>
     <w:multiLevelType w:val="hybridMultilevel"/>
     <w:tmpl w:val="2A94DA90"/>
@@ -38647,7 +42456,7 @@
       </w:pPr>
     </w:lvl>
   </w:abstractNum>
-  <w:abstractNum w:abstractNumId="30">
+  <w:abstractNum w:abstractNumId="31">
     <w:nsid w:val="768811CF"/>
     <w:multiLevelType w:val="hybridMultilevel"/>
     <w:tmpl w:val="CBF62AF8"/>
@@ -38736,7 +42545,7 @@
       </w:pPr>
     </w:lvl>
   </w:abstractNum>
-  <w:abstractNum w:abstractNumId="31">
+  <w:abstractNum w:abstractNumId="32">
     <w:nsid w:val="7B694B6B"/>
     <w:multiLevelType w:val="hybridMultilevel"/>
     <w:tmpl w:val="67DE2EFE"/>
@@ -38825,7 +42634,7 @@
       </w:pPr>
     </w:lvl>
   </w:abstractNum>
-  <w:abstractNum w:abstractNumId="32">
+  <w:abstractNum w:abstractNumId="33">
     <w:nsid w:val="7B9B37BA"/>
     <w:multiLevelType w:val="hybridMultilevel"/>
     <w:tmpl w:val="98D8108C"/>
@@ -38914,7 +42723,96 @@
       </w:pPr>
     </w:lvl>
   </w:abstractNum>
-  <w:abstractNum w:abstractNumId="33">
+  <w:abstractNum w:abstractNumId="34">
+    <w:nsid w:val="7CC308EC"/>
+    <w:multiLevelType w:val="hybridMultilevel"/>
+    <w:tmpl w:val="386A9C50"/>
+    <w:lvl w:ilvl="0" w:tplc="04090019">
+      <w:start w:val="1"/>
+      <w:numFmt w:val="lowerLetter"/>
+      <w:lvlText w:val="%1."/>
+      <w:lvlJc w:val="left"/>
+      <w:pPr>
+        <w:ind w:left="720" w:hanging="360"/>
+      </w:pPr>
+      <w:rPr>
+        <w:rFonts w:hint="default"/>
+      </w:rPr>
+    </w:lvl>
+    <w:lvl w:ilvl="1" w:tplc="04090019" w:tentative="1">
+      <w:start w:val="1"/>
+      <w:numFmt w:val="lowerLetter"/>
+      <w:lvlText w:val="%2."/>
+      <w:lvlJc w:val="left"/>
+      <w:pPr>
+        <w:ind w:left="1440" w:hanging="360"/>
+      </w:pPr>
+    </w:lvl>
+    <w:lvl w:ilvl="2" w:tplc="0409001B" w:tentative="1">
+      <w:start w:val="1"/>
+      <w:numFmt w:val="lowerRoman"/>
+      <w:lvlText w:val="%3."/>
+      <w:lvlJc w:val="right"/>
+      <w:pPr>
+        <w:ind w:left="2160" w:hanging="180"/>
+      </w:pPr>
+    </w:lvl>
+    <w:lvl w:ilvl="3" w:tplc="0409000F" w:tentative="1">
+      <w:start w:val="1"/>
+      <w:numFmt w:val="decimal"/>
+      <w:lvlText w:val="%4."/>
+      <w:lvlJc w:val="left"/>
+      <w:pPr>
+        <w:ind w:left="2880" w:hanging="360"/>
+      </w:pPr>
+    </w:lvl>
+    <w:lvl w:ilvl="4" w:tplc="04090019" w:tentative="1">
+      <w:start w:val="1"/>
+      <w:numFmt w:val="lowerLetter"/>
+      <w:lvlText w:val="%5."/>
+      <w:lvlJc w:val="left"/>
+      <w:pPr>
+        <w:ind w:left="3600" w:hanging="360"/>
+      </w:pPr>
+    </w:lvl>
+    <w:lvl w:ilvl="5" w:tplc="0409001B" w:tentative="1">
+      <w:start w:val="1"/>
+      <w:numFmt w:val="lowerRoman"/>
+      <w:lvlText w:val="%6."/>
+      <w:lvlJc w:val="right"/>
+      <w:pPr>
+        <w:ind w:left="4320" w:hanging="180"/>
+      </w:pPr>
+    </w:lvl>
+    <w:lvl w:ilvl="6" w:tplc="0409000F" w:tentative="1">
+      <w:start w:val="1"/>
+      <w:numFmt w:val="decimal"/>
+      <w:lvlText w:val="%7."/>
+      <w:lvlJc w:val="left"/>
+      <w:pPr>
+        <w:ind w:left="5040" w:hanging="360"/>
+      </w:pPr>
+    </w:lvl>
+    <w:lvl w:ilvl="7" w:tplc="04090019" w:tentative="1">
+      <w:start w:val="1"/>
+      <w:numFmt w:val="lowerLetter"/>
+      <w:lvlText w:val="%8."/>
+      <w:lvlJc w:val="left"/>
+      <w:pPr>
+        <w:ind w:left="5760" w:hanging="360"/>
+      </w:pPr>
+    </w:lvl>
+    <w:lvl w:ilvl="8" w:tplc="0409001B" w:tentative="1">
+      <w:start w:val="1"/>
+      <w:numFmt w:val="lowerRoman"/>
+      <w:lvlText w:val="%9."/>
+      <w:lvlJc w:val="right"/>
+      <w:pPr>
+        <w:ind w:left="6480" w:hanging="180"/>
+      </w:pPr>
+    </w:lvl>
+  </w:abstractNum>
+  <w:abstractNum w:abstractNumId="35">
     <w:nsid w:val="7D0576A6"/>
     <w:multiLevelType w:val="hybridMultilevel"/>
     <w:tmpl w:val="BC56B920"/>
@@ -39003,7 +42901,7 @@
       </w:pPr>
     </w:lvl>
   </w:abstractNum>
-  <w:abstractNum w:abstractNumId="34">
+  <w:abstractNum w:abstractNumId="36">
     <w:nsid w:val="7D306102"/>
     <w:multiLevelType w:val="hybridMultilevel"/>
     <w:tmpl w:val="B22E03C0"/>
@@ -39114,10 +43012,10 @@
     <w:abstractNumId w:val="21"/>
   </w:num>
   <w:num w:numId="8">
-    <w:abstractNumId w:val="32"/>
+    <w:abstractNumId w:val="33"/>
   </w:num>
   <w:num w:numId="9">
-    <w:abstractNumId w:val="34"/>
+    <w:abstractNumId w:val="36"/>
   </w:num>
   <w:num w:numId="10">
     <w:abstractNumId w:val="15"/>
@@ -39126,7 +43024,7 @@
     <w:abstractNumId w:val="9"/>
   </w:num>
   <w:num w:numId="12">
-    <w:abstractNumId w:val="31"/>
+    <w:abstractNumId w:val="32"/>
   </w:num>
   <w:num w:numId="13">
     <w:abstractNumId w:val="0"/>
@@ -39135,7 +43033,7 @@
     <w:abstractNumId w:val="8"/>
   </w:num>
   <w:num w:numId="15">
-    <w:abstractNumId w:val="30"/>
+    <w:abstractNumId w:val="31"/>
   </w:num>
   <w:num w:numId="16">
     <w:abstractNumId w:val="16"/>
@@ -39168,10 +43066,10 @@
     <w:abstractNumId w:val="3"/>
   </w:num>
   <w:num w:numId="26">
-    <w:abstractNumId w:val="33"/>
+    <w:abstractNumId w:val="35"/>
   </w:num>
   <w:num w:numId="27">
-    <w:abstractNumId w:val="29"/>
+    <w:abstractNumId w:val="30"/>
   </w:num>
   <w:num w:numId="28">
     <w:abstractNumId w:val="19"/>
@@ -39196,6 +43094,12 @@
   </w:num>
   <w:num w:numId="35">
     <w:abstractNumId w:val="11"/>
+  </w:num>
+  <w:num w:numId="36">
+    <w:abstractNumId w:val="29"/>
+  </w:num>
+  <w:num w:numId="37">
+    <w:abstractNumId w:val="34"/>
   </w:num>
   <w:numIdMacAtCleanup w:val="35"/>
 </w:numbering>

</xml_diff>